<commit_message>
Write documentation of Docker Application Deployment
</commit_message>
<xml_diff>
--- a/Documentation.docx
+++ b/Documentation.docx
@@ -7,7 +7,7 @@
         <w:spacing w:before="100" w:beforeAutospacing="1" w:after="100" w:afterAutospacing="1" w:line="240" w:lineRule="auto"/>
         <w:outlineLvl w:val="0"/>
         <w:rPr>
-          <w:rFonts w:ascii="Times New Roman" w:eastAsia="Times New Roman" w:hAnsi="Times New Roman" w:cs="Times New Roman"/>
+          <w:rFonts w:ascii="Arial Nova" w:eastAsia="Times New Roman" w:hAnsi="Arial Nova" w:cs="Times New Roman"/>
           <w:b/>
           <w:bCs/>
           <w:kern w:val="36"/>
@@ -17,7 +17,7 @@
       </w:pPr>
       <w:r>
         <w:rPr>
-          <w:rFonts w:ascii="Times New Roman" w:eastAsia="Times New Roman" w:hAnsi="Times New Roman" w:cs="Times New Roman"/>
+          <w:rFonts w:ascii="Arial Nova" w:eastAsia="Times New Roman" w:hAnsi="Arial Nova" w:cs="Times New Roman"/>
           <w:b/>
           <w:bCs/>
           <w:kern w:val="36"/>
@@ -29,92 +29,15 @@
     </w:p>
     <w:p>
       <w:pPr>
-        <w:spacing w:before="100" w:beforeAutospacing="1" w:after="100" w:afterAutospacing="1" w:line="240" w:lineRule="auto"/>
-        <w:rPr>
-          <w:rFonts w:ascii="Times New Roman" w:eastAsia="Times New Roman" w:hAnsi="Times New Roman" w:cs="Times New Roman"/>
-          <w:sz w:val="24"/>
-          <w:szCs w:val="24"/>
-        </w:rPr>
-      </w:pPr>
-      <w:r>
-        <w:rPr>
-          <w:rFonts w:ascii="Times New Roman" w:eastAsia="Times New Roman" w:hAnsi="Times New Roman" w:cs="Times New Roman"/>
-          <w:sz w:val="24"/>
-          <w:szCs w:val="24"/>
-        </w:rPr>
-        <w:t xml:space="preserve">This guide explains how to deploy a full stack application using </w:t>
-      </w:r>
-      <w:r>
-        <w:rPr>
-          <w:rFonts w:ascii="Times New Roman" w:eastAsia="Times New Roman" w:hAnsi="Times New Roman" w:cs="Times New Roman"/>
-          <w:b/>
-          <w:bCs/>
-          <w:sz w:val="24"/>
-          <w:szCs w:val="24"/>
-        </w:rPr>
-        <w:t>Docker</w:t>
-      </w:r>
-      <w:r>
-        <w:rPr>
-          <w:rFonts w:ascii="Times New Roman" w:eastAsia="Times New Roman" w:hAnsi="Times New Roman" w:cs="Times New Roman"/>
-          <w:sz w:val="24"/>
-          <w:szCs w:val="24"/>
-        </w:rPr>
-        <w:t xml:space="preserve">, including a </w:t>
-      </w:r>
-      <w:r>
-        <w:rPr>
-          <w:rFonts w:ascii="Times New Roman" w:eastAsia="Times New Roman" w:hAnsi="Times New Roman" w:cs="Times New Roman"/>
-          <w:b/>
-          <w:bCs/>
-          <w:sz w:val="24"/>
-          <w:szCs w:val="24"/>
-        </w:rPr>
-        <w:t>React frontend</w:t>
-      </w:r>
-      <w:r>
-        <w:rPr>
-          <w:rFonts w:ascii="Times New Roman" w:eastAsia="Times New Roman" w:hAnsi="Times New Roman" w:cs="Times New Roman"/>
-          <w:sz w:val="24"/>
-          <w:szCs w:val="24"/>
-        </w:rPr>
-        <w:t xml:space="preserve">, </w:t>
-      </w:r>
-      <w:r>
-        <w:rPr>
-          <w:rFonts w:ascii="Times New Roman" w:eastAsia="Times New Roman" w:hAnsi="Times New Roman" w:cs="Times New Roman"/>
-          <w:b/>
-          <w:bCs/>
-          <w:sz w:val="24"/>
-          <w:szCs w:val="24"/>
-        </w:rPr>
-        <w:t>Flask backend</w:t>
-      </w:r>
-      <w:r>
-        <w:rPr>
-          <w:rFonts w:ascii="Times New Roman" w:eastAsia="Times New Roman" w:hAnsi="Times New Roman" w:cs="Times New Roman"/>
-          <w:sz w:val="24"/>
-          <w:szCs w:val="24"/>
-        </w:rPr>
-        <w:t xml:space="preserve">, and </w:t>
-      </w:r>
-      <w:r>
-        <w:rPr>
-          <w:rFonts w:ascii="Times New Roman" w:eastAsia="Times New Roman" w:hAnsi="Times New Roman" w:cs="Times New Roman"/>
-          <w:b/>
-          <w:bCs/>
-          <w:sz w:val="24"/>
-          <w:szCs w:val="24"/>
-        </w:rPr>
-        <w:t>PostgreSQL database</w:t>
-      </w:r>
-      <w:r>
-        <w:rPr>
-          <w:rFonts w:ascii="Times New Roman" w:eastAsia="Times New Roman" w:hAnsi="Times New Roman" w:cs="Times New Roman"/>
-          <w:sz w:val="24"/>
-          <w:szCs w:val="24"/>
-        </w:rPr>
-        <w:t>. It is designed for clarity and step-by-step execution.</w:t>
+        <w:rPr>
+          <w:sz w:val="24"/>
+        </w:rPr>
+      </w:pPr>
+      <w:r>
+        <w:rPr>
+          <w:sz w:val="24"/>
+        </w:rPr>
+        <w:t>This guide explains how to deploy a full stack application using Docker, including a React frontend, Flask backend, and PostgreSQL database. It is designed for clarity and step-by-step execution.</w:t>
       </w:r>
     </w:p>
     <w:p>
@@ -142,7 +65,7 @@
         <w:spacing w:before="100" w:beforeAutospacing="1" w:after="100" w:afterAutospacing="1" w:line="240" w:lineRule="auto"/>
         <w:outlineLvl w:val="1"/>
         <w:rPr>
-          <w:rFonts w:ascii="Times New Roman" w:eastAsia="Times New Roman" w:hAnsi="Times New Roman" w:cs="Times New Roman"/>
+          <w:rFonts w:ascii="Arial Nova" w:eastAsia="Times New Roman" w:hAnsi="Arial Nova" w:cs="Times New Roman"/>
           <w:b/>
           <w:bCs/>
           <w:sz w:val="36"/>
@@ -151,7 +74,7 @@
       </w:pPr>
       <w:r>
         <w:rPr>
-          <w:rFonts w:ascii="Times New Roman" w:eastAsia="Times New Roman" w:hAnsi="Times New Roman" w:cs="Times New Roman"/>
+          <w:rFonts w:ascii="Arial Nova" w:eastAsia="Times New Roman" w:hAnsi="Arial Nova" w:cs="Times New Roman"/>
           <w:b/>
           <w:bCs/>
           <w:sz w:val="36"/>
@@ -162,44 +85,36 @@
     </w:p>
     <w:p>
       <w:pPr>
+        <w:pStyle w:val="ListParagraph"/>
         <w:numPr>
           <w:ilvl w:val="0"/>
-          <w:numId w:val="1"/>
+          <w:numId w:val="10"/>
         </w:numPr>
-        <w:spacing w:before="100" w:beforeAutospacing="1" w:after="100" w:afterAutospacing="1" w:line="240" w:lineRule="auto"/>
-        <w:rPr>
-          <w:rFonts w:ascii="Times New Roman" w:eastAsia="Times New Roman" w:hAnsi="Times New Roman" w:cs="Times New Roman"/>
-          <w:sz w:val="24"/>
-          <w:szCs w:val="24"/>
-        </w:rPr>
-      </w:pPr>
-      <w:r>
-        <w:rPr>
-          <w:rFonts w:ascii="Times New Roman" w:eastAsia="Times New Roman" w:hAnsi="Times New Roman" w:cs="Times New Roman"/>
-          <w:sz w:val="24"/>
-          <w:szCs w:val="24"/>
+        <w:rPr>
+          <w:sz w:val="24"/>
+        </w:rPr>
+      </w:pPr>
+      <w:r>
+        <w:rPr>
+          <w:sz w:val="24"/>
         </w:rPr>
         <w:t>Ubuntu / Linux system</w:t>
       </w:r>
     </w:p>
     <w:p>
       <w:pPr>
+        <w:pStyle w:val="ListParagraph"/>
         <w:numPr>
           <w:ilvl w:val="0"/>
-          <w:numId w:val="1"/>
+          <w:numId w:val="10"/>
         </w:numPr>
-        <w:spacing w:before="100" w:beforeAutospacing="1" w:after="100" w:afterAutospacing="1" w:line="240" w:lineRule="auto"/>
-        <w:rPr>
-          <w:rFonts w:ascii="Times New Roman" w:eastAsia="Times New Roman" w:hAnsi="Times New Roman" w:cs="Times New Roman"/>
-          <w:sz w:val="24"/>
-          <w:szCs w:val="24"/>
-        </w:rPr>
-      </w:pPr>
-      <w:r>
-        <w:rPr>
-          <w:rFonts w:ascii="Times New Roman" w:eastAsia="Times New Roman" w:hAnsi="Times New Roman" w:cs="Times New Roman"/>
-          <w:sz w:val="24"/>
-          <w:szCs w:val="24"/>
+        <w:rPr>
+          <w:sz w:val="24"/>
+        </w:rPr>
+      </w:pPr>
+      <w:r>
+        <w:rPr>
+          <w:sz w:val="24"/>
         </w:rPr>
         <w:t>Docker installed</w:t>
       </w:r>
@@ -229,7 +144,7 @@
         <w:spacing w:before="100" w:beforeAutospacing="1" w:after="100" w:afterAutospacing="1" w:line="240" w:lineRule="auto"/>
         <w:outlineLvl w:val="1"/>
         <w:rPr>
-          <w:rFonts w:ascii="Times New Roman" w:eastAsia="Times New Roman" w:hAnsi="Times New Roman" w:cs="Times New Roman"/>
+          <w:rFonts w:eastAsia="Times New Roman" w:cstheme="minorHAnsi"/>
           <w:b/>
           <w:bCs/>
           <w:sz w:val="36"/>
@@ -238,23 +153,13 @@
       </w:pPr>
       <w:r>
         <w:rPr>
-          <w:rFonts w:ascii="Times New Roman" w:eastAsia="Times New Roman" w:hAnsi="Times New Roman" w:cs="Times New Roman"/>
+          <w:rFonts w:eastAsia="Times New Roman" w:cstheme="minorHAnsi"/>
           <w:b/>
           <w:bCs/>
           <w:sz w:val="36"/>
           <w:szCs w:val="36"/>
         </w:rPr>
-        <w:t xml:space="preserve">1) </w:t>
-      </w:r>
-      <w:r>
-        <w:rPr>
-          <w:rFonts w:ascii="Times New Roman" w:eastAsia="Times New Roman" w:hAnsi="Times New Roman" w:cs="Times New Roman"/>
-          <w:b/>
-          <w:bCs/>
-          <w:sz w:val="36"/>
-          <w:szCs w:val="36"/>
-        </w:rPr>
-        <w:t>Frontend Setup (React)</w:t>
+        <w:t>1) Frontend Setup (React)</w:t>
       </w:r>
     </w:p>
     <w:p>
@@ -262,7 +167,7 @@
         <w:spacing w:before="100" w:beforeAutospacing="1" w:after="100" w:afterAutospacing="1" w:line="240" w:lineRule="auto"/>
         <w:outlineLvl w:val="2"/>
         <w:rPr>
-          <w:rFonts w:ascii="Times New Roman" w:eastAsia="Times New Roman" w:hAnsi="Times New Roman" w:cs="Times New Roman"/>
+          <w:rFonts w:eastAsia="Times New Roman" w:cstheme="minorHAnsi"/>
           <w:b/>
           <w:bCs/>
           <w:sz w:val="27"/>
@@ -271,7 +176,7 @@
       </w:pPr>
       <w:r>
         <w:rPr>
-          <w:rFonts w:ascii="Times New Roman" w:eastAsia="Times New Roman" w:hAnsi="Times New Roman" w:cs="Times New Roman"/>
+          <w:rFonts w:eastAsia="Times New Roman" w:cstheme="minorHAnsi"/>
           <w:b/>
           <w:bCs/>
           <w:sz w:val="27"/>
@@ -282,7 +187,7 @@
       <w:proofErr w:type="spellStart"/>
       <w:r>
         <w:rPr>
-          <w:rFonts w:ascii="Times New Roman" w:eastAsia="Times New Roman" w:hAnsi="Times New Roman" w:cs="Times New Roman"/>
+          <w:rFonts w:eastAsia="Times New Roman" w:cstheme="minorHAnsi"/>
           <w:b/>
           <w:bCs/>
           <w:sz w:val="27"/>
@@ -296,14 +201,14 @@
       <w:pPr>
         <w:spacing w:before="100" w:beforeAutospacing="1" w:after="100" w:afterAutospacing="1" w:line="240" w:lineRule="auto"/>
         <w:rPr>
-          <w:rFonts w:ascii="Times New Roman" w:eastAsia="Times New Roman" w:hAnsi="Times New Roman" w:cs="Times New Roman"/>
-          <w:sz w:val="24"/>
-          <w:szCs w:val="24"/>
-        </w:rPr>
-      </w:pPr>
-      <w:r>
-        <w:rPr>
-          <w:rFonts w:ascii="Times New Roman" w:eastAsia="Times New Roman" w:hAnsi="Times New Roman" w:cs="Times New Roman"/>
+          <w:rFonts w:eastAsia="Times New Roman" w:cstheme="minorHAnsi"/>
+          <w:sz w:val="24"/>
+          <w:szCs w:val="24"/>
+        </w:rPr>
+      </w:pPr>
+      <w:r>
+        <w:rPr>
+          <w:rFonts w:eastAsia="Times New Roman" w:cstheme="minorHAnsi"/>
           <w:sz w:val="24"/>
           <w:szCs w:val="24"/>
         </w:rPr>
@@ -312,6 +217,11 @@
     </w:p>
     <w:p>
       <w:pPr>
+        <w:pStyle w:val="ListParagraph"/>
+        <w:numPr>
+          <w:ilvl w:val="0"/>
+          <w:numId w:val="11"/>
+        </w:numPr>
         <w:tabs>
           <w:tab w:val="left" w:pos="916"/>
           <w:tab w:val="left" w:pos="1832"/>
@@ -332,16 +242,18 @@
         </w:tabs>
         <w:spacing w:after="0" w:line="240" w:lineRule="auto"/>
         <w:rPr>
-          <w:rFonts w:ascii="Courier New" w:eastAsia="Times New Roman" w:hAnsi="Courier New" w:cs="Courier New"/>
-          <w:sz w:val="20"/>
+          <w:rFonts w:eastAsia="Times New Roman" w:cstheme="minorHAnsi"/>
+          <w:i/>
+          <w:sz w:val="24"/>
           <w:szCs w:val="20"/>
         </w:rPr>
       </w:pPr>
       <w:proofErr w:type="spellStart"/>
       <w:r>
         <w:rPr>
-          <w:rFonts w:ascii="Courier New" w:eastAsia="Times New Roman" w:hAnsi="Courier New" w:cs="Courier New"/>
-          <w:sz w:val="20"/>
+          <w:rFonts w:eastAsia="Times New Roman" w:cstheme="minorHAnsi"/>
+          <w:i/>
+          <w:sz w:val="24"/>
           <w:szCs w:val="20"/>
         </w:rPr>
         <w:t>sudo</w:t>
@@ -349,8 +261,9 @@
       <w:proofErr w:type="spellEnd"/>
       <w:r>
         <w:rPr>
-          <w:rFonts w:ascii="Courier New" w:eastAsia="Times New Roman" w:hAnsi="Courier New" w:cs="Courier New"/>
-          <w:sz w:val="20"/>
+          <w:rFonts w:eastAsia="Times New Roman" w:cstheme="minorHAnsi"/>
+          <w:i/>
+          <w:sz w:val="24"/>
           <w:szCs w:val="20"/>
         </w:rPr>
         <w:t xml:space="preserve"> apt update &amp;&amp; </w:t>
@@ -358,8 +271,9 @@
       <w:proofErr w:type="spellStart"/>
       <w:r>
         <w:rPr>
-          <w:rFonts w:ascii="Courier New" w:eastAsia="Times New Roman" w:hAnsi="Courier New" w:cs="Courier New"/>
-          <w:sz w:val="20"/>
+          <w:rFonts w:eastAsia="Times New Roman" w:cstheme="minorHAnsi"/>
+          <w:i/>
+          <w:sz w:val="24"/>
           <w:szCs w:val="20"/>
         </w:rPr>
         <w:t>sudo</w:t>
@@ -367,8 +281,9 @@
       <w:proofErr w:type="spellEnd"/>
       <w:r>
         <w:rPr>
-          <w:rFonts w:ascii="Courier New" w:eastAsia="Times New Roman" w:hAnsi="Courier New" w:cs="Courier New"/>
-          <w:sz w:val="20"/>
+          <w:rFonts w:eastAsia="Times New Roman" w:cstheme="minorHAnsi"/>
+          <w:i/>
+          <w:sz w:val="24"/>
           <w:szCs w:val="20"/>
         </w:rPr>
         <w:t xml:space="preserve"> apt upgrade -y</w:t>
@@ -376,6 +291,11 @@
     </w:p>
     <w:p>
       <w:pPr>
+        <w:pStyle w:val="ListParagraph"/>
+        <w:numPr>
+          <w:ilvl w:val="0"/>
+          <w:numId w:val="11"/>
+        </w:numPr>
         <w:tabs>
           <w:tab w:val="left" w:pos="916"/>
           <w:tab w:val="left" w:pos="1832"/>
@@ -396,16 +316,18 @@
         </w:tabs>
         <w:spacing w:after="0" w:line="240" w:lineRule="auto"/>
         <w:rPr>
-          <w:rFonts w:ascii="Courier New" w:eastAsia="Times New Roman" w:hAnsi="Courier New" w:cs="Courier New"/>
-          <w:sz w:val="20"/>
+          <w:rFonts w:eastAsia="Times New Roman" w:cstheme="minorHAnsi"/>
+          <w:i/>
+          <w:sz w:val="24"/>
           <w:szCs w:val="20"/>
         </w:rPr>
       </w:pPr>
       <w:proofErr w:type="spellStart"/>
       <w:r>
         <w:rPr>
-          <w:rFonts w:ascii="Courier New" w:eastAsia="Times New Roman" w:hAnsi="Courier New" w:cs="Courier New"/>
-          <w:sz w:val="20"/>
+          <w:rFonts w:eastAsia="Times New Roman" w:cstheme="minorHAnsi"/>
+          <w:i/>
+          <w:sz w:val="24"/>
           <w:szCs w:val="20"/>
         </w:rPr>
         <w:t>sudo</w:t>
@@ -413,8 +335,9 @@
       <w:proofErr w:type="spellEnd"/>
       <w:r>
         <w:rPr>
-          <w:rFonts w:ascii="Courier New" w:eastAsia="Times New Roman" w:hAnsi="Courier New" w:cs="Courier New"/>
-          <w:sz w:val="20"/>
+          <w:rFonts w:eastAsia="Times New Roman" w:cstheme="minorHAnsi"/>
+          <w:i/>
+          <w:sz w:val="24"/>
           <w:szCs w:val="20"/>
         </w:rPr>
         <w:t xml:space="preserve"> apt install -y </w:t>
@@ -422,8 +345,9 @@
       <w:proofErr w:type="spellStart"/>
       <w:r>
         <w:rPr>
-          <w:rFonts w:ascii="Courier New" w:eastAsia="Times New Roman" w:hAnsi="Courier New" w:cs="Courier New"/>
-          <w:sz w:val="20"/>
+          <w:rFonts w:eastAsia="Times New Roman" w:cstheme="minorHAnsi"/>
+          <w:i/>
+          <w:sz w:val="24"/>
           <w:szCs w:val="20"/>
         </w:rPr>
         <w:t>nodejs</w:t>
@@ -431,8 +355,9 @@
       <w:proofErr w:type="spellEnd"/>
       <w:r>
         <w:rPr>
-          <w:rFonts w:ascii="Courier New" w:eastAsia="Times New Roman" w:hAnsi="Courier New" w:cs="Courier New"/>
-          <w:sz w:val="20"/>
+          <w:rFonts w:eastAsia="Times New Roman" w:cstheme="minorHAnsi"/>
+          <w:i/>
+          <w:sz w:val="24"/>
           <w:szCs w:val="20"/>
         </w:rPr>
         <w:t xml:space="preserve"> </w:t>
@@ -440,8 +365,9 @@
       <w:proofErr w:type="spellStart"/>
       <w:r>
         <w:rPr>
-          <w:rFonts w:ascii="Courier New" w:eastAsia="Times New Roman" w:hAnsi="Courier New" w:cs="Courier New"/>
-          <w:sz w:val="20"/>
+          <w:rFonts w:eastAsia="Times New Roman" w:cstheme="minorHAnsi"/>
+          <w:i/>
+          <w:sz w:val="24"/>
           <w:szCs w:val="20"/>
         </w:rPr>
         <w:t>npm</w:t>
@@ -453,7 +379,7 @@
         <w:spacing w:before="100" w:beforeAutospacing="1" w:after="100" w:afterAutospacing="1" w:line="240" w:lineRule="auto"/>
         <w:outlineLvl w:val="2"/>
         <w:rPr>
-          <w:rFonts w:ascii="Times New Roman" w:eastAsia="Times New Roman" w:hAnsi="Times New Roman" w:cs="Times New Roman"/>
+          <w:rFonts w:ascii="Arial Nova" w:eastAsia="Times New Roman" w:hAnsi="Arial Nova" w:cs="Times New Roman"/>
           <w:b/>
           <w:bCs/>
           <w:sz w:val="27"/>
@@ -462,7 +388,7 @@
       </w:pPr>
       <w:r>
         <w:rPr>
-          <w:rFonts w:ascii="Times New Roman" w:eastAsia="Times New Roman" w:hAnsi="Times New Roman" w:cs="Times New Roman"/>
+          <w:rFonts w:ascii="Arial Nova" w:eastAsia="Times New Roman" w:hAnsi="Arial Nova" w:cs="Times New Roman"/>
           <w:b/>
           <w:bCs/>
           <w:sz w:val="27"/>
@@ -473,6 +399,11 @@
     </w:p>
     <w:p>
       <w:pPr>
+        <w:pStyle w:val="ListParagraph"/>
+        <w:numPr>
+          <w:ilvl w:val="0"/>
+          <w:numId w:val="12"/>
+        </w:numPr>
         <w:tabs>
           <w:tab w:val="left" w:pos="916"/>
           <w:tab w:val="left" w:pos="1832"/>
@@ -493,16 +424,18 @@
         </w:tabs>
         <w:spacing w:after="0" w:line="240" w:lineRule="auto"/>
         <w:rPr>
-          <w:rFonts w:ascii="Courier New" w:eastAsia="Times New Roman" w:hAnsi="Courier New" w:cs="Courier New"/>
-          <w:sz w:val="20"/>
+          <w:rFonts w:eastAsia="Times New Roman" w:cstheme="minorHAnsi"/>
+          <w:i/>
+          <w:sz w:val="24"/>
           <w:szCs w:val="20"/>
         </w:rPr>
       </w:pPr>
       <w:proofErr w:type="spellStart"/>
       <w:r>
         <w:rPr>
-          <w:rFonts w:ascii="Courier New" w:eastAsia="Times New Roman" w:hAnsi="Courier New" w:cs="Courier New"/>
-          <w:sz w:val="20"/>
+          <w:rFonts w:eastAsia="Times New Roman" w:cstheme="minorHAnsi"/>
+          <w:i/>
+          <w:sz w:val="24"/>
           <w:szCs w:val="20"/>
         </w:rPr>
         <w:t>npx</w:t>
@@ -510,8 +443,9 @@
       <w:proofErr w:type="spellEnd"/>
       <w:r>
         <w:rPr>
-          <w:rFonts w:ascii="Courier New" w:eastAsia="Times New Roman" w:hAnsi="Courier New" w:cs="Courier New"/>
-          <w:sz w:val="20"/>
+          <w:rFonts w:eastAsia="Times New Roman" w:cstheme="minorHAnsi"/>
+          <w:i/>
+          <w:sz w:val="24"/>
           <w:szCs w:val="20"/>
         </w:rPr>
         <w:t xml:space="preserve"> create-react-app </w:t>
@@ -519,8 +453,9 @@
       <w:proofErr w:type="spellStart"/>
       <w:r>
         <w:rPr>
-          <w:rFonts w:ascii="Courier New" w:eastAsia="Times New Roman" w:hAnsi="Courier New" w:cs="Courier New"/>
-          <w:sz w:val="20"/>
+          <w:rFonts w:eastAsia="Times New Roman" w:cstheme="minorHAnsi"/>
+          <w:i/>
+          <w:sz w:val="24"/>
           <w:szCs w:val="20"/>
         </w:rPr>
         <w:t>reactapp</w:t>
@@ -529,6 +464,11 @@
     </w:p>
     <w:p>
       <w:pPr>
+        <w:pStyle w:val="ListParagraph"/>
+        <w:numPr>
+          <w:ilvl w:val="0"/>
+          <w:numId w:val="12"/>
+        </w:numPr>
         <w:tabs>
           <w:tab w:val="left" w:pos="916"/>
           <w:tab w:val="left" w:pos="1832"/>
@@ -549,15 +489,17 @@
         </w:tabs>
         <w:spacing w:after="0" w:line="240" w:lineRule="auto"/>
         <w:rPr>
-          <w:rFonts w:ascii="Courier New" w:eastAsia="Times New Roman" w:hAnsi="Courier New" w:cs="Courier New"/>
-          <w:sz w:val="20"/>
-          <w:szCs w:val="20"/>
-        </w:rPr>
-      </w:pPr>
-      <w:r>
-        <w:rPr>
-          <w:rFonts w:ascii="Courier New" w:eastAsia="Times New Roman" w:hAnsi="Courier New" w:cs="Courier New"/>
-          <w:sz w:val="20"/>
+          <w:rFonts w:eastAsia="Times New Roman" w:cstheme="minorHAnsi"/>
+          <w:i/>
+          <w:sz w:val="24"/>
+          <w:szCs w:val="20"/>
+        </w:rPr>
+      </w:pPr>
+      <w:r>
+        <w:rPr>
+          <w:rFonts w:eastAsia="Times New Roman" w:cstheme="minorHAnsi"/>
+          <w:i/>
+          <w:sz w:val="24"/>
           <w:szCs w:val="20"/>
         </w:rPr>
         <w:t xml:space="preserve">cd </w:t>
@@ -565,8 +507,9 @@
       <w:proofErr w:type="spellStart"/>
       <w:r>
         <w:rPr>
-          <w:rFonts w:ascii="Courier New" w:eastAsia="Times New Roman" w:hAnsi="Courier New" w:cs="Courier New"/>
-          <w:sz w:val="20"/>
+          <w:rFonts w:eastAsia="Times New Roman" w:cstheme="minorHAnsi"/>
+          <w:i/>
+          <w:sz w:val="24"/>
           <w:szCs w:val="20"/>
         </w:rPr>
         <w:t>reactapp</w:t>
@@ -574,8 +517,9 @@
       <w:proofErr w:type="spellEnd"/>
       <w:r>
         <w:rPr>
-          <w:rFonts w:ascii="Courier New" w:eastAsia="Times New Roman" w:hAnsi="Courier New" w:cs="Courier New"/>
-          <w:sz w:val="20"/>
+          <w:rFonts w:eastAsia="Times New Roman" w:cstheme="minorHAnsi"/>
+          <w:i/>
+          <w:sz w:val="24"/>
           <w:szCs w:val="20"/>
         </w:rPr>
         <w:t>/</w:t>
@@ -583,8 +527,9 @@
       <w:proofErr w:type="spellStart"/>
       <w:r>
         <w:rPr>
-          <w:rFonts w:ascii="Courier New" w:eastAsia="Times New Roman" w:hAnsi="Courier New" w:cs="Courier New"/>
-          <w:sz w:val="20"/>
+          <w:rFonts w:eastAsia="Times New Roman" w:cstheme="minorHAnsi"/>
+          <w:i/>
+          <w:sz w:val="24"/>
           <w:szCs w:val="20"/>
         </w:rPr>
         <w:t>src</w:t>
@@ -596,7 +541,7 @@
         <w:spacing w:before="100" w:beforeAutospacing="1" w:after="100" w:afterAutospacing="1" w:line="240" w:lineRule="auto"/>
         <w:outlineLvl w:val="2"/>
         <w:rPr>
-          <w:rFonts w:ascii="Times New Roman" w:eastAsia="Times New Roman" w:hAnsi="Times New Roman" w:cs="Times New Roman"/>
+          <w:rFonts w:ascii="Arial Nova" w:eastAsia="Times New Roman" w:hAnsi="Arial Nova" w:cs="Times New Roman"/>
           <w:b/>
           <w:bCs/>
           <w:sz w:val="27"/>
@@ -605,23 +550,23 @@
       </w:pPr>
       <w:r>
         <w:rPr>
-          <w:rFonts w:ascii="Times New Roman" w:eastAsia="Times New Roman" w:hAnsi="Times New Roman" w:cs="Times New Roman"/>
+          <w:rFonts w:ascii="Arial Nova" w:eastAsia="Times New Roman" w:hAnsi="Arial Nova" w:cs="Times New Roman"/>
           <w:b/>
           <w:bCs/>
           <w:sz w:val="27"/>
           <w:szCs w:val="27"/>
         </w:rPr>
-        <w:t xml:space="preserve">1.3 Update </w:t>
-      </w:r>
-      <w:r>
-        <w:rPr>
-          <w:rFonts w:ascii="Courier New" w:eastAsia="Times New Roman" w:hAnsi="Courier New" w:cs="Courier New"/>
+        <w:t>1.3 Update</w:t>
+      </w:r>
+      <w:r>
+        <w:rPr>
+          <w:rFonts w:ascii="Arial Nova" w:eastAsia="Times New Roman" w:hAnsi="Arial Nova" w:cs="Times New Roman"/>
           <w:b/>
           <w:bCs/>
-          <w:sz w:val="20"/>
-          <w:szCs w:val="20"/>
-        </w:rPr>
-        <w:t>App.js</w:t>
+          <w:sz w:val="27"/>
+          <w:szCs w:val="27"/>
+        </w:rPr>
+        <w:t xml:space="preserve"> App.js</w:t>
       </w:r>
     </w:p>
     <w:p>
@@ -632,14 +577,14 @@
         </w:numPr>
         <w:spacing w:before="100" w:beforeAutospacing="1" w:after="100" w:afterAutospacing="1" w:line="240" w:lineRule="auto"/>
         <w:rPr>
-          <w:rFonts w:ascii="Times New Roman" w:eastAsia="Times New Roman" w:hAnsi="Times New Roman" w:cs="Times New Roman"/>
-          <w:sz w:val="24"/>
-          <w:szCs w:val="24"/>
-        </w:rPr>
-      </w:pPr>
-      <w:r>
-        <w:rPr>
-          <w:rFonts w:ascii="Times New Roman" w:eastAsia="Times New Roman" w:hAnsi="Times New Roman" w:cs="Times New Roman"/>
+          <w:rFonts w:eastAsia="Times New Roman" w:cstheme="minorHAnsi"/>
+          <w:sz w:val="24"/>
+          <w:szCs w:val="24"/>
+        </w:rPr>
+      </w:pPr>
+      <w:r>
+        <w:rPr>
+          <w:rFonts w:eastAsia="Times New Roman" w:cstheme="minorHAnsi"/>
           <w:sz w:val="24"/>
           <w:szCs w:val="24"/>
         </w:rPr>
@@ -654,14 +599,14 @@
         </w:numPr>
         <w:spacing w:before="100" w:beforeAutospacing="1" w:after="100" w:afterAutospacing="1" w:line="240" w:lineRule="auto"/>
         <w:rPr>
-          <w:rFonts w:ascii="Times New Roman" w:eastAsia="Times New Roman" w:hAnsi="Times New Roman" w:cs="Times New Roman"/>
-          <w:sz w:val="24"/>
-          <w:szCs w:val="24"/>
-        </w:rPr>
-      </w:pPr>
-      <w:r>
-        <w:rPr>
-          <w:rFonts w:ascii="Times New Roman" w:eastAsia="Times New Roman" w:hAnsi="Times New Roman" w:cs="Times New Roman"/>
+          <w:rFonts w:eastAsia="Times New Roman" w:cstheme="minorHAnsi"/>
+          <w:sz w:val="24"/>
+          <w:szCs w:val="24"/>
+        </w:rPr>
+      </w:pPr>
+      <w:r>
+        <w:rPr>
+          <w:rFonts w:eastAsia="Times New Roman" w:cstheme="minorHAnsi"/>
           <w:sz w:val="24"/>
           <w:szCs w:val="24"/>
         </w:rPr>
@@ -690,16 +635,18 @@
         </w:tabs>
         <w:spacing w:after="0" w:line="240" w:lineRule="auto"/>
         <w:rPr>
-          <w:rFonts w:ascii="Courier New" w:eastAsia="Times New Roman" w:hAnsi="Courier New" w:cs="Courier New"/>
-          <w:sz w:val="20"/>
-          <w:szCs w:val="20"/>
-        </w:rPr>
-      </w:pPr>
-      <w:r>
-        <w:rPr>
-          <w:rFonts w:ascii="Courier New" w:eastAsia="Times New Roman" w:hAnsi="Courier New" w:cs="Courier New"/>
-          <w:sz w:val="20"/>
-          <w:szCs w:val="20"/>
+          <w:rFonts w:eastAsia="Times New Roman" w:cstheme="minorHAnsi"/>
+          <w:i/>
+          <w:sz w:val="24"/>
+          <w:szCs w:val="24"/>
+        </w:rPr>
+      </w:pPr>
+      <w:r>
+        <w:rPr>
+          <w:rFonts w:eastAsia="Times New Roman" w:cstheme="minorHAnsi"/>
+          <w:i/>
+          <w:sz w:val="24"/>
+          <w:szCs w:val="24"/>
         </w:rPr>
         <w:t>const API_BASE = "http://host.docker.internal:5000";</w:t>
       </w:r>
@@ -709,7 +656,7 @@
         <w:spacing w:before="100" w:beforeAutospacing="1" w:after="100" w:afterAutospacing="1" w:line="240" w:lineRule="auto"/>
         <w:outlineLvl w:val="2"/>
         <w:rPr>
-          <w:rFonts w:ascii="Times New Roman" w:eastAsia="Times New Roman" w:hAnsi="Times New Roman" w:cs="Times New Roman"/>
+          <w:rFonts w:ascii="Arial Nova" w:eastAsia="Times New Roman" w:hAnsi="Arial Nova" w:cs="Times New Roman"/>
           <w:b/>
           <w:bCs/>
           <w:sz w:val="27"/>
@@ -718,7 +665,7 @@
       </w:pPr>
       <w:r>
         <w:rPr>
-          <w:rFonts w:ascii="Times New Roman" w:eastAsia="Times New Roman" w:hAnsi="Times New Roman" w:cs="Times New Roman"/>
+          <w:rFonts w:ascii="Arial Nova" w:eastAsia="Times New Roman" w:hAnsi="Arial Nova" w:cs="Times New Roman"/>
           <w:b/>
           <w:bCs/>
           <w:sz w:val="27"/>
@@ -810,6 +757,7 @@
           <w:sz w:val="24"/>
           <w:szCs w:val="24"/>
         </w:rPr>
+        <w:lastRenderedPageBreak/>
         <w:pict>
           <v:rect id="_x0000_i1027" style="width:0;height:1.5pt" o:hralign="center" o:hrstd="t" o:hr="t" fillcolor="#a0a0a0" stroked="f"/>
         </w:pict>
@@ -820,7 +768,7 @@
         <w:spacing w:before="100" w:beforeAutospacing="1" w:after="100" w:afterAutospacing="1" w:line="240" w:lineRule="auto"/>
         <w:outlineLvl w:val="1"/>
         <w:rPr>
-          <w:rFonts w:ascii="Times New Roman" w:eastAsia="Times New Roman" w:hAnsi="Times New Roman" w:cs="Times New Roman"/>
+          <w:rFonts w:ascii="Arial Nova" w:eastAsia="Times New Roman" w:hAnsi="Arial Nova" w:cs="Times New Roman"/>
           <w:b/>
           <w:bCs/>
           <w:sz w:val="36"/>
@@ -829,24 +777,13 @@
       </w:pPr>
       <w:r>
         <w:rPr>
-          <w:rFonts w:ascii="Times New Roman" w:eastAsia="Times New Roman" w:hAnsi="Times New Roman" w:cs="Times New Roman"/>
+          <w:rFonts w:ascii="Arial Nova" w:eastAsia="Times New Roman" w:hAnsi="Arial Nova" w:cs="Times New Roman"/>
           <w:b/>
           <w:bCs/>
           <w:sz w:val="36"/>
           <w:szCs w:val="36"/>
         </w:rPr>
-        <w:lastRenderedPageBreak/>
-        <w:t xml:space="preserve">2) </w:t>
-      </w:r>
-      <w:r>
-        <w:rPr>
-          <w:rFonts w:ascii="Times New Roman" w:eastAsia="Times New Roman" w:hAnsi="Times New Roman" w:cs="Times New Roman"/>
-          <w:b/>
-          <w:bCs/>
-          <w:sz w:val="36"/>
-          <w:szCs w:val="36"/>
-        </w:rPr>
-        <w:t>Backend Setup (Python + Flask)</w:t>
+        <w:t>2) Backend Setup (Python + Flask)</w:t>
       </w:r>
     </w:p>
     <w:p>
@@ -854,7 +791,7 @@
         <w:spacing w:before="100" w:beforeAutospacing="1" w:after="100" w:afterAutospacing="1" w:line="240" w:lineRule="auto"/>
         <w:outlineLvl w:val="2"/>
         <w:rPr>
-          <w:rFonts w:ascii="Times New Roman" w:eastAsia="Times New Roman" w:hAnsi="Times New Roman" w:cs="Times New Roman"/>
+          <w:rFonts w:ascii="Arial Nova" w:eastAsia="Times New Roman" w:hAnsi="Arial Nova" w:cs="Times New Roman"/>
           <w:b/>
           <w:bCs/>
           <w:sz w:val="27"/>
@@ -863,7 +800,7 @@
       </w:pPr>
       <w:r>
         <w:rPr>
-          <w:rFonts w:ascii="Times New Roman" w:eastAsia="Times New Roman" w:hAnsi="Times New Roman" w:cs="Times New Roman"/>
+          <w:rFonts w:ascii="Arial Nova" w:eastAsia="Times New Roman" w:hAnsi="Arial Nova" w:cs="Times New Roman"/>
           <w:b/>
           <w:bCs/>
           <w:sz w:val="27"/>
@@ -894,16 +831,16 @@
         </w:tabs>
         <w:spacing w:after="0" w:line="240" w:lineRule="auto"/>
         <w:rPr>
-          <w:rFonts w:ascii="Courier New" w:eastAsia="Times New Roman" w:hAnsi="Courier New" w:cs="Courier New"/>
-          <w:sz w:val="20"/>
-          <w:szCs w:val="20"/>
-        </w:rPr>
-      </w:pPr>
-      <w:r>
-        <w:rPr>
-          <w:rFonts w:ascii="Courier New" w:eastAsia="Times New Roman" w:hAnsi="Courier New" w:cs="Courier New"/>
-          <w:sz w:val="20"/>
-          <w:szCs w:val="20"/>
+          <w:rFonts w:eastAsia="Times New Roman" w:cstheme="minorHAnsi"/>
+          <w:sz w:val="24"/>
+          <w:szCs w:val="24"/>
+        </w:rPr>
+      </w:pPr>
+      <w:r>
+        <w:rPr>
+          <w:rFonts w:eastAsia="Times New Roman" w:cstheme="minorHAnsi"/>
+          <w:sz w:val="24"/>
+          <w:szCs w:val="24"/>
         </w:rPr>
         <w:t>python3 --version</w:t>
       </w:r>
@@ -912,14 +849,14 @@
       <w:pPr>
         <w:spacing w:before="100" w:beforeAutospacing="1" w:after="100" w:afterAutospacing="1" w:line="240" w:lineRule="auto"/>
         <w:rPr>
-          <w:rFonts w:ascii="Times New Roman" w:eastAsia="Times New Roman" w:hAnsi="Times New Roman" w:cs="Times New Roman"/>
-          <w:sz w:val="24"/>
-          <w:szCs w:val="24"/>
-        </w:rPr>
-      </w:pPr>
-      <w:r>
-        <w:rPr>
-          <w:rFonts w:ascii="Times New Roman" w:eastAsia="Times New Roman" w:hAnsi="Times New Roman" w:cs="Times New Roman"/>
+          <w:rFonts w:eastAsia="Times New Roman" w:cstheme="minorHAnsi"/>
+          <w:sz w:val="24"/>
+          <w:szCs w:val="24"/>
+        </w:rPr>
+      </w:pPr>
+      <w:r>
+        <w:rPr>
+          <w:rFonts w:eastAsia="Times New Roman" w:cstheme="minorHAnsi"/>
           <w:sz w:val="24"/>
           <w:szCs w:val="24"/>
         </w:rPr>
@@ -928,6 +865,11 @@
     </w:p>
     <w:p>
       <w:pPr>
+        <w:pStyle w:val="ListParagraph"/>
+        <w:numPr>
+          <w:ilvl w:val="0"/>
+          <w:numId w:val="13"/>
+        </w:numPr>
         <w:tabs>
           <w:tab w:val="left" w:pos="916"/>
           <w:tab w:val="left" w:pos="1832"/>
@@ -948,32 +890,40 @@
         </w:tabs>
         <w:spacing w:after="0" w:line="240" w:lineRule="auto"/>
         <w:rPr>
-          <w:rFonts w:ascii="Courier New" w:eastAsia="Times New Roman" w:hAnsi="Courier New" w:cs="Courier New"/>
-          <w:sz w:val="20"/>
-          <w:szCs w:val="20"/>
+          <w:rFonts w:eastAsia="Times New Roman" w:cstheme="minorHAnsi"/>
+          <w:i/>
+          <w:sz w:val="24"/>
+          <w:szCs w:val="24"/>
         </w:rPr>
       </w:pPr>
       <w:proofErr w:type="spellStart"/>
       <w:r>
         <w:rPr>
-          <w:rFonts w:ascii="Courier New" w:eastAsia="Times New Roman" w:hAnsi="Courier New" w:cs="Courier New"/>
-          <w:sz w:val="20"/>
-          <w:szCs w:val="20"/>
+          <w:rFonts w:eastAsia="Times New Roman" w:cstheme="minorHAnsi"/>
+          <w:i/>
+          <w:sz w:val="24"/>
+          <w:szCs w:val="24"/>
         </w:rPr>
         <w:t>sudo</w:t>
       </w:r>
       <w:proofErr w:type="spellEnd"/>
       <w:r>
         <w:rPr>
-          <w:rFonts w:ascii="Courier New" w:eastAsia="Times New Roman" w:hAnsi="Courier New" w:cs="Courier New"/>
-          <w:sz w:val="20"/>
-          <w:szCs w:val="20"/>
+          <w:rFonts w:eastAsia="Times New Roman" w:cstheme="minorHAnsi"/>
+          <w:i/>
+          <w:sz w:val="24"/>
+          <w:szCs w:val="24"/>
         </w:rPr>
         <w:t xml:space="preserve"> apt update</w:t>
       </w:r>
     </w:p>
     <w:p>
       <w:pPr>
+        <w:pStyle w:val="ListParagraph"/>
+        <w:numPr>
+          <w:ilvl w:val="0"/>
+          <w:numId w:val="13"/>
+        </w:numPr>
         <w:tabs>
           <w:tab w:val="left" w:pos="916"/>
           <w:tab w:val="left" w:pos="1832"/>
@@ -994,26 +944,29 @@
         </w:tabs>
         <w:spacing w:after="0" w:line="240" w:lineRule="auto"/>
         <w:rPr>
-          <w:rFonts w:ascii="Courier New" w:eastAsia="Times New Roman" w:hAnsi="Courier New" w:cs="Courier New"/>
-          <w:sz w:val="20"/>
-          <w:szCs w:val="20"/>
+          <w:rFonts w:eastAsia="Times New Roman" w:cstheme="minorHAnsi"/>
+          <w:i/>
+          <w:sz w:val="24"/>
+          <w:szCs w:val="24"/>
         </w:rPr>
       </w:pPr>
       <w:proofErr w:type="spellStart"/>
       <w:r>
         <w:rPr>
-          <w:rFonts w:ascii="Courier New" w:eastAsia="Times New Roman" w:hAnsi="Courier New" w:cs="Courier New"/>
-          <w:sz w:val="20"/>
-          <w:szCs w:val="20"/>
+          <w:rFonts w:eastAsia="Times New Roman" w:cstheme="minorHAnsi"/>
+          <w:i/>
+          <w:sz w:val="24"/>
+          <w:szCs w:val="24"/>
         </w:rPr>
         <w:t>sudo</w:t>
       </w:r>
       <w:proofErr w:type="spellEnd"/>
       <w:r>
         <w:rPr>
-          <w:rFonts w:ascii="Courier New" w:eastAsia="Times New Roman" w:hAnsi="Courier New" w:cs="Courier New"/>
-          <w:sz w:val="20"/>
-          <w:szCs w:val="20"/>
+          <w:rFonts w:eastAsia="Times New Roman" w:cstheme="minorHAnsi"/>
+          <w:i/>
+          <w:sz w:val="24"/>
+          <w:szCs w:val="24"/>
         </w:rPr>
         <w:t xml:space="preserve"> apt install -y python3 python3-pip python3-venv</w:t>
       </w:r>
@@ -1023,7 +976,7 @@
         <w:spacing w:before="100" w:beforeAutospacing="1" w:after="100" w:afterAutospacing="1" w:line="240" w:lineRule="auto"/>
         <w:outlineLvl w:val="2"/>
         <w:rPr>
-          <w:rFonts w:ascii="Times New Roman" w:eastAsia="Times New Roman" w:hAnsi="Times New Roman" w:cs="Times New Roman"/>
+          <w:rFonts w:ascii="Arial Nova" w:eastAsia="Times New Roman" w:hAnsi="Arial Nova" w:cs="Times New Roman"/>
           <w:b/>
           <w:bCs/>
           <w:sz w:val="27"/>
@@ -1032,7 +985,7 @@
       </w:pPr>
       <w:r>
         <w:rPr>
-          <w:rFonts w:ascii="Times New Roman" w:eastAsia="Times New Roman" w:hAnsi="Times New Roman" w:cs="Times New Roman"/>
+          <w:rFonts w:ascii="Arial Nova" w:eastAsia="Times New Roman" w:hAnsi="Arial Nova" w:cs="Times New Roman"/>
           <w:b/>
           <w:bCs/>
           <w:sz w:val="27"/>
@@ -1043,6 +996,11 @@
     </w:p>
     <w:p>
       <w:pPr>
+        <w:pStyle w:val="ListParagraph"/>
+        <w:numPr>
+          <w:ilvl w:val="0"/>
+          <w:numId w:val="14"/>
+        </w:numPr>
         <w:tabs>
           <w:tab w:val="left" w:pos="916"/>
           <w:tab w:val="left" w:pos="1832"/>
@@ -1063,15 +1021,15 @@
         </w:tabs>
         <w:spacing w:after="0" w:line="240" w:lineRule="auto"/>
         <w:rPr>
-          <w:rFonts w:ascii="Courier New" w:eastAsia="Times New Roman" w:hAnsi="Courier New" w:cs="Courier New"/>
-          <w:sz w:val="20"/>
-          <w:szCs w:val="20"/>
-        </w:rPr>
-      </w:pPr>
-      <w:r>
-        <w:rPr>
-          <w:rFonts w:ascii="Courier New" w:eastAsia="Times New Roman" w:hAnsi="Courier New" w:cs="Courier New"/>
-          <w:sz w:val="20"/>
+          <w:rFonts w:eastAsia="Times New Roman" w:cstheme="minorHAnsi"/>
+          <w:sz w:val="24"/>
+          <w:szCs w:val="20"/>
+        </w:rPr>
+      </w:pPr>
+      <w:r>
+        <w:rPr>
+          <w:rFonts w:eastAsia="Times New Roman" w:cstheme="minorHAnsi"/>
+          <w:sz w:val="24"/>
           <w:szCs w:val="20"/>
         </w:rPr>
         <w:t xml:space="preserve">python3 -m </w:t>
@@ -1079,8 +1037,8 @@
       <w:proofErr w:type="spellStart"/>
       <w:r>
         <w:rPr>
-          <w:rFonts w:ascii="Courier New" w:eastAsia="Times New Roman" w:hAnsi="Courier New" w:cs="Courier New"/>
-          <w:sz w:val="20"/>
+          <w:rFonts w:eastAsia="Times New Roman" w:cstheme="minorHAnsi"/>
+          <w:sz w:val="24"/>
           <w:szCs w:val="20"/>
         </w:rPr>
         <w:t>venv</w:t>
@@ -1088,8 +1046,8 @@
       <w:proofErr w:type="spellEnd"/>
       <w:r>
         <w:rPr>
-          <w:rFonts w:ascii="Courier New" w:eastAsia="Times New Roman" w:hAnsi="Courier New" w:cs="Courier New"/>
-          <w:sz w:val="20"/>
+          <w:rFonts w:eastAsia="Times New Roman" w:cstheme="minorHAnsi"/>
+          <w:sz w:val="24"/>
           <w:szCs w:val="20"/>
         </w:rPr>
         <w:t xml:space="preserve"> </w:t>
@@ -1097,8 +1055,8 @@
       <w:proofErr w:type="spellStart"/>
       <w:r>
         <w:rPr>
-          <w:rFonts w:ascii="Courier New" w:eastAsia="Times New Roman" w:hAnsi="Courier New" w:cs="Courier New"/>
-          <w:sz w:val="20"/>
+          <w:rFonts w:eastAsia="Times New Roman" w:cstheme="minorHAnsi"/>
+          <w:sz w:val="24"/>
           <w:szCs w:val="20"/>
         </w:rPr>
         <w:t>venv</w:t>
@@ -1107,6 +1065,11 @@
     </w:p>
     <w:p>
       <w:pPr>
+        <w:pStyle w:val="ListParagraph"/>
+        <w:numPr>
+          <w:ilvl w:val="0"/>
+          <w:numId w:val="14"/>
+        </w:numPr>
         <w:tabs>
           <w:tab w:val="left" w:pos="916"/>
           <w:tab w:val="left" w:pos="1832"/>
@@ -1127,15 +1090,15 @@
         </w:tabs>
         <w:spacing w:after="0" w:line="240" w:lineRule="auto"/>
         <w:rPr>
-          <w:rFonts w:ascii="Courier New" w:eastAsia="Times New Roman" w:hAnsi="Courier New" w:cs="Courier New"/>
-          <w:sz w:val="20"/>
-          <w:szCs w:val="20"/>
-        </w:rPr>
-      </w:pPr>
-      <w:r>
-        <w:rPr>
-          <w:rFonts w:ascii="Courier New" w:eastAsia="Times New Roman" w:hAnsi="Courier New" w:cs="Courier New"/>
-          <w:sz w:val="20"/>
+          <w:rFonts w:eastAsia="Times New Roman" w:cstheme="minorHAnsi"/>
+          <w:sz w:val="24"/>
+          <w:szCs w:val="20"/>
+        </w:rPr>
+      </w:pPr>
+      <w:r>
+        <w:rPr>
+          <w:rFonts w:eastAsia="Times New Roman" w:cstheme="minorHAnsi"/>
+          <w:sz w:val="24"/>
           <w:szCs w:val="20"/>
         </w:rPr>
         <w:t xml:space="preserve">source </w:t>
@@ -1143,8 +1106,8 @@
       <w:proofErr w:type="spellStart"/>
       <w:r>
         <w:rPr>
-          <w:rFonts w:ascii="Courier New" w:eastAsia="Times New Roman" w:hAnsi="Courier New" w:cs="Courier New"/>
-          <w:sz w:val="20"/>
+          <w:rFonts w:eastAsia="Times New Roman" w:cstheme="minorHAnsi"/>
+          <w:sz w:val="24"/>
           <w:szCs w:val="20"/>
         </w:rPr>
         <w:t>venv</w:t>
@@ -1152,8 +1115,8 @@
       <w:proofErr w:type="spellEnd"/>
       <w:r>
         <w:rPr>
-          <w:rFonts w:ascii="Courier New" w:eastAsia="Times New Roman" w:hAnsi="Courier New" w:cs="Courier New"/>
-          <w:sz w:val="20"/>
+          <w:rFonts w:eastAsia="Times New Roman" w:cstheme="minorHAnsi"/>
+          <w:sz w:val="24"/>
           <w:szCs w:val="20"/>
         </w:rPr>
         <w:t>/bin/activate</w:t>
@@ -1164,7 +1127,7 @@
         <w:spacing w:before="100" w:beforeAutospacing="1" w:after="100" w:afterAutospacing="1" w:line="240" w:lineRule="auto"/>
         <w:outlineLvl w:val="2"/>
         <w:rPr>
-          <w:rFonts w:ascii="Times New Roman" w:eastAsia="Times New Roman" w:hAnsi="Times New Roman" w:cs="Times New Roman"/>
+          <w:rFonts w:ascii="Arial Nova" w:eastAsia="Times New Roman" w:hAnsi="Arial Nova" w:cs="Times New Roman"/>
           <w:b/>
           <w:bCs/>
           <w:sz w:val="27"/>
@@ -1173,7 +1136,7 @@
       </w:pPr>
       <w:r>
         <w:rPr>
-          <w:rFonts w:ascii="Times New Roman" w:eastAsia="Times New Roman" w:hAnsi="Times New Roman" w:cs="Times New Roman"/>
+          <w:rFonts w:ascii="Arial Nova" w:eastAsia="Times New Roman" w:hAnsi="Arial Nova" w:cs="Times New Roman"/>
           <w:b/>
           <w:bCs/>
           <w:sz w:val="27"/>
@@ -1204,15 +1167,15 @@
         </w:tabs>
         <w:spacing w:after="0" w:line="240" w:lineRule="auto"/>
         <w:rPr>
-          <w:rFonts w:ascii="Courier New" w:eastAsia="Times New Roman" w:hAnsi="Courier New" w:cs="Courier New"/>
-          <w:sz w:val="20"/>
-          <w:szCs w:val="20"/>
-        </w:rPr>
-      </w:pPr>
-      <w:r>
-        <w:rPr>
-          <w:rFonts w:ascii="Courier New" w:eastAsia="Times New Roman" w:hAnsi="Courier New" w:cs="Courier New"/>
-          <w:sz w:val="20"/>
+          <w:rFonts w:eastAsia="Times New Roman" w:cstheme="minorHAnsi"/>
+          <w:sz w:val="24"/>
+          <w:szCs w:val="20"/>
+        </w:rPr>
+      </w:pPr>
+      <w:r>
+        <w:rPr>
+          <w:rFonts w:eastAsia="Times New Roman" w:cstheme="minorHAnsi"/>
+          <w:sz w:val="24"/>
           <w:szCs w:val="20"/>
         </w:rPr>
         <w:t>pip install flask flask-</w:t>
@@ -1220,8 +1183,8 @@
       <w:proofErr w:type="spellStart"/>
       <w:r>
         <w:rPr>
-          <w:rFonts w:ascii="Courier New" w:eastAsia="Times New Roman" w:hAnsi="Courier New" w:cs="Courier New"/>
-          <w:sz w:val="20"/>
+          <w:rFonts w:eastAsia="Times New Roman" w:cstheme="minorHAnsi"/>
+          <w:sz w:val="24"/>
           <w:szCs w:val="20"/>
         </w:rPr>
         <w:t>cors</w:t>
@@ -1229,8 +1192,8 @@
       <w:proofErr w:type="spellEnd"/>
       <w:r>
         <w:rPr>
-          <w:rFonts w:ascii="Courier New" w:eastAsia="Times New Roman" w:hAnsi="Courier New" w:cs="Courier New"/>
-          <w:sz w:val="20"/>
+          <w:rFonts w:eastAsia="Times New Roman" w:cstheme="minorHAnsi"/>
+          <w:sz w:val="24"/>
           <w:szCs w:val="20"/>
         </w:rPr>
         <w:t xml:space="preserve"> psycopg2-binary</w:t>
@@ -1241,7 +1204,7 @@
         <w:spacing w:before="100" w:beforeAutospacing="1" w:after="100" w:afterAutospacing="1" w:line="240" w:lineRule="auto"/>
         <w:outlineLvl w:val="2"/>
         <w:rPr>
-          <w:rFonts w:ascii="Times New Roman" w:eastAsia="Times New Roman" w:hAnsi="Times New Roman" w:cs="Times New Roman"/>
+          <w:rFonts w:ascii="Arial Nova" w:eastAsia="Times New Roman" w:hAnsi="Arial Nova" w:cs="Times New Roman"/>
           <w:b/>
           <w:bCs/>
           <w:sz w:val="27"/>
@@ -1250,7 +1213,7 @@
       </w:pPr>
       <w:r>
         <w:rPr>
-          <w:rFonts w:ascii="Times New Roman" w:eastAsia="Times New Roman" w:hAnsi="Times New Roman" w:cs="Times New Roman"/>
+          <w:rFonts w:ascii="Arial Nova" w:eastAsia="Times New Roman" w:hAnsi="Arial Nova" w:cs="Times New Roman"/>
           <w:b/>
           <w:bCs/>
           <w:sz w:val="27"/>
@@ -1260,7 +1223,7 @@
       </w:r>
       <w:r>
         <w:rPr>
-          <w:rFonts w:ascii="Courier New" w:eastAsia="Times New Roman" w:hAnsi="Courier New" w:cs="Courier New"/>
+          <w:rFonts w:ascii="Arial Nova" w:eastAsia="Times New Roman" w:hAnsi="Arial Nova" w:cs="Courier New"/>
           <w:b/>
           <w:bCs/>
           <w:sz w:val="20"/>
@@ -1291,16 +1254,18 @@
         </w:tabs>
         <w:spacing w:after="0" w:line="240" w:lineRule="auto"/>
         <w:rPr>
-          <w:rFonts w:ascii="Courier New" w:eastAsia="Times New Roman" w:hAnsi="Courier New" w:cs="Courier New"/>
-          <w:sz w:val="20"/>
-          <w:szCs w:val="20"/>
-        </w:rPr>
-      </w:pPr>
-      <w:r>
-        <w:rPr>
-          <w:rFonts w:ascii="Courier New" w:eastAsia="Times New Roman" w:hAnsi="Courier New" w:cs="Courier New"/>
-          <w:sz w:val="20"/>
-          <w:szCs w:val="20"/>
+          <w:rFonts w:eastAsia="Times New Roman" w:cstheme="minorHAnsi"/>
+          <w:i/>
+          <w:sz w:val="24"/>
+          <w:szCs w:val="24"/>
+        </w:rPr>
+      </w:pPr>
+      <w:r>
+        <w:rPr>
+          <w:rFonts w:eastAsia="Times New Roman" w:cstheme="minorHAnsi"/>
+          <w:i/>
+          <w:sz w:val="24"/>
+          <w:szCs w:val="24"/>
         </w:rPr>
         <w:t>Flask</w:t>
       </w:r>
@@ -1327,25 +1292,28 @@
         </w:tabs>
         <w:spacing w:after="0" w:line="240" w:lineRule="auto"/>
         <w:rPr>
-          <w:rFonts w:ascii="Courier New" w:eastAsia="Times New Roman" w:hAnsi="Courier New" w:cs="Courier New"/>
-          <w:sz w:val="20"/>
-          <w:szCs w:val="20"/>
-        </w:rPr>
-      </w:pPr>
-      <w:r>
-        <w:rPr>
-          <w:rFonts w:ascii="Courier New" w:eastAsia="Times New Roman" w:hAnsi="Courier New" w:cs="Courier New"/>
-          <w:sz w:val="20"/>
-          <w:szCs w:val="20"/>
+          <w:rFonts w:eastAsia="Times New Roman" w:cstheme="minorHAnsi"/>
+          <w:i/>
+          <w:sz w:val="24"/>
+          <w:szCs w:val="24"/>
+        </w:rPr>
+      </w:pPr>
+      <w:r>
+        <w:rPr>
+          <w:rFonts w:eastAsia="Times New Roman" w:cstheme="minorHAnsi"/>
+          <w:i/>
+          <w:sz w:val="24"/>
+          <w:szCs w:val="24"/>
         </w:rPr>
         <w:t>flask-</w:t>
       </w:r>
       <w:proofErr w:type="spellStart"/>
       <w:r>
         <w:rPr>
-          <w:rFonts w:ascii="Courier New" w:eastAsia="Times New Roman" w:hAnsi="Courier New" w:cs="Courier New"/>
-          <w:sz w:val="20"/>
-          <w:szCs w:val="20"/>
+          <w:rFonts w:eastAsia="Times New Roman" w:cstheme="minorHAnsi"/>
+          <w:i/>
+          <w:sz w:val="24"/>
+          <w:szCs w:val="24"/>
         </w:rPr>
         <w:t>cors</w:t>
       </w:r>
@@ -1373,16 +1341,18 @@
         </w:tabs>
         <w:spacing w:after="0" w:line="240" w:lineRule="auto"/>
         <w:rPr>
-          <w:rFonts w:ascii="Courier New" w:eastAsia="Times New Roman" w:hAnsi="Courier New" w:cs="Courier New"/>
-          <w:sz w:val="20"/>
-          <w:szCs w:val="20"/>
-        </w:rPr>
-      </w:pPr>
-      <w:r>
-        <w:rPr>
-          <w:rFonts w:ascii="Courier New" w:eastAsia="Times New Roman" w:hAnsi="Courier New" w:cs="Courier New"/>
-          <w:sz w:val="20"/>
-          <w:szCs w:val="20"/>
+          <w:rFonts w:eastAsia="Times New Roman" w:cstheme="minorHAnsi"/>
+          <w:i/>
+          <w:sz w:val="24"/>
+          <w:szCs w:val="24"/>
+        </w:rPr>
+      </w:pPr>
+      <w:r>
+        <w:rPr>
+          <w:rFonts w:eastAsia="Times New Roman" w:cstheme="minorHAnsi"/>
+          <w:i/>
+          <w:sz w:val="24"/>
+          <w:szCs w:val="24"/>
         </w:rPr>
         <w:t>psycopg2-binary</w:t>
       </w:r>
@@ -1409,17 +1379,19 @@
         </w:tabs>
         <w:spacing w:after="0" w:line="240" w:lineRule="auto"/>
         <w:rPr>
-          <w:rFonts w:ascii="Courier New" w:eastAsia="Times New Roman" w:hAnsi="Courier New" w:cs="Courier New"/>
-          <w:sz w:val="20"/>
-          <w:szCs w:val="20"/>
+          <w:rFonts w:eastAsia="Times New Roman" w:cstheme="minorHAnsi"/>
+          <w:i/>
+          <w:sz w:val="24"/>
+          <w:szCs w:val="24"/>
         </w:rPr>
       </w:pPr>
       <w:proofErr w:type="spellStart"/>
       <w:r>
         <w:rPr>
-          <w:rFonts w:ascii="Courier New" w:eastAsia="Times New Roman" w:hAnsi="Courier New" w:cs="Courier New"/>
-          <w:sz w:val="20"/>
-          <w:szCs w:val="20"/>
+          <w:rFonts w:eastAsia="Times New Roman" w:cstheme="minorHAnsi"/>
+          <w:i/>
+          <w:sz w:val="24"/>
+          <w:szCs w:val="24"/>
         </w:rPr>
         <w:t>gunicorn</w:t>
       </w:r>
@@ -1430,7 +1402,7 @@
         <w:spacing w:before="100" w:beforeAutospacing="1" w:after="100" w:afterAutospacing="1" w:line="240" w:lineRule="auto"/>
         <w:outlineLvl w:val="2"/>
         <w:rPr>
-          <w:rFonts w:ascii="Times New Roman" w:eastAsia="Times New Roman" w:hAnsi="Times New Roman" w:cs="Times New Roman"/>
+          <w:rFonts w:ascii="Arial Nova" w:eastAsia="Times New Roman" w:hAnsi="Arial Nova" w:cs="Times New Roman"/>
           <w:b/>
           <w:bCs/>
           <w:sz w:val="27"/>
@@ -1439,7 +1411,7 @@
       </w:pPr>
       <w:r>
         <w:rPr>
-          <w:rFonts w:ascii="Times New Roman" w:eastAsia="Times New Roman" w:hAnsi="Times New Roman" w:cs="Times New Roman"/>
+          <w:rFonts w:ascii="Arial Nova" w:eastAsia="Times New Roman" w:hAnsi="Arial Nova" w:cs="Times New Roman"/>
           <w:b/>
           <w:bCs/>
           <w:sz w:val="27"/>
@@ -1450,7 +1422,7 @@
       <w:proofErr w:type="spellStart"/>
       <w:r>
         <w:rPr>
-          <w:rFonts w:ascii="Courier New" w:eastAsia="Times New Roman" w:hAnsi="Courier New" w:cs="Courier New"/>
+          <w:rFonts w:ascii="Arial Nova" w:eastAsia="Times New Roman" w:hAnsi="Arial Nova" w:cs="Courier New"/>
           <w:b/>
           <w:bCs/>
           <w:sz w:val="20"/>
@@ -1482,15 +1454,17 @@
         </w:tabs>
         <w:spacing w:after="0" w:line="240" w:lineRule="auto"/>
         <w:rPr>
-          <w:rFonts w:ascii="Courier New" w:eastAsia="Times New Roman" w:hAnsi="Courier New" w:cs="Courier New"/>
-          <w:sz w:val="20"/>
-          <w:szCs w:val="20"/>
-        </w:rPr>
-      </w:pPr>
-      <w:r>
-        <w:rPr>
-          <w:rFonts w:ascii="Courier New" w:eastAsia="Times New Roman" w:hAnsi="Courier New" w:cs="Courier New"/>
-          <w:sz w:val="20"/>
+          <w:rFonts w:eastAsia="Times New Roman" w:cstheme="minorHAnsi"/>
+          <w:i/>
+          <w:sz w:val="24"/>
+          <w:szCs w:val="20"/>
+        </w:rPr>
+      </w:pPr>
+      <w:r>
+        <w:rPr>
+          <w:rFonts w:eastAsia="Times New Roman" w:cstheme="minorHAnsi"/>
+          <w:i/>
+          <w:sz w:val="24"/>
           <w:szCs w:val="20"/>
         </w:rPr>
         <w:t xml:space="preserve">web: </w:t>
@@ -1498,8 +1472,9 @@
       <w:proofErr w:type="spellStart"/>
       <w:r>
         <w:rPr>
-          <w:rFonts w:ascii="Courier New" w:eastAsia="Times New Roman" w:hAnsi="Courier New" w:cs="Courier New"/>
-          <w:sz w:val="20"/>
+          <w:rFonts w:eastAsia="Times New Roman" w:cstheme="minorHAnsi"/>
+          <w:i/>
+          <w:sz w:val="24"/>
           <w:szCs w:val="20"/>
         </w:rPr>
         <w:t>gunicorn</w:t>
@@ -1507,8 +1482,9 @@
       <w:proofErr w:type="spellEnd"/>
       <w:r>
         <w:rPr>
-          <w:rFonts w:ascii="Courier New" w:eastAsia="Times New Roman" w:hAnsi="Courier New" w:cs="Courier New"/>
-          <w:sz w:val="20"/>
+          <w:rFonts w:eastAsia="Times New Roman" w:cstheme="minorHAnsi"/>
+          <w:i/>
+          <w:sz w:val="24"/>
           <w:szCs w:val="20"/>
         </w:rPr>
         <w:t xml:space="preserve"> </w:t>
@@ -1516,8 +1492,9 @@
       <w:proofErr w:type="spellStart"/>
       <w:r>
         <w:rPr>
-          <w:rFonts w:ascii="Courier New" w:eastAsia="Times New Roman" w:hAnsi="Courier New" w:cs="Courier New"/>
-          <w:sz w:val="20"/>
+          <w:rFonts w:eastAsia="Times New Roman" w:cstheme="minorHAnsi"/>
+          <w:i/>
+          <w:sz w:val="24"/>
           <w:szCs w:val="20"/>
         </w:rPr>
         <w:t>application:application</w:t>
@@ -1529,7 +1506,7 @@
         <w:spacing w:before="100" w:beforeAutospacing="1" w:after="100" w:afterAutospacing="1" w:line="240" w:lineRule="auto"/>
         <w:outlineLvl w:val="2"/>
         <w:rPr>
-          <w:rFonts w:ascii="Times New Roman" w:eastAsia="Times New Roman" w:hAnsi="Times New Roman" w:cs="Times New Roman"/>
+          <w:rFonts w:ascii="Arial Nova" w:eastAsia="Times New Roman" w:hAnsi="Arial Nova" w:cs="Times New Roman"/>
           <w:b/>
           <w:bCs/>
           <w:sz w:val="27"/>
@@ -1538,7 +1515,7 @@
       </w:pPr>
       <w:r>
         <w:rPr>
-          <w:rFonts w:ascii="Times New Roman" w:eastAsia="Times New Roman" w:hAnsi="Times New Roman" w:cs="Times New Roman"/>
+          <w:rFonts w:ascii="Arial Nova" w:eastAsia="Times New Roman" w:hAnsi="Arial Nova" w:cs="Times New Roman"/>
           <w:b/>
           <w:bCs/>
           <w:sz w:val="27"/>
@@ -1548,7 +1525,7 @@
       </w:r>
       <w:r>
         <w:rPr>
-          <w:rFonts w:ascii="Courier New" w:eastAsia="Times New Roman" w:hAnsi="Courier New" w:cs="Courier New"/>
+          <w:rFonts w:ascii="Arial Nova" w:eastAsia="Times New Roman" w:hAnsi="Arial Nova" w:cs="Courier New"/>
           <w:b/>
           <w:bCs/>
           <w:sz w:val="20"/>
@@ -1565,14 +1542,14 @@
         </w:numPr>
         <w:spacing w:before="100" w:beforeAutospacing="1" w:after="100" w:afterAutospacing="1" w:line="240" w:lineRule="auto"/>
         <w:rPr>
-          <w:rFonts w:ascii="Times New Roman" w:eastAsia="Times New Roman" w:hAnsi="Times New Roman" w:cs="Times New Roman"/>
-          <w:sz w:val="24"/>
-          <w:szCs w:val="24"/>
-        </w:rPr>
-      </w:pPr>
-      <w:r>
-        <w:rPr>
-          <w:rFonts w:ascii="Times New Roman" w:eastAsia="Times New Roman" w:hAnsi="Times New Roman" w:cs="Times New Roman"/>
+          <w:rFonts w:eastAsia="Times New Roman" w:cstheme="minorHAnsi"/>
+          <w:sz w:val="24"/>
+          <w:szCs w:val="24"/>
+        </w:rPr>
+      </w:pPr>
+      <w:r>
+        <w:rPr>
+          <w:rFonts w:eastAsia="Times New Roman" w:cstheme="minorHAnsi"/>
           <w:sz w:val="24"/>
           <w:szCs w:val="24"/>
         </w:rPr>
@@ -1587,14 +1564,14 @@
         </w:numPr>
         <w:spacing w:before="100" w:beforeAutospacing="1" w:after="100" w:afterAutospacing="1" w:line="240" w:lineRule="auto"/>
         <w:rPr>
-          <w:rFonts w:ascii="Times New Roman" w:eastAsia="Times New Roman" w:hAnsi="Times New Roman" w:cs="Times New Roman"/>
-          <w:sz w:val="24"/>
-          <w:szCs w:val="24"/>
-        </w:rPr>
-      </w:pPr>
-      <w:r>
-        <w:rPr>
-          <w:rFonts w:ascii="Times New Roman" w:eastAsia="Times New Roman" w:hAnsi="Times New Roman" w:cs="Times New Roman"/>
+          <w:rFonts w:eastAsia="Times New Roman" w:cstheme="minorHAnsi"/>
+          <w:sz w:val="24"/>
+          <w:szCs w:val="24"/>
+        </w:rPr>
+      </w:pPr>
+      <w:r>
+        <w:rPr>
+          <w:rFonts w:eastAsia="Times New Roman" w:cstheme="minorHAnsi"/>
           <w:sz w:val="24"/>
           <w:szCs w:val="24"/>
         </w:rPr>
@@ -1623,52 +1600,52 @@
         </w:tabs>
         <w:spacing w:after="0" w:line="240" w:lineRule="auto"/>
         <w:rPr>
-          <w:rFonts w:ascii="Courier New" w:eastAsia="Times New Roman" w:hAnsi="Courier New" w:cs="Courier New"/>
-          <w:sz w:val="20"/>
-          <w:szCs w:val="20"/>
-        </w:rPr>
-      </w:pPr>
-      <w:r>
-        <w:rPr>
-          <w:rFonts w:ascii="Courier New" w:eastAsia="Times New Roman" w:hAnsi="Courier New" w:cs="Courier New"/>
-          <w:sz w:val="20"/>
-          <w:szCs w:val="20"/>
+          <w:rFonts w:eastAsia="Times New Roman" w:cstheme="minorHAnsi"/>
+          <w:sz w:val="24"/>
+          <w:szCs w:val="24"/>
+        </w:rPr>
+      </w:pPr>
+      <w:r>
+        <w:rPr>
+          <w:rFonts w:eastAsia="Times New Roman" w:cstheme="minorHAnsi"/>
+          <w:sz w:val="24"/>
+          <w:szCs w:val="24"/>
         </w:rPr>
         <w:t xml:space="preserve">def </w:t>
       </w:r>
       <w:proofErr w:type="spellStart"/>
       <w:r>
         <w:rPr>
-          <w:rFonts w:ascii="Courier New" w:eastAsia="Times New Roman" w:hAnsi="Courier New" w:cs="Courier New"/>
-          <w:sz w:val="20"/>
-          <w:szCs w:val="20"/>
+          <w:rFonts w:eastAsia="Times New Roman" w:cstheme="minorHAnsi"/>
+          <w:sz w:val="24"/>
+          <w:szCs w:val="24"/>
         </w:rPr>
         <w:t>get_db_</w:t>
       </w:r>
       <w:proofErr w:type="gramStart"/>
       <w:r>
         <w:rPr>
-          <w:rFonts w:ascii="Courier New" w:eastAsia="Times New Roman" w:hAnsi="Courier New" w:cs="Courier New"/>
-          <w:sz w:val="20"/>
-          <w:szCs w:val="20"/>
+          <w:rFonts w:eastAsia="Times New Roman" w:cstheme="minorHAnsi"/>
+          <w:sz w:val="24"/>
+          <w:szCs w:val="24"/>
         </w:rPr>
         <w:t>connection</w:t>
       </w:r>
       <w:proofErr w:type="spellEnd"/>
       <w:r>
         <w:rPr>
-          <w:rFonts w:ascii="Courier New" w:eastAsia="Times New Roman" w:hAnsi="Courier New" w:cs="Courier New"/>
-          <w:sz w:val="20"/>
-          <w:szCs w:val="20"/>
+          <w:rFonts w:eastAsia="Times New Roman" w:cstheme="minorHAnsi"/>
+          <w:sz w:val="24"/>
+          <w:szCs w:val="24"/>
         </w:rPr>
         <w:t>(</w:t>
       </w:r>
       <w:proofErr w:type="gramEnd"/>
       <w:r>
         <w:rPr>
-          <w:rFonts w:ascii="Courier New" w:eastAsia="Times New Roman" w:hAnsi="Courier New" w:cs="Courier New"/>
-          <w:sz w:val="20"/>
-          <w:szCs w:val="20"/>
+          <w:rFonts w:eastAsia="Times New Roman" w:cstheme="minorHAnsi"/>
+          <w:sz w:val="24"/>
+          <w:szCs w:val="24"/>
         </w:rPr>
         <w:t>):</w:t>
       </w:r>
@@ -1695,16 +1672,16 @@
         </w:tabs>
         <w:spacing w:after="0" w:line="240" w:lineRule="auto"/>
         <w:rPr>
-          <w:rFonts w:ascii="Courier New" w:eastAsia="Times New Roman" w:hAnsi="Courier New" w:cs="Courier New"/>
-          <w:sz w:val="20"/>
-          <w:szCs w:val="20"/>
-        </w:rPr>
-      </w:pPr>
-      <w:r>
-        <w:rPr>
-          <w:rFonts w:ascii="Courier New" w:eastAsia="Times New Roman" w:hAnsi="Courier New" w:cs="Courier New"/>
-          <w:sz w:val="20"/>
-          <w:szCs w:val="20"/>
+          <w:rFonts w:eastAsia="Times New Roman" w:cstheme="minorHAnsi"/>
+          <w:sz w:val="24"/>
+          <w:szCs w:val="24"/>
+        </w:rPr>
+      </w:pPr>
+      <w:r>
+        <w:rPr>
+          <w:rFonts w:eastAsia="Times New Roman" w:cstheme="minorHAnsi"/>
+          <w:sz w:val="24"/>
+          <w:szCs w:val="24"/>
         </w:rPr>
         <w:t xml:space="preserve">    return psycopg2.connect(</w:t>
       </w:r>
@@ -1731,16 +1708,16 @@
         </w:tabs>
         <w:spacing w:after="0" w:line="240" w:lineRule="auto"/>
         <w:rPr>
-          <w:rFonts w:ascii="Courier New" w:eastAsia="Times New Roman" w:hAnsi="Courier New" w:cs="Courier New"/>
-          <w:sz w:val="20"/>
-          <w:szCs w:val="20"/>
-        </w:rPr>
-      </w:pPr>
-      <w:r>
-        <w:rPr>
-          <w:rFonts w:ascii="Courier New" w:eastAsia="Times New Roman" w:hAnsi="Courier New" w:cs="Courier New"/>
-          <w:sz w:val="20"/>
-          <w:szCs w:val="20"/>
+          <w:rFonts w:eastAsia="Times New Roman" w:cstheme="minorHAnsi"/>
+          <w:sz w:val="24"/>
+          <w:szCs w:val="24"/>
+        </w:rPr>
+      </w:pPr>
+      <w:r>
+        <w:rPr>
+          <w:rFonts w:eastAsia="Times New Roman" w:cstheme="minorHAnsi"/>
+          <w:sz w:val="24"/>
+          <w:szCs w:val="24"/>
         </w:rPr>
         <w:t xml:space="preserve">        host="</w:t>
       </w:r>
@@ -1748,27 +1725,27 @@
       <w:proofErr w:type="gramStart"/>
       <w:r>
         <w:rPr>
-          <w:rFonts w:ascii="Courier New" w:eastAsia="Times New Roman" w:hAnsi="Courier New" w:cs="Courier New"/>
-          <w:sz w:val="20"/>
-          <w:szCs w:val="20"/>
+          <w:rFonts w:eastAsia="Times New Roman" w:cstheme="minorHAnsi"/>
+          <w:sz w:val="24"/>
+          <w:szCs w:val="24"/>
         </w:rPr>
         <w:t>host.docker</w:t>
       </w:r>
       <w:proofErr w:type="gramEnd"/>
       <w:r>
         <w:rPr>
-          <w:rFonts w:ascii="Courier New" w:eastAsia="Times New Roman" w:hAnsi="Courier New" w:cs="Courier New"/>
-          <w:sz w:val="20"/>
-          <w:szCs w:val="20"/>
+          <w:rFonts w:eastAsia="Times New Roman" w:cstheme="minorHAnsi"/>
+          <w:sz w:val="24"/>
+          <w:szCs w:val="24"/>
         </w:rPr>
         <w:t>.internal</w:t>
       </w:r>
       <w:proofErr w:type="spellEnd"/>
       <w:r>
         <w:rPr>
-          <w:rFonts w:ascii="Courier New" w:eastAsia="Times New Roman" w:hAnsi="Courier New" w:cs="Courier New"/>
-          <w:sz w:val="20"/>
-          <w:szCs w:val="20"/>
+          <w:rFonts w:eastAsia="Times New Roman" w:cstheme="minorHAnsi"/>
+          <w:sz w:val="24"/>
+          <w:szCs w:val="24"/>
         </w:rPr>
         <w:t>",</w:t>
       </w:r>
@@ -1795,34 +1772,34 @@
         </w:tabs>
         <w:spacing w:after="0" w:line="240" w:lineRule="auto"/>
         <w:rPr>
-          <w:rFonts w:ascii="Courier New" w:eastAsia="Times New Roman" w:hAnsi="Courier New" w:cs="Courier New"/>
-          <w:sz w:val="20"/>
-          <w:szCs w:val="20"/>
-        </w:rPr>
-      </w:pPr>
-      <w:r>
-        <w:rPr>
-          <w:rFonts w:ascii="Courier New" w:eastAsia="Times New Roman" w:hAnsi="Courier New" w:cs="Courier New"/>
-          <w:sz w:val="20"/>
-          <w:szCs w:val="20"/>
+          <w:rFonts w:eastAsia="Times New Roman" w:cstheme="minorHAnsi"/>
+          <w:sz w:val="24"/>
+          <w:szCs w:val="24"/>
+        </w:rPr>
+      </w:pPr>
+      <w:r>
+        <w:rPr>
+          <w:rFonts w:eastAsia="Times New Roman" w:cstheme="minorHAnsi"/>
+          <w:sz w:val="24"/>
+          <w:szCs w:val="24"/>
         </w:rPr>
         <w:t xml:space="preserve">        database="</w:t>
       </w:r>
       <w:proofErr w:type="spellStart"/>
       <w:r>
         <w:rPr>
-          <w:rFonts w:ascii="Courier New" w:eastAsia="Times New Roman" w:hAnsi="Courier New" w:cs="Courier New"/>
-          <w:sz w:val="20"/>
-          <w:szCs w:val="20"/>
+          <w:rFonts w:eastAsia="Times New Roman" w:cstheme="minorHAnsi"/>
+          <w:sz w:val="24"/>
+          <w:szCs w:val="24"/>
         </w:rPr>
         <w:t>postgres</w:t>
       </w:r>
       <w:proofErr w:type="spellEnd"/>
       <w:r>
         <w:rPr>
-          <w:rFonts w:ascii="Courier New" w:eastAsia="Times New Roman" w:hAnsi="Courier New" w:cs="Courier New"/>
-          <w:sz w:val="20"/>
-          <w:szCs w:val="20"/>
+          <w:rFonts w:eastAsia="Times New Roman" w:cstheme="minorHAnsi"/>
+          <w:sz w:val="24"/>
+          <w:szCs w:val="24"/>
         </w:rPr>
         <w:t>",</w:t>
       </w:r>
@@ -1849,34 +1826,34 @@
         </w:tabs>
         <w:spacing w:after="0" w:line="240" w:lineRule="auto"/>
         <w:rPr>
-          <w:rFonts w:ascii="Courier New" w:eastAsia="Times New Roman" w:hAnsi="Courier New" w:cs="Courier New"/>
-          <w:sz w:val="20"/>
-          <w:szCs w:val="20"/>
-        </w:rPr>
-      </w:pPr>
-      <w:r>
-        <w:rPr>
-          <w:rFonts w:ascii="Courier New" w:eastAsia="Times New Roman" w:hAnsi="Courier New" w:cs="Courier New"/>
-          <w:sz w:val="20"/>
-          <w:szCs w:val="20"/>
+          <w:rFonts w:eastAsia="Times New Roman" w:cstheme="minorHAnsi"/>
+          <w:sz w:val="24"/>
+          <w:szCs w:val="24"/>
+        </w:rPr>
+      </w:pPr>
+      <w:r>
+        <w:rPr>
+          <w:rFonts w:eastAsia="Times New Roman" w:cstheme="minorHAnsi"/>
+          <w:sz w:val="24"/>
+          <w:szCs w:val="24"/>
         </w:rPr>
         <w:t xml:space="preserve">        user="</w:t>
       </w:r>
       <w:proofErr w:type="spellStart"/>
       <w:r>
         <w:rPr>
-          <w:rFonts w:ascii="Courier New" w:eastAsia="Times New Roman" w:hAnsi="Courier New" w:cs="Courier New"/>
-          <w:sz w:val="20"/>
-          <w:szCs w:val="20"/>
+          <w:rFonts w:eastAsia="Times New Roman" w:cstheme="minorHAnsi"/>
+          <w:sz w:val="24"/>
+          <w:szCs w:val="24"/>
         </w:rPr>
         <w:t>postgres</w:t>
       </w:r>
       <w:proofErr w:type="spellEnd"/>
       <w:r>
         <w:rPr>
-          <w:rFonts w:ascii="Courier New" w:eastAsia="Times New Roman" w:hAnsi="Courier New" w:cs="Courier New"/>
-          <w:sz w:val="20"/>
-          <w:szCs w:val="20"/>
+          <w:rFonts w:eastAsia="Times New Roman" w:cstheme="minorHAnsi"/>
+          <w:sz w:val="24"/>
+          <w:szCs w:val="24"/>
         </w:rPr>
         <w:t>",</w:t>
       </w:r>
@@ -1903,17 +1880,18 @@
         </w:tabs>
         <w:spacing w:after="0" w:line="240" w:lineRule="auto"/>
         <w:rPr>
-          <w:rFonts w:ascii="Courier New" w:eastAsia="Times New Roman" w:hAnsi="Courier New" w:cs="Courier New"/>
-          <w:sz w:val="20"/>
-          <w:szCs w:val="20"/>
-        </w:rPr>
-      </w:pPr>
-      <w:r>
-        <w:rPr>
-          <w:rFonts w:ascii="Courier New" w:eastAsia="Times New Roman" w:hAnsi="Courier New" w:cs="Courier New"/>
-          <w:sz w:val="20"/>
-          <w:szCs w:val="20"/>
-        </w:rPr>
+          <w:rFonts w:eastAsia="Times New Roman" w:cstheme="minorHAnsi"/>
+          <w:sz w:val="24"/>
+          <w:szCs w:val="24"/>
+        </w:rPr>
+      </w:pPr>
+      <w:r>
+        <w:rPr>
+          <w:rFonts w:eastAsia="Times New Roman" w:cstheme="minorHAnsi"/>
+          <w:sz w:val="24"/>
+          <w:szCs w:val="24"/>
+        </w:rPr>
+        <w:lastRenderedPageBreak/>
         <w:t xml:space="preserve">        password="123456",</w:t>
       </w:r>
     </w:p>
@@ -1939,16 +1917,16 @@
         </w:tabs>
         <w:spacing w:after="0" w:line="240" w:lineRule="auto"/>
         <w:rPr>
-          <w:rFonts w:ascii="Courier New" w:eastAsia="Times New Roman" w:hAnsi="Courier New" w:cs="Courier New"/>
-          <w:sz w:val="20"/>
-          <w:szCs w:val="20"/>
-        </w:rPr>
-      </w:pPr>
-      <w:r>
-        <w:rPr>
-          <w:rFonts w:ascii="Courier New" w:eastAsia="Times New Roman" w:hAnsi="Courier New" w:cs="Courier New"/>
-          <w:sz w:val="20"/>
-          <w:szCs w:val="20"/>
+          <w:rFonts w:eastAsia="Times New Roman" w:cstheme="minorHAnsi"/>
+          <w:sz w:val="24"/>
+          <w:szCs w:val="24"/>
+        </w:rPr>
+      </w:pPr>
+      <w:r>
+        <w:rPr>
+          <w:rFonts w:eastAsia="Times New Roman" w:cstheme="minorHAnsi"/>
+          <w:sz w:val="24"/>
+          <w:szCs w:val="24"/>
         </w:rPr>
         <w:t xml:space="preserve">        port=5432</w:t>
       </w:r>
@@ -1994,7 +1972,7 @@
         <w:spacing w:before="100" w:beforeAutospacing="1" w:after="100" w:afterAutospacing="1" w:line="240" w:lineRule="auto"/>
         <w:outlineLvl w:val="2"/>
         <w:rPr>
-          <w:rFonts w:ascii="Times New Roman" w:eastAsia="Times New Roman" w:hAnsi="Times New Roman" w:cs="Times New Roman"/>
+          <w:rFonts w:ascii="Arial Nova" w:eastAsia="Times New Roman" w:hAnsi="Arial Nova" w:cs="Times New Roman"/>
           <w:b/>
           <w:bCs/>
           <w:sz w:val="27"/>
@@ -2003,7 +1981,7 @@
       </w:pPr>
       <w:r>
         <w:rPr>
-          <w:rFonts w:ascii="Times New Roman" w:eastAsia="Times New Roman" w:hAnsi="Times New Roman" w:cs="Times New Roman"/>
+          <w:rFonts w:ascii="Arial Nova" w:eastAsia="Times New Roman" w:hAnsi="Arial Nova" w:cs="Times New Roman"/>
           <w:b/>
           <w:bCs/>
           <w:sz w:val="27"/>
@@ -2034,16 +2012,16 @@
         </w:tabs>
         <w:spacing w:after="0" w:line="240" w:lineRule="auto"/>
         <w:rPr>
-          <w:rFonts w:ascii="Courier New" w:eastAsia="Times New Roman" w:hAnsi="Courier New" w:cs="Courier New"/>
-          <w:sz w:val="20"/>
-          <w:szCs w:val="20"/>
-        </w:rPr>
-      </w:pPr>
-      <w:r>
-        <w:rPr>
-          <w:rFonts w:ascii="Courier New" w:eastAsia="Times New Roman" w:hAnsi="Courier New" w:cs="Courier New"/>
-          <w:sz w:val="20"/>
-          <w:szCs w:val="20"/>
+          <w:rFonts w:eastAsia="Times New Roman" w:cstheme="minorHAnsi"/>
+          <w:sz w:val="24"/>
+          <w:szCs w:val="24"/>
+        </w:rPr>
+      </w:pPr>
+      <w:r>
+        <w:rPr>
+          <w:rFonts w:eastAsia="Times New Roman" w:cstheme="minorHAnsi"/>
+          <w:sz w:val="24"/>
+          <w:szCs w:val="24"/>
         </w:rPr>
         <w:t>python3 application.py</w:t>
       </w:r>
@@ -2056,18 +2034,17 @@
         </w:numPr>
         <w:spacing w:before="100" w:beforeAutospacing="1" w:after="100" w:afterAutospacing="1" w:line="240" w:lineRule="auto"/>
         <w:rPr>
-          <w:rFonts w:ascii="Times New Roman" w:eastAsia="Times New Roman" w:hAnsi="Times New Roman" w:cs="Times New Roman"/>
-          <w:sz w:val="24"/>
-          <w:szCs w:val="24"/>
-        </w:rPr>
-      </w:pPr>
-      <w:r>
-        <w:rPr>
-          <w:rFonts w:ascii="Times New Roman" w:eastAsia="Times New Roman" w:hAnsi="Times New Roman" w:cs="Times New Roman"/>
-          <w:sz w:val="24"/>
-          <w:szCs w:val="24"/>
-        </w:rPr>
-        <w:lastRenderedPageBreak/>
+          <w:rFonts w:eastAsia="Times New Roman" w:cstheme="minorHAnsi"/>
+          <w:sz w:val="24"/>
+          <w:szCs w:val="24"/>
+        </w:rPr>
+      </w:pPr>
+      <w:r>
+        <w:rPr>
+          <w:rFonts w:eastAsia="Times New Roman" w:cstheme="minorHAnsi"/>
+          <w:sz w:val="24"/>
+          <w:szCs w:val="24"/>
+        </w:rPr>
         <w:t>If permission issues occur:</w:t>
       </w:r>
     </w:p>
@@ -2093,89 +2070,99 @@
         </w:tabs>
         <w:spacing w:after="0" w:line="240" w:lineRule="auto"/>
         <w:rPr>
-          <w:rFonts w:ascii="Courier New" w:eastAsia="Times New Roman" w:hAnsi="Courier New" w:cs="Courier New"/>
-          <w:sz w:val="20"/>
-          <w:szCs w:val="20"/>
+          <w:rFonts w:eastAsia="Times New Roman" w:cstheme="minorHAnsi"/>
+          <w:i/>
+          <w:sz w:val="24"/>
+          <w:szCs w:val="24"/>
         </w:rPr>
       </w:pPr>
       <w:proofErr w:type="spellStart"/>
       <w:r>
         <w:rPr>
-          <w:rFonts w:ascii="Courier New" w:eastAsia="Times New Roman" w:hAnsi="Courier New" w:cs="Courier New"/>
-          <w:sz w:val="20"/>
-          <w:szCs w:val="20"/>
+          <w:rFonts w:eastAsia="Times New Roman" w:cstheme="minorHAnsi"/>
+          <w:i/>
+          <w:sz w:val="24"/>
+          <w:szCs w:val="24"/>
         </w:rPr>
         <w:t>sudo</w:t>
       </w:r>
       <w:proofErr w:type="spellEnd"/>
       <w:r>
         <w:rPr>
-          <w:rFonts w:ascii="Courier New" w:eastAsia="Times New Roman" w:hAnsi="Courier New" w:cs="Courier New"/>
-          <w:sz w:val="20"/>
-          <w:szCs w:val="20"/>
+          <w:rFonts w:eastAsia="Times New Roman" w:cstheme="minorHAnsi"/>
+          <w:i/>
+          <w:sz w:val="24"/>
+          <w:szCs w:val="24"/>
         </w:rPr>
         <w:t xml:space="preserve"> </w:t>
       </w:r>
       <w:proofErr w:type="spellStart"/>
       <w:r>
         <w:rPr>
-          <w:rFonts w:ascii="Courier New" w:eastAsia="Times New Roman" w:hAnsi="Courier New" w:cs="Courier New"/>
-          <w:sz w:val="20"/>
-          <w:szCs w:val="20"/>
+          <w:rFonts w:eastAsia="Times New Roman" w:cstheme="minorHAnsi"/>
+          <w:i/>
+          <w:sz w:val="24"/>
+          <w:szCs w:val="24"/>
         </w:rPr>
         <w:t>chown</w:t>
       </w:r>
       <w:proofErr w:type="spellEnd"/>
       <w:r>
         <w:rPr>
-          <w:rFonts w:ascii="Courier New" w:eastAsia="Times New Roman" w:hAnsi="Courier New" w:cs="Courier New"/>
-          <w:sz w:val="20"/>
-          <w:szCs w:val="20"/>
+          <w:rFonts w:eastAsia="Times New Roman" w:cstheme="minorHAnsi"/>
+          <w:i/>
+          <w:sz w:val="24"/>
+          <w:szCs w:val="24"/>
         </w:rPr>
         <w:t xml:space="preserve"> -R $</w:t>
       </w:r>
       <w:proofErr w:type="gramStart"/>
       <w:r>
         <w:rPr>
-          <w:rFonts w:ascii="Courier New" w:eastAsia="Times New Roman" w:hAnsi="Courier New" w:cs="Courier New"/>
-          <w:sz w:val="20"/>
-          <w:szCs w:val="20"/>
+          <w:rFonts w:eastAsia="Times New Roman" w:cstheme="minorHAnsi"/>
+          <w:i/>
+          <w:sz w:val="24"/>
+          <w:szCs w:val="24"/>
         </w:rPr>
         <w:t>USER:$</w:t>
       </w:r>
       <w:proofErr w:type="gramEnd"/>
       <w:r>
         <w:rPr>
-          <w:rFonts w:ascii="Courier New" w:eastAsia="Times New Roman" w:hAnsi="Courier New" w:cs="Courier New"/>
-          <w:sz w:val="20"/>
-          <w:szCs w:val="20"/>
+          <w:rFonts w:eastAsia="Times New Roman" w:cstheme="minorHAnsi"/>
+          <w:i/>
+          <w:sz w:val="24"/>
+          <w:szCs w:val="24"/>
         </w:rPr>
         <w:t>USER /</w:t>
       </w:r>
       <w:proofErr w:type="spellStart"/>
       <w:r>
         <w:rPr>
-          <w:rFonts w:ascii="Courier New" w:eastAsia="Times New Roman" w:hAnsi="Courier New" w:cs="Courier New"/>
-          <w:sz w:val="20"/>
-          <w:szCs w:val="20"/>
+          <w:rFonts w:eastAsia="Times New Roman" w:cstheme="minorHAnsi"/>
+          <w:i/>
+          <w:sz w:val="24"/>
+          <w:szCs w:val="24"/>
         </w:rPr>
         <w:t>webapp</w:t>
       </w:r>
       <w:proofErr w:type="spellEnd"/>
       <w:r>
         <w:rPr>
-          <w:rFonts w:ascii="Courier New" w:eastAsia="Times New Roman" w:hAnsi="Courier New" w:cs="Courier New"/>
-          <w:sz w:val="20"/>
-          <w:szCs w:val="20"/>
+          <w:rFonts w:eastAsia="Times New Roman" w:cstheme="minorHAnsi"/>
+          <w:i/>
+          <w:sz w:val="24"/>
+          <w:szCs w:val="24"/>
         </w:rPr>
         <w:t>/backend/</w:t>
       </w:r>
       <w:proofErr w:type="spellStart"/>
       <w:r>
         <w:rPr>
-          <w:rFonts w:ascii="Courier New" w:eastAsia="Times New Roman" w:hAnsi="Courier New" w:cs="Courier New"/>
-          <w:sz w:val="20"/>
-          <w:szCs w:val="20"/>
+          <w:rFonts w:eastAsia="Times New Roman" w:cstheme="minorHAnsi"/>
+          <w:i/>
+          <w:sz w:val="24"/>
+          <w:szCs w:val="24"/>
         </w:rPr>
         <w:t>venv</w:t>
       </w:r>
@@ -2206,7 +2193,7 @@
         <w:spacing w:before="100" w:beforeAutospacing="1" w:after="100" w:afterAutospacing="1" w:line="240" w:lineRule="auto"/>
         <w:outlineLvl w:val="1"/>
         <w:rPr>
-          <w:rFonts w:ascii="Times New Roman" w:eastAsia="Times New Roman" w:hAnsi="Times New Roman" w:cs="Times New Roman"/>
+          <w:rFonts w:ascii="Arial Nova" w:eastAsia="Times New Roman" w:hAnsi="Arial Nova" w:cs="Times New Roman"/>
           <w:b/>
           <w:bCs/>
           <w:sz w:val="36"/>
@@ -2215,23 +2202,13 @@
       </w:pPr>
       <w:r>
         <w:rPr>
-          <w:rFonts w:ascii="Times New Roman" w:eastAsia="Times New Roman" w:hAnsi="Times New Roman" w:cs="Times New Roman"/>
+          <w:rFonts w:ascii="Arial Nova" w:eastAsia="Times New Roman" w:hAnsi="Arial Nova" w:cs="Times New Roman"/>
           <w:b/>
           <w:bCs/>
           <w:sz w:val="36"/>
           <w:szCs w:val="36"/>
         </w:rPr>
-        <w:t xml:space="preserve">3) </w:t>
-      </w:r>
-      <w:r>
-        <w:rPr>
-          <w:rFonts w:ascii="Times New Roman" w:eastAsia="Times New Roman" w:hAnsi="Times New Roman" w:cs="Times New Roman"/>
-          <w:b/>
-          <w:bCs/>
-          <w:sz w:val="36"/>
-          <w:szCs w:val="36"/>
-        </w:rPr>
-        <w:t>Database Setup (PostgreSQL)</w:t>
+        <w:t>3) Database Setup (PostgreSQL)</w:t>
       </w:r>
     </w:p>
     <w:p>
@@ -2239,7 +2216,7 @@
         <w:spacing w:before="100" w:beforeAutospacing="1" w:after="100" w:afterAutospacing="1" w:line="240" w:lineRule="auto"/>
         <w:outlineLvl w:val="2"/>
         <w:rPr>
-          <w:rFonts w:ascii="Times New Roman" w:eastAsia="Times New Roman" w:hAnsi="Times New Roman" w:cs="Times New Roman"/>
+          <w:rFonts w:ascii="Arial Nova" w:eastAsia="Times New Roman" w:hAnsi="Arial Nova" w:cs="Times New Roman"/>
           <w:b/>
           <w:bCs/>
           <w:sz w:val="27"/>
@@ -2248,7 +2225,7 @@
       </w:pPr>
       <w:r>
         <w:rPr>
-          <w:rFonts w:ascii="Times New Roman" w:eastAsia="Times New Roman" w:hAnsi="Times New Roman" w:cs="Times New Roman"/>
+          <w:rFonts w:ascii="Arial Nova" w:eastAsia="Times New Roman" w:hAnsi="Arial Nova" w:cs="Times New Roman"/>
           <w:b/>
           <w:bCs/>
           <w:sz w:val="27"/>
@@ -2279,15 +2256,17 @@
         </w:tabs>
         <w:spacing w:after="0" w:line="240" w:lineRule="auto"/>
         <w:rPr>
-          <w:rFonts w:ascii="Courier New" w:eastAsia="Times New Roman" w:hAnsi="Courier New" w:cs="Courier New"/>
-          <w:sz w:val="20"/>
-          <w:szCs w:val="20"/>
-        </w:rPr>
-      </w:pPr>
-      <w:r>
-        <w:rPr>
-          <w:rFonts w:ascii="Courier New" w:eastAsia="Times New Roman" w:hAnsi="Courier New" w:cs="Courier New"/>
-          <w:sz w:val="20"/>
+          <w:rFonts w:eastAsia="Times New Roman" w:cstheme="minorHAnsi"/>
+          <w:i/>
+          <w:sz w:val="24"/>
+          <w:szCs w:val="20"/>
+        </w:rPr>
+      </w:pPr>
+      <w:r>
+        <w:rPr>
+          <w:rFonts w:eastAsia="Times New Roman" w:cstheme="minorHAnsi"/>
+          <w:i/>
+          <w:sz w:val="24"/>
           <w:szCs w:val="20"/>
         </w:rPr>
         <w:t>docker run -d \</w:t>
@@ -2315,15 +2294,17 @@
         </w:tabs>
         <w:spacing w:after="0" w:line="240" w:lineRule="auto"/>
         <w:rPr>
-          <w:rFonts w:ascii="Courier New" w:eastAsia="Times New Roman" w:hAnsi="Courier New" w:cs="Courier New"/>
-          <w:sz w:val="20"/>
-          <w:szCs w:val="20"/>
-        </w:rPr>
-      </w:pPr>
-      <w:r>
-        <w:rPr>
-          <w:rFonts w:ascii="Courier New" w:eastAsia="Times New Roman" w:hAnsi="Courier New" w:cs="Courier New"/>
-          <w:sz w:val="20"/>
+          <w:rFonts w:eastAsia="Times New Roman" w:cstheme="minorHAnsi"/>
+          <w:i/>
+          <w:sz w:val="24"/>
+          <w:szCs w:val="20"/>
+        </w:rPr>
+      </w:pPr>
+      <w:r>
+        <w:rPr>
+          <w:rFonts w:eastAsia="Times New Roman" w:cstheme="minorHAnsi"/>
+          <w:i/>
+          <w:sz w:val="24"/>
           <w:szCs w:val="20"/>
         </w:rPr>
         <w:t xml:space="preserve">  --name my-</w:t>
@@ -2331,8 +2312,9 @@
       <w:proofErr w:type="spellStart"/>
       <w:r>
         <w:rPr>
-          <w:rFonts w:ascii="Courier New" w:eastAsia="Times New Roman" w:hAnsi="Courier New" w:cs="Courier New"/>
-          <w:sz w:val="20"/>
+          <w:rFonts w:eastAsia="Times New Roman" w:cstheme="minorHAnsi"/>
+          <w:i/>
+          <w:sz w:val="24"/>
           <w:szCs w:val="20"/>
         </w:rPr>
         <w:t>postgres</w:t>
@@ -2340,8 +2322,9 @@
       <w:proofErr w:type="spellEnd"/>
       <w:r>
         <w:rPr>
-          <w:rFonts w:ascii="Courier New" w:eastAsia="Times New Roman" w:hAnsi="Courier New" w:cs="Courier New"/>
-          <w:sz w:val="20"/>
+          <w:rFonts w:eastAsia="Times New Roman" w:cstheme="minorHAnsi"/>
+          <w:i/>
+          <w:sz w:val="24"/>
           <w:szCs w:val="20"/>
         </w:rPr>
         <w:t xml:space="preserve"> \</w:t>
@@ -2369,15 +2352,17 @@
         </w:tabs>
         <w:spacing w:after="0" w:line="240" w:lineRule="auto"/>
         <w:rPr>
-          <w:rFonts w:ascii="Courier New" w:eastAsia="Times New Roman" w:hAnsi="Courier New" w:cs="Courier New"/>
-          <w:sz w:val="20"/>
-          <w:szCs w:val="20"/>
-        </w:rPr>
-      </w:pPr>
-      <w:r>
-        <w:rPr>
-          <w:rFonts w:ascii="Courier New" w:eastAsia="Times New Roman" w:hAnsi="Courier New" w:cs="Courier New"/>
-          <w:sz w:val="20"/>
+          <w:rFonts w:eastAsia="Times New Roman" w:cstheme="minorHAnsi"/>
+          <w:i/>
+          <w:sz w:val="24"/>
+          <w:szCs w:val="20"/>
+        </w:rPr>
+      </w:pPr>
+      <w:r>
+        <w:rPr>
+          <w:rFonts w:eastAsia="Times New Roman" w:cstheme="minorHAnsi"/>
+          <w:i/>
+          <w:sz w:val="24"/>
           <w:szCs w:val="20"/>
         </w:rPr>
         <w:t xml:space="preserve">  -e POSTGRES_USER=</w:t>
@@ -2385,8 +2370,9 @@
       <w:proofErr w:type="spellStart"/>
       <w:r>
         <w:rPr>
-          <w:rFonts w:ascii="Courier New" w:eastAsia="Times New Roman" w:hAnsi="Courier New" w:cs="Courier New"/>
-          <w:sz w:val="20"/>
+          <w:rFonts w:eastAsia="Times New Roman" w:cstheme="minorHAnsi"/>
+          <w:i/>
+          <w:sz w:val="24"/>
           <w:szCs w:val="20"/>
         </w:rPr>
         <w:t>postgres</w:t>
@@ -2394,8 +2380,9 @@
       <w:proofErr w:type="spellEnd"/>
       <w:r>
         <w:rPr>
-          <w:rFonts w:ascii="Courier New" w:eastAsia="Times New Roman" w:hAnsi="Courier New" w:cs="Courier New"/>
-          <w:sz w:val="20"/>
+          <w:rFonts w:eastAsia="Times New Roman" w:cstheme="minorHAnsi"/>
+          <w:i/>
+          <w:sz w:val="24"/>
           <w:szCs w:val="20"/>
         </w:rPr>
         <w:t xml:space="preserve"> \</w:t>
@@ -2423,15 +2410,17 @@
         </w:tabs>
         <w:spacing w:after="0" w:line="240" w:lineRule="auto"/>
         <w:rPr>
-          <w:rFonts w:ascii="Courier New" w:eastAsia="Times New Roman" w:hAnsi="Courier New" w:cs="Courier New"/>
-          <w:sz w:val="20"/>
-          <w:szCs w:val="20"/>
-        </w:rPr>
-      </w:pPr>
-      <w:r>
-        <w:rPr>
-          <w:rFonts w:ascii="Courier New" w:eastAsia="Times New Roman" w:hAnsi="Courier New" w:cs="Courier New"/>
-          <w:sz w:val="20"/>
+          <w:rFonts w:eastAsia="Times New Roman" w:cstheme="minorHAnsi"/>
+          <w:i/>
+          <w:sz w:val="24"/>
+          <w:szCs w:val="20"/>
+        </w:rPr>
+      </w:pPr>
+      <w:r>
+        <w:rPr>
+          <w:rFonts w:eastAsia="Times New Roman" w:cstheme="minorHAnsi"/>
+          <w:i/>
+          <w:sz w:val="24"/>
           <w:szCs w:val="20"/>
         </w:rPr>
         <w:t xml:space="preserve">  -e POSTGRES_PASSWORD=123456 \</w:t>
@@ -2459,15 +2448,17 @@
         </w:tabs>
         <w:spacing w:after="0" w:line="240" w:lineRule="auto"/>
         <w:rPr>
-          <w:rFonts w:ascii="Courier New" w:eastAsia="Times New Roman" w:hAnsi="Courier New" w:cs="Courier New"/>
-          <w:sz w:val="20"/>
-          <w:szCs w:val="20"/>
-        </w:rPr>
-      </w:pPr>
-      <w:r>
-        <w:rPr>
-          <w:rFonts w:ascii="Courier New" w:eastAsia="Times New Roman" w:hAnsi="Courier New" w:cs="Courier New"/>
-          <w:sz w:val="20"/>
+          <w:rFonts w:eastAsia="Times New Roman" w:cstheme="minorHAnsi"/>
+          <w:i/>
+          <w:sz w:val="24"/>
+          <w:szCs w:val="20"/>
+        </w:rPr>
+      </w:pPr>
+      <w:r>
+        <w:rPr>
+          <w:rFonts w:eastAsia="Times New Roman" w:cstheme="minorHAnsi"/>
+          <w:i/>
+          <w:sz w:val="24"/>
           <w:szCs w:val="20"/>
         </w:rPr>
         <w:t xml:space="preserve">  -e POSTGRES_DB=</w:t>
@@ -2475,8 +2466,9 @@
       <w:proofErr w:type="spellStart"/>
       <w:r>
         <w:rPr>
-          <w:rFonts w:ascii="Courier New" w:eastAsia="Times New Roman" w:hAnsi="Courier New" w:cs="Courier New"/>
-          <w:sz w:val="20"/>
+          <w:rFonts w:eastAsia="Times New Roman" w:cstheme="minorHAnsi"/>
+          <w:i/>
+          <w:sz w:val="24"/>
           <w:szCs w:val="20"/>
         </w:rPr>
         <w:t>postgres</w:t>
@@ -2484,8 +2476,9 @@
       <w:proofErr w:type="spellEnd"/>
       <w:r>
         <w:rPr>
-          <w:rFonts w:ascii="Courier New" w:eastAsia="Times New Roman" w:hAnsi="Courier New" w:cs="Courier New"/>
-          <w:sz w:val="20"/>
+          <w:rFonts w:eastAsia="Times New Roman" w:cstheme="minorHAnsi"/>
+          <w:i/>
+          <w:sz w:val="24"/>
           <w:szCs w:val="20"/>
         </w:rPr>
         <w:t xml:space="preserve"> \</w:t>
@@ -2513,15 +2506,17 @@
         </w:tabs>
         <w:spacing w:after="0" w:line="240" w:lineRule="auto"/>
         <w:rPr>
-          <w:rFonts w:ascii="Courier New" w:eastAsia="Times New Roman" w:hAnsi="Courier New" w:cs="Courier New"/>
-          <w:sz w:val="20"/>
-          <w:szCs w:val="20"/>
-        </w:rPr>
-      </w:pPr>
-      <w:r>
-        <w:rPr>
-          <w:rFonts w:ascii="Courier New" w:eastAsia="Times New Roman" w:hAnsi="Courier New" w:cs="Courier New"/>
-          <w:sz w:val="20"/>
+          <w:rFonts w:eastAsia="Times New Roman" w:cstheme="minorHAnsi"/>
+          <w:i/>
+          <w:sz w:val="24"/>
+          <w:szCs w:val="20"/>
+        </w:rPr>
+      </w:pPr>
+      <w:r>
+        <w:rPr>
+          <w:rFonts w:eastAsia="Times New Roman" w:cstheme="minorHAnsi"/>
+          <w:i/>
+          <w:sz w:val="24"/>
           <w:szCs w:val="20"/>
         </w:rPr>
         <w:t xml:space="preserve">  -p 5432:5432 \</w:t>
@@ -2549,15 +2544,17 @@
         </w:tabs>
         <w:spacing w:after="0" w:line="240" w:lineRule="auto"/>
         <w:rPr>
-          <w:rFonts w:ascii="Courier New" w:eastAsia="Times New Roman" w:hAnsi="Courier New" w:cs="Courier New"/>
-          <w:sz w:val="20"/>
-          <w:szCs w:val="20"/>
-        </w:rPr>
-      </w:pPr>
-      <w:r>
-        <w:rPr>
-          <w:rFonts w:ascii="Courier New" w:eastAsia="Times New Roman" w:hAnsi="Courier New" w:cs="Courier New"/>
-          <w:sz w:val="20"/>
+          <w:rFonts w:eastAsia="Times New Roman" w:cstheme="minorHAnsi"/>
+          <w:i/>
+          <w:sz w:val="24"/>
+          <w:szCs w:val="20"/>
+        </w:rPr>
+      </w:pPr>
+      <w:r>
+        <w:rPr>
+          <w:rFonts w:eastAsia="Times New Roman" w:cstheme="minorHAnsi"/>
+          <w:i/>
+          <w:sz w:val="24"/>
           <w:szCs w:val="20"/>
         </w:rPr>
         <w:t xml:space="preserve">  postgres:16</w:t>
@@ -2568,7 +2565,7 @@
         <w:spacing w:before="100" w:beforeAutospacing="1" w:after="100" w:afterAutospacing="1" w:line="240" w:lineRule="auto"/>
         <w:outlineLvl w:val="2"/>
         <w:rPr>
-          <w:rFonts w:ascii="Times New Roman" w:eastAsia="Times New Roman" w:hAnsi="Times New Roman" w:cs="Times New Roman"/>
+          <w:rFonts w:ascii="Arial Nova" w:eastAsia="Times New Roman" w:hAnsi="Arial Nova" w:cs="Times New Roman"/>
           <w:b/>
           <w:bCs/>
           <w:sz w:val="27"/>
@@ -2577,7 +2574,7 @@
       </w:pPr>
       <w:r>
         <w:rPr>
-          <w:rFonts w:ascii="Times New Roman" w:eastAsia="Times New Roman" w:hAnsi="Times New Roman" w:cs="Times New Roman"/>
+          <w:rFonts w:ascii="Arial Nova" w:eastAsia="Times New Roman" w:hAnsi="Arial Nova" w:cs="Times New Roman"/>
           <w:b/>
           <w:bCs/>
           <w:sz w:val="27"/>
@@ -2608,15 +2605,17 @@
         </w:tabs>
         <w:spacing w:after="0" w:line="240" w:lineRule="auto"/>
         <w:rPr>
-          <w:rFonts w:ascii="Courier New" w:eastAsia="Times New Roman" w:hAnsi="Courier New" w:cs="Courier New"/>
-          <w:sz w:val="20"/>
-          <w:szCs w:val="20"/>
-        </w:rPr>
-      </w:pPr>
-      <w:r>
-        <w:rPr>
-          <w:rFonts w:ascii="Courier New" w:eastAsia="Times New Roman" w:hAnsi="Courier New" w:cs="Courier New"/>
-          <w:sz w:val="20"/>
+          <w:rFonts w:ascii="Arial Nova" w:eastAsia="Times New Roman" w:hAnsi="Arial Nova" w:cs="Courier New"/>
+          <w:i/>
+          <w:sz w:val="24"/>
+          <w:szCs w:val="20"/>
+        </w:rPr>
+      </w:pPr>
+      <w:r>
+        <w:rPr>
+          <w:rFonts w:ascii="Arial Nova" w:eastAsia="Times New Roman" w:hAnsi="Arial Nova" w:cs="Courier New"/>
+          <w:i/>
+          <w:sz w:val="24"/>
           <w:szCs w:val="20"/>
         </w:rPr>
         <w:t>docker exec -it my-</w:t>
@@ -2624,8 +2623,9 @@
       <w:proofErr w:type="spellStart"/>
       <w:r>
         <w:rPr>
-          <w:rFonts w:ascii="Courier New" w:eastAsia="Times New Roman" w:hAnsi="Courier New" w:cs="Courier New"/>
-          <w:sz w:val="20"/>
+          <w:rFonts w:ascii="Arial Nova" w:eastAsia="Times New Roman" w:hAnsi="Arial Nova" w:cs="Courier New"/>
+          <w:i/>
+          <w:sz w:val="24"/>
           <w:szCs w:val="20"/>
         </w:rPr>
         <w:t>postgres</w:t>
@@ -2633,8 +2633,9 @@
       <w:proofErr w:type="spellEnd"/>
       <w:r>
         <w:rPr>
-          <w:rFonts w:ascii="Courier New" w:eastAsia="Times New Roman" w:hAnsi="Courier New" w:cs="Courier New"/>
-          <w:sz w:val="20"/>
+          <w:rFonts w:ascii="Arial Nova" w:eastAsia="Times New Roman" w:hAnsi="Arial Nova" w:cs="Courier New"/>
+          <w:i/>
+          <w:sz w:val="24"/>
           <w:szCs w:val="20"/>
         </w:rPr>
         <w:t xml:space="preserve"> </w:t>
@@ -2642,8 +2643,9 @@
       <w:proofErr w:type="spellStart"/>
       <w:r>
         <w:rPr>
-          <w:rFonts w:ascii="Courier New" w:eastAsia="Times New Roman" w:hAnsi="Courier New" w:cs="Courier New"/>
-          <w:sz w:val="20"/>
+          <w:rFonts w:ascii="Arial Nova" w:eastAsia="Times New Roman" w:hAnsi="Arial Nova" w:cs="Courier New"/>
+          <w:i/>
+          <w:sz w:val="24"/>
           <w:szCs w:val="20"/>
         </w:rPr>
         <w:t>psql</w:t>
@@ -2651,8 +2653,9 @@
       <w:proofErr w:type="spellEnd"/>
       <w:r>
         <w:rPr>
-          <w:rFonts w:ascii="Courier New" w:eastAsia="Times New Roman" w:hAnsi="Courier New" w:cs="Courier New"/>
-          <w:sz w:val="20"/>
+          <w:rFonts w:ascii="Arial Nova" w:eastAsia="Times New Roman" w:hAnsi="Arial Nova" w:cs="Courier New"/>
+          <w:i/>
+          <w:sz w:val="24"/>
           <w:szCs w:val="20"/>
         </w:rPr>
         <w:t xml:space="preserve"> -U </w:t>
@@ -2660,8 +2663,9 @@
       <w:proofErr w:type="spellStart"/>
       <w:r>
         <w:rPr>
-          <w:rFonts w:ascii="Courier New" w:eastAsia="Times New Roman" w:hAnsi="Courier New" w:cs="Courier New"/>
-          <w:sz w:val="20"/>
+          <w:rFonts w:ascii="Arial Nova" w:eastAsia="Times New Roman" w:hAnsi="Arial Nova" w:cs="Courier New"/>
+          <w:i/>
+          <w:sz w:val="24"/>
           <w:szCs w:val="20"/>
         </w:rPr>
         <w:t>postgres</w:t>
@@ -2669,8 +2673,9 @@
       <w:proofErr w:type="spellEnd"/>
       <w:r>
         <w:rPr>
-          <w:rFonts w:ascii="Courier New" w:eastAsia="Times New Roman" w:hAnsi="Courier New" w:cs="Courier New"/>
-          <w:sz w:val="20"/>
+          <w:rFonts w:ascii="Arial Nova" w:eastAsia="Times New Roman" w:hAnsi="Arial Nova" w:cs="Courier New"/>
+          <w:i/>
+          <w:sz w:val="24"/>
           <w:szCs w:val="20"/>
         </w:rPr>
         <w:t xml:space="preserve"> -d </w:t>
@@ -2678,8 +2683,9 @@
       <w:proofErr w:type="spellStart"/>
       <w:r>
         <w:rPr>
-          <w:rFonts w:ascii="Courier New" w:eastAsia="Times New Roman" w:hAnsi="Courier New" w:cs="Courier New"/>
-          <w:sz w:val="20"/>
+          <w:rFonts w:ascii="Arial Nova" w:eastAsia="Times New Roman" w:hAnsi="Arial Nova" w:cs="Courier New"/>
+          <w:i/>
+          <w:sz w:val="24"/>
           <w:szCs w:val="20"/>
         </w:rPr>
         <w:t>postgres</w:t>
@@ -2691,7 +2697,7 @@
         <w:spacing w:before="100" w:beforeAutospacing="1" w:after="100" w:afterAutospacing="1" w:line="240" w:lineRule="auto"/>
         <w:outlineLvl w:val="2"/>
         <w:rPr>
-          <w:rFonts w:ascii="Times New Roman" w:eastAsia="Times New Roman" w:hAnsi="Times New Roman" w:cs="Times New Roman"/>
+          <w:rFonts w:ascii="Arial Nova" w:eastAsia="Times New Roman" w:hAnsi="Arial Nova" w:cs="Times New Roman"/>
           <w:b/>
           <w:bCs/>
           <w:sz w:val="27"/>
@@ -2700,7 +2706,7 @@
       </w:pPr>
       <w:r>
         <w:rPr>
-          <w:rFonts w:ascii="Times New Roman" w:eastAsia="Times New Roman" w:hAnsi="Times New Roman" w:cs="Times New Roman"/>
+          <w:rFonts w:ascii="Arial Nova" w:eastAsia="Times New Roman" w:hAnsi="Arial Nova" w:cs="Times New Roman"/>
           <w:b/>
           <w:bCs/>
           <w:sz w:val="27"/>
@@ -2731,15 +2737,17 @@
         </w:tabs>
         <w:spacing w:after="0" w:line="240" w:lineRule="auto"/>
         <w:rPr>
-          <w:rFonts w:ascii="Courier New" w:eastAsia="Times New Roman" w:hAnsi="Courier New" w:cs="Courier New"/>
-          <w:sz w:val="20"/>
-          <w:szCs w:val="20"/>
-        </w:rPr>
-      </w:pPr>
-      <w:r>
-        <w:rPr>
-          <w:rFonts w:ascii="Courier New" w:eastAsia="Times New Roman" w:hAnsi="Courier New" w:cs="Courier New"/>
-          <w:sz w:val="20"/>
+          <w:rFonts w:eastAsia="Times New Roman" w:cstheme="minorHAnsi"/>
+          <w:i/>
+          <w:sz w:val="24"/>
+          <w:szCs w:val="20"/>
+        </w:rPr>
+      </w:pPr>
+      <w:r>
+        <w:rPr>
+          <w:rFonts w:eastAsia="Times New Roman" w:cstheme="minorHAnsi"/>
+          <w:i/>
+          <w:sz w:val="24"/>
           <w:szCs w:val="20"/>
         </w:rPr>
         <w:t>CREATE TABLE entries (</w:t>
@@ -2767,15 +2775,17 @@
         </w:tabs>
         <w:spacing w:after="0" w:line="240" w:lineRule="auto"/>
         <w:rPr>
-          <w:rFonts w:ascii="Courier New" w:eastAsia="Times New Roman" w:hAnsi="Courier New" w:cs="Courier New"/>
-          <w:sz w:val="20"/>
-          <w:szCs w:val="20"/>
-        </w:rPr>
-      </w:pPr>
-      <w:r>
-        <w:rPr>
-          <w:rFonts w:ascii="Courier New" w:eastAsia="Times New Roman" w:hAnsi="Courier New" w:cs="Courier New"/>
-          <w:sz w:val="20"/>
+          <w:rFonts w:eastAsia="Times New Roman" w:cstheme="minorHAnsi"/>
+          <w:i/>
+          <w:sz w:val="24"/>
+          <w:szCs w:val="20"/>
+        </w:rPr>
+      </w:pPr>
+      <w:r>
+        <w:rPr>
+          <w:rFonts w:eastAsia="Times New Roman" w:cstheme="minorHAnsi"/>
+          <w:i/>
+          <w:sz w:val="24"/>
           <w:szCs w:val="20"/>
         </w:rPr>
         <w:t xml:space="preserve">    id SERIAL PRIMARY KEY,</w:t>
@@ -2803,15 +2813,17 @@
         </w:tabs>
         <w:spacing w:after="0" w:line="240" w:lineRule="auto"/>
         <w:rPr>
-          <w:rFonts w:ascii="Courier New" w:eastAsia="Times New Roman" w:hAnsi="Courier New" w:cs="Courier New"/>
-          <w:sz w:val="20"/>
-          <w:szCs w:val="20"/>
-        </w:rPr>
-      </w:pPr>
-      <w:r>
-        <w:rPr>
-          <w:rFonts w:ascii="Courier New" w:eastAsia="Times New Roman" w:hAnsi="Courier New" w:cs="Courier New"/>
-          <w:sz w:val="20"/>
+          <w:rFonts w:eastAsia="Times New Roman" w:cstheme="minorHAnsi"/>
+          <w:i/>
+          <w:sz w:val="24"/>
+          <w:szCs w:val="20"/>
+        </w:rPr>
+      </w:pPr>
+      <w:r>
+        <w:rPr>
+          <w:rFonts w:eastAsia="Times New Roman" w:cstheme="minorHAnsi"/>
+          <w:i/>
+          <w:sz w:val="24"/>
           <w:szCs w:val="20"/>
         </w:rPr>
         <w:t xml:space="preserve">    </w:t>
@@ -2819,8 +2831,9 @@
       <w:proofErr w:type="spellStart"/>
       <w:r>
         <w:rPr>
-          <w:rFonts w:ascii="Courier New" w:eastAsia="Times New Roman" w:hAnsi="Courier New" w:cs="Courier New"/>
-          <w:sz w:val="20"/>
+          <w:rFonts w:eastAsia="Times New Roman" w:cstheme="minorHAnsi"/>
+          <w:i/>
+          <w:sz w:val="24"/>
           <w:szCs w:val="20"/>
         </w:rPr>
         <w:t>text_entry</w:t>
@@ -2828,8 +2841,9 @@
       <w:proofErr w:type="spellEnd"/>
       <w:r>
         <w:rPr>
-          <w:rFonts w:ascii="Courier New" w:eastAsia="Times New Roman" w:hAnsi="Courier New" w:cs="Courier New"/>
-          <w:sz w:val="20"/>
+          <w:rFonts w:eastAsia="Times New Roman" w:cstheme="minorHAnsi"/>
+          <w:i/>
+          <w:sz w:val="24"/>
           <w:szCs w:val="20"/>
         </w:rPr>
         <w:t xml:space="preserve"> TEXT NOT NULL</w:t>
@@ -2857,15 +2871,17 @@
         </w:tabs>
         <w:spacing w:after="0" w:line="240" w:lineRule="auto"/>
         <w:rPr>
-          <w:rFonts w:ascii="Courier New" w:eastAsia="Times New Roman" w:hAnsi="Courier New" w:cs="Courier New"/>
-          <w:sz w:val="20"/>
-          <w:szCs w:val="20"/>
-        </w:rPr>
-      </w:pPr>
-      <w:r>
-        <w:rPr>
-          <w:rFonts w:ascii="Courier New" w:eastAsia="Times New Roman" w:hAnsi="Courier New" w:cs="Courier New"/>
-          <w:sz w:val="20"/>
+          <w:rFonts w:eastAsia="Times New Roman" w:cstheme="minorHAnsi"/>
+          <w:i/>
+          <w:sz w:val="24"/>
+          <w:szCs w:val="20"/>
+        </w:rPr>
+      </w:pPr>
+      <w:r>
+        <w:rPr>
+          <w:rFonts w:eastAsia="Times New Roman" w:cstheme="minorHAnsi"/>
+          <w:i/>
+          <w:sz w:val="24"/>
           <w:szCs w:val="20"/>
         </w:rPr>
         <w:t>);</w:t>
@@ -2896,7 +2912,7 @@
         <w:spacing w:before="100" w:beforeAutospacing="1" w:after="100" w:afterAutospacing="1" w:line="240" w:lineRule="auto"/>
         <w:outlineLvl w:val="1"/>
         <w:rPr>
-          <w:rFonts w:ascii="Times New Roman" w:eastAsia="Times New Roman" w:hAnsi="Times New Roman" w:cs="Times New Roman"/>
+          <w:rFonts w:ascii="Arial Nova" w:eastAsia="Times New Roman" w:hAnsi="Arial Nova" w:cs="Times New Roman"/>
           <w:b/>
           <w:bCs/>
           <w:sz w:val="36"/>
@@ -2905,7 +2921,7 @@
       </w:pPr>
       <w:r>
         <w:rPr>
-          <w:rFonts w:ascii="Times New Roman" w:eastAsia="Times New Roman" w:hAnsi="Times New Roman" w:cs="Times New Roman"/>
+          <w:rFonts w:ascii="Arial Nova" w:eastAsia="Times New Roman" w:hAnsi="Arial Nova" w:cs="Times New Roman"/>
           <w:b/>
           <w:bCs/>
           <w:sz w:val="36"/>
@@ -2916,7 +2932,7 @@
       <w:proofErr w:type="spellStart"/>
       <w:r>
         <w:rPr>
-          <w:rFonts w:ascii="Times New Roman" w:eastAsia="Times New Roman" w:hAnsi="Times New Roman" w:cs="Times New Roman"/>
+          <w:rFonts w:ascii="Arial Nova" w:eastAsia="Times New Roman" w:hAnsi="Arial Nova" w:cs="Times New Roman"/>
           <w:b/>
           <w:bCs/>
           <w:sz w:val="36"/>
@@ -2927,7 +2943,7 @@
       <w:proofErr w:type="spellEnd"/>
       <w:r>
         <w:rPr>
-          <w:rFonts w:ascii="Times New Roman" w:eastAsia="Times New Roman" w:hAnsi="Times New Roman" w:cs="Times New Roman"/>
+          <w:rFonts w:ascii="Arial Nova" w:eastAsia="Times New Roman" w:hAnsi="Arial Nova" w:cs="Times New Roman"/>
           <w:b/>
           <w:bCs/>
           <w:sz w:val="36"/>
@@ -2941,7 +2957,7 @@
         <w:spacing w:before="100" w:beforeAutospacing="1" w:after="100" w:afterAutospacing="1" w:line="240" w:lineRule="auto"/>
         <w:outlineLvl w:val="2"/>
         <w:rPr>
-          <w:rFonts w:ascii="Times New Roman" w:eastAsia="Times New Roman" w:hAnsi="Times New Roman" w:cs="Times New Roman"/>
+          <w:rFonts w:ascii="Arial Nova" w:eastAsia="Times New Roman" w:hAnsi="Arial Nova" w:cs="Times New Roman"/>
           <w:b/>
           <w:bCs/>
           <w:sz w:val="27"/>
@@ -2950,7 +2966,7 @@
       </w:pPr>
       <w:r>
         <w:rPr>
-          <w:rFonts w:ascii="Times New Roman" w:eastAsia="Times New Roman" w:hAnsi="Times New Roman" w:cs="Times New Roman"/>
+          <w:rFonts w:ascii="Arial Nova" w:eastAsia="Times New Roman" w:hAnsi="Arial Nova" w:cs="Times New Roman"/>
           <w:b/>
           <w:bCs/>
           <w:sz w:val="27"/>
@@ -2961,7 +2977,7 @@
       <w:proofErr w:type="spellStart"/>
       <w:r>
         <w:rPr>
-          <w:rFonts w:ascii="Times New Roman" w:eastAsia="Times New Roman" w:hAnsi="Times New Roman" w:cs="Times New Roman"/>
+          <w:rFonts w:ascii="Arial Nova" w:eastAsia="Times New Roman" w:hAnsi="Arial Nova" w:cs="Times New Roman"/>
           <w:b/>
           <w:bCs/>
           <w:sz w:val="27"/>
@@ -3104,6 +3120,7 @@
           <w:sz w:val="20"/>
           <w:szCs w:val="20"/>
         </w:rPr>
+        <w:lastRenderedPageBreak/>
         <w:t># Set working directory</w:t>
       </w:r>
     </w:p>
@@ -3614,7 +3631,6 @@
           <w:sz w:val="20"/>
           <w:szCs w:val="20"/>
         </w:rPr>
-        <w:lastRenderedPageBreak/>
         <w:t>CMD ["python", "application.py"]</w:t>
       </w:r>
     </w:p>
@@ -3623,7 +3639,7 @@
         <w:spacing w:before="100" w:beforeAutospacing="1" w:after="100" w:afterAutospacing="1" w:line="240" w:lineRule="auto"/>
         <w:outlineLvl w:val="2"/>
         <w:rPr>
-          <w:rFonts w:ascii="Times New Roman" w:eastAsia="Times New Roman" w:hAnsi="Times New Roman" w:cs="Times New Roman"/>
+          <w:rFonts w:ascii="Arial Nova" w:eastAsia="Times New Roman" w:hAnsi="Arial Nova" w:cs="Times New Roman"/>
           <w:b/>
           <w:bCs/>
           <w:sz w:val="27"/>
@@ -3632,7 +3648,7 @@
       </w:pPr>
       <w:r>
         <w:rPr>
-          <w:rFonts w:ascii="Times New Roman" w:eastAsia="Times New Roman" w:hAnsi="Times New Roman" w:cs="Times New Roman"/>
+          <w:rFonts w:ascii="Arial Nova" w:eastAsia="Times New Roman" w:hAnsi="Arial Nova" w:cs="Times New Roman"/>
           <w:b/>
           <w:bCs/>
           <w:sz w:val="27"/>
@@ -3643,6 +3659,11 @@
     </w:p>
     <w:p>
       <w:pPr>
+        <w:pStyle w:val="ListParagraph"/>
+        <w:numPr>
+          <w:ilvl w:val="0"/>
+          <w:numId w:val="15"/>
+        </w:numPr>
         <w:tabs>
           <w:tab w:val="left" w:pos="916"/>
           <w:tab w:val="left" w:pos="1832"/>
@@ -3663,15 +3684,15 @@
         </w:tabs>
         <w:spacing w:after="0" w:line="240" w:lineRule="auto"/>
         <w:rPr>
-          <w:rFonts w:ascii="Courier New" w:eastAsia="Times New Roman" w:hAnsi="Courier New" w:cs="Courier New"/>
-          <w:sz w:val="20"/>
-          <w:szCs w:val="20"/>
-        </w:rPr>
-      </w:pPr>
-      <w:r>
-        <w:rPr>
-          <w:rFonts w:ascii="Courier New" w:eastAsia="Times New Roman" w:hAnsi="Courier New" w:cs="Courier New"/>
-          <w:sz w:val="20"/>
+          <w:rFonts w:eastAsia="Times New Roman" w:cstheme="minorHAnsi"/>
+          <w:sz w:val="24"/>
+          <w:szCs w:val="20"/>
+        </w:rPr>
+      </w:pPr>
+      <w:r>
+        <w:rPr>
+          <w:rFonts w:eastAsia="Times New Roman" w:cstheme="minorHAnsi"/>
+          <w:sz w:val="24"/>
           <w:szCs w:val="20"/>
         </w:rPr>
         <w:t xml:space="preserve">docker build -t </w:t>
@@ -3679,8 +3700,8 @@
       <w:proofErr w:type="gramStart"/>
       <w:r>
         <w:rPr>
-          <w:rFonts w:ascii="Courier New" w:eastAsia="Times New Roman" w:hAnsi="Courier New" w:cs="Courier New"/>
-          <w:sz w:val="20"/>
+          <w:rFonts w:eastAsia="Times New Roman" w:cstheme="minorHAnsi"/>
+          <w:sz w:val="24"/>
           <w:szCs w:val="20"/>
         </w:rPr>
         <w:t>backend .</w:t>
@@ -3689,6 +3710,11 @@
     </w:p>
     <w:p>
       <w:pPr>
+        <w:pStyle w:val="ListParagraph"/>
+        <w:numPr>
+          <w:ilvl w:val="0"/>
+          <w:numId w:val="15"/>
+        </w:numPr>
         <w:tabs>
           <w:tab w:val="left" w:pos="916"/>
           <w:tab w:val="left" w:pos="1832"/>
@@ -3709,15 +3735,15 @@
         </w:tabs>
         <w:spacing w:after="0" w:line="240" w:lineRule="auto"/>
         <w:rPr>
-          <w:rFonts w:ascii="Courier New" w:eastAsia="Times New Roman" w:hAnsi="Courier New" w:cs="Courier New"/>
-          <w:sz w:val="20"/>
-          <w:szCs w:val="20"/>
-        </w:rPr>
-      </w:pPr>
-      <w:r>
-        <w:rPr>
-          <w:rFonts w:ascii="Courier New" w:eastAsia="Times New Roman" w:hAnsi="Courier New" w:cs="Courier New"/>
-          <w:sz w:val="20"/>
+          <w:rFonts w:eastAsia="Times New Roman" w:cstheme="minorHAnsi"/>
+          <w:sz w:val="24"/>
+          <w:szCs w:val="20"/>
+        </w:rPr>
+      </w:pPr>
+      <w:r>
+        <w:rPr>
+          <w:rFonts w:eastAsia="Times New Roman" w:cstheme="minorHAnsi"/>
+          <w:sz w:val="24"/>
           <w:szCs w:val="20"/>
         </w:rPr>
         <w:t>docker run -d -p 5000:5000 backend</w:t>
@@ -3748,7 +3774,7 @@
         <w:spacing w:before="100" w:beforeAutospacing="1" w:after="100" w:afterAutospacing="1" w:line="240" w:lineRule="auto"/>
         <w:outlineLvl w:val="1"/>
         <w:rPr>
-          <w:rFonts w:ascii="Times New Roman" w:eastAsia="Times New Roman" w:hAnsi="Times New Roman" w:cs="Times New Roman"/>
+          <w:rFonts w:ascii="Arial Nova" w:eastAsia="Times New Roman" w:hAnsi="Arial Nova" w:cs="Times New Roman"/>
           <w:b/>
           <w:bCs/>
           <w:sz w:val="36"/>
@@ -3757,7 +3783,7 @@
       </w:pPr>
       <w:r>
         <w:rPr>
-          <w:rFonts w:ascii="Times New Roman" w:eastAsia="Times New Roman" w:hAnsi="Times New Roman" w:cs="Times New Roman"/>
+          <w:rFonts w:ascii="Arial Nova" w:eastAsia="Times New Roman" w:hAnsi="Arial Nova" w:cs="Times New Roman"/>
           <w:b/>
           <w:bCs/>
           <w:sz w:val="36"/>
@@ -3768,7 +3794,7 @@
       <w:proofErr w:type="spellStart"/>
       <w:r>
         <w:rPr>
-          <w:rFonts w:ascii="Times New Roman" w:eastAsia="Times New Roman" w:hAnsi="Times New Roman" w:cs="Times New Roman"/>
+          <w:rFonts w:ascii="Arial Nova" w:eastAsia="Times New Roman" w:hAnsi="Arial Nova" w:cs="Times New Roman"/>
           <w:b/>
           <w:bCs/>
           <w:sz w:val="36"/>
@@ -3779,7 +3805,7 @@
       <w:proofErr w:type="spellEnd"/>
       <w:r>
         <w:rPr>
-          <w:rFonts w:ascii="Times New Roman" w:eastAsia="Times New Roman" w:hAnsi="Times New Roman" w:cs="Times New Roman"/>
+          <w:rFonts w:ascii="Arial Nova" w:eastAsia="Times New Roman" w:hAnsi="Arial Nova" w:cs="Times New Roman"/>
           <w:b/>
           <w:bCs/>
           <w:sz w:val="36"/>
@@ -3793,7 +3819,7 @@
         <w:spacing w:before="100" w:beforeAutospacing="1" w:after="100" w:afterAutospacing="1" w:line="240" w:lineRule="auto"/>
         <w:outlineLvl w:val="2"/>
         <w:rPr>
-          <w:rFonts w:ascii="Times New Roman" w:eastAsia="Times New Roman" w:hAnsi="Times New Roman" w:cs="Times New Roman"/>
+          <w:rFonts w:ascii="Arial Nova" w:eastAsia="Times New Roman" w:hAnsi="Arial Nova" w:cs="Times New Roman"/>
           <w:b/>
           <w:bCs/>
           <w:sz w:val="27"/>
@@ -3802,7 +3828,7 @@
       </w:pPr>
       <w:r>
         <w:rPr>
-          <w:rFonts w:ascii="Times New Roman" w:eastAsia="Times New Roman" w:hAnsi="Times New Roman" w:cs="Times New Roman"/>
+          <w:rFonts w:ascii="Arial Nova" w:eastAsia="Times New Roman" w:hAnsi="Arial Nova" w:cs="Times New Roman"/>
           <w:b/>
           <w:bCs/>
           <w:sz w:val="27"/>
@@ -3813,7 +3839,7 @@
       <w:proofErr w:type="spellStart"/>
       <w:r>
         <w:rPr>
-          <w:rFonts w:ascii="Times New Roman" w:eastAsia="Times New Roman" w:hAnsi="Times New Roman" w:cs="Times New Roman"/>
+          <w:rFonts w:ascii="Arial Nova" w:eastAsia="Times New Roman" w:hAnsi="Arial Nova" w:cs="Times New Roman"/>
           <w:b/>
           <w:bCs/>
           <w:sz w:val="27"/>
@@ -4494,7 +4520,7 @@
         <w:spacing w:before="100" w:beforeAutospacing="1" w:after="100" w:afterAutospacing="1" w:line="240" w:lineRule="auto"/>
         <w:outlineLvl w:val="2"/>
         <w:rPr>
-          <w:rFonts w:ascii="Times New Roman" w:eastAsia="Times New Roman" w:hAnsi="Times New Roman" w:cs="Times New Roman"/>
+          <w:rFonts w:ascii="Arial Nova" w:eastAsia="Times New Roman" w:hAnsi="Arial Nova" w:cs="Times New Roman"/>
           <w:b/>
           <w:bCs/>
           <w:sz w:val="27"/>
@@ -4503,7 +4529,7 @@
       </w:pPr>
       <w:r>
         <w:rPr>
-          <w:rFonts w:ascii="Times New Roman" w:eastAsia="Times New Roman" w:hAnsi="Times New Roman" w:cs="Times New Roman"/>
+          <w:rFonts w:ascii="Arial Nova" w:eastAsia="Times New Roman" w:hAnsi="Arial Nova" w:cs="Times New Roman"/>
           <w:b/>
           <w:bCs/>
           <w:sz w:val="27"/>
@@ -4619,7 +4645,7 @@
         <w:spacing w:before="100" w:beforeAutospacing="1" w:after="100" w:afterAutospacing="1" w:line="240" w:lineRule="auto"/>
         <w:outlineLvl w:val="1"/>
         <w:rPr>
-          <w:rFonts w:ascii="Times New Roman" w:eastAsia="Times New Roman" w:hAnsi="Times New Roman" w:cs="Times New Roman"/>
+          <w:rFonts w:ascii="Arial Nova" w:eastAsia="Times New Roman" w:hAnsi="Arial Nova" w:cs="Times New Roman"/>
           <w:b/>
           <w:bCs/>
           <w:sz w:val="36"/>
@@ -4628,23 +4654,13 @@
       </w:pPr>
       <w:r>
         <w:rPr>
-          <w:rFonts w:ascii="Times New Roman" w:eastAsia="Times New Roman" w:hAnsi="Times New Roman" w:cs="Times New Roman"/>
+          <w:rFonts w:ascii="Arial Nova" w:eastAsia="Times New Roman" w:hAnsi="Arial Nova" w:cs="Times New Roman"/>
           <w:b/>
           <w:bCs/>
           <w:sz w:val="36"/>
           <w:szCs w:val="36"/>
         </w:rPr>
-        <w:t xml:space="preserve">6) </w:t>
-      </w:r>
-      <w:r>
-        <w:rPr>
-          <w:rFonts w:ascii="Times New Roman" w:eastAsia="Times New Roman" w:hAnsi="Times New Roman" w:cs="Times New Roman"/>
-          <w:b/>
-          <w:bCs/>
-          <w:sz w:val="36"/>
-          <w:szCs w:val="36"/>
-        </w:rPr>
-        <w:t>Final Checks</w:t>
+        <w:t>6) Final Checks</w:t>
       </w:r>
     </w:p>
     <w:p>
@@ -4655,22 +4671,23 @@
         </w:numPr>
         <w:spacing w:before="100" w:beforeAutospacing="1" w:after="100" w:afterAutospacing="1" w:line="240" w:lineRule="auto"/>
         <w:rPr>
-          <w:rFonts w:ascii="Times New Roman" w:eastAsia="Times New Roman" w:hAnsi="Times New Roman" w:cs="Times New Roman"/>
-          <w:sz w:val="24"/>
-          <w:szCs w:val="24"/>
-        </w:rPr>
-      </w:pPr>
-      <w:r>
-        <w:rPr>
-          <w:rFonts w:ascii="Times New Roman" w:eastAsia="Times New Roman" w:hAnsi="Times New Roman" w:cs="Times New Roman"/>
-          <w:sz w:val="24"/>
-          <w:szCs w:val="24"/>
-        </w:rPr>
+          <w:rFonts w:eastAsia="Times New Roman" w:cstheme="minorHAnsi"/>
+          <w:sz w:val="24"/>
+          <w:szCs w:val="24"/>
+        </w:rPr>
+      </w:pPr>
+      <w:r>
+        <w:rPr>
+          <w:rFonts w:eastAsia="Times New Roman" w:cstheme="minorHAnsi"/>
+          <w:sz w:val="24"/>
+          <w:szCs w:val="24"/>
+        </w:rPr>
+        <w:lastRenderedPageBreak/>
         <w:t xml:space="preserve">Verify </w:t>
       </w:r>
       <w:r>
         <w:rPr>
-          <w:rFonts w:ascii="Times New Roman" w:eastAsia="Times New Roman" w:hAnsi="Times New Roman" w:cs="Times New Roman"/>
+          <w:rFonts w:eastAsia="Times New Roman" w:cstheme="minorHAnsi"/>
           <w:b/>
           <w:bCs/>
           <w:sz w:val="24"/>
@@ -4680,7 +4697,7 @@
       </w:r>
       <w:r>
         <w:rPr>
-          <w:rFonts w:ascii="Times New Roman" w:eastAsia="Times New Roman" w:hAnsi="Times New Roman" w:cs="Times New Roman"/>
+          <w:rFonts w:eastAsia="Times New Roman" w:cstheme="minorHAnsi"/>
           <w:sz w:val="24"/>
           <w:szCs w:val="24"/>
         </w:rPr>
@@ -4688,7 +4705,7 @@
       </w:r>
       <w:r>
         <w:rPr>
-          <w:rFonts w:ascii="Times New Roman" w:eastAsia="Times New Roman" w:hAnsi="Times New Roman" w:cs="Times New Roman"/>
+          <w:rFonts w:eastAsia="Times New Roman" w:cstheme="minorHAnsi"/>
           <w:b/>
           <w:bCs/>
           <w:sz w:val="24"/>
@@ -4698,7 +4715,7 @@
       </w:r>
       <w:r>
         <w:rPr>
-          <w:rFonts w:ascii="Times New Roman" w:eastAsia="Times New Roman" w:hAnsi="Times New Roman" w:cs="Times New Roman"/>
+          <w:rFonts w:eastAsia="Times New Roman" w:cstheme="minorHAnsi"/>
           <w:sz w:val="24"/>
           <w:szCs w:val="24"/>
         </w:rPr>
@@ -4713,14 +4730,14 @@
         </w:numPr>
         <w:spacing w:before="100" w:beforeAutospacing="1" w:after="100" w:afterAutospacing="1" w:line="240" w:lineRule="auto"/>
         <w:rPr>
-          <w:rFonts w:ascii="Times New Roman" w:eastAsia="Times New Roman" w:hAnsi="Times New Roman" w:cs="Times New Roman"/>
-          <w:sz w:val="24"/>
-          <w:szCs w:val="24"/>
-        </w:rPr>
-      </w:pPr>
-      <w:r>
-        <w:rPr>
-          <w:rFonts w:ascii="Times New Roman" w:eastAsia="Times New Roman" w:hAnsi="Times New Roman" w:cs="Times New Roman"/>
+          <w:rFonts w:eastAsia="Times New Roman" w:cstheme="minorHAnsi"/>
+          <w:sz w:val="24"/>
+          <w:szCs w:val="24"/>
+        </w:rPr>
+      </w:pPr>
+      <w:r>
+        <w:rPr>
+          <w:rFonts w:eastAsia="Times New Roman" w:cstheme="minorHAnsi"/>
           <w:sz w:val="24"/>
           <w:szCs w:val="24"/>
         </w:rPr>
@@ -4728,7 +4745,7 @@
       </w:r>
       <w:r>
         <w:rPr>
-          <w:rFonts w:ascii="Times New Roman" w:eastAsia="Times New Roman" w:hAnsi="Times New Roman" w:cs="Times New Roman"/>
+          <w:rFonts w:eastAsia="Times New Roman" w:cstheme="minorHAnsi"/>
           <w:b/>
           <w:bCs/>
           <w:sz w:val="24"/>
@@ -4738,7 +4755,7 @@
       </w:r>
       <w:r>
         <w:rPr>
-          <w:rFonts w:ascii="Times New Roman" w:eastAsia="Times New Roman" w:hAnsi="Times New Roman" w:cs="Times New Roman"/>
+          <w:rFonts w:eastAsia="Times New Roman" w:cstheme="minorHAnsi"/>
           <w:sz w:val="24"/>
           <w:szCs w:val="24"/>
         </w:rPr>
@@ -4746,7 +4763,7 @@
       </w:r>
       <w:r>
         <w:rPr>
-          <w:rFonts w:ascii="Times New Roman" w:eastAsia="Times New Roman" w:hAnsi="Times New Roman" w:cs="Times New Roman"/>
+          <w:rFonts w:eastAsia="Times New Roman" w:cstheme="minorHAnsi"/>
           <w:b/>
           <w:bCs/>
           <w:sz w:val="24"/>
@@ -4756,7 +4773,7 @@
       </w:r>
       <w:r>
         <w:rPr>
-          <w:rFonts w:ascii="Times New Roman" w:eastAsia="Times New Roman" w:hAnsi="Times New Roman" w:cs="Times New Roman"/>
+          <w:rFonts w:eastAsia="Times New Roman" w:cstheme="minorHAnsi"/>
           <w:sz w:val="24"/>
           <w:szCs w:val="24"/>
         </w:rPr>
@@ -4771,14 +4788,14 @@
         </w:numPr>
         <w:spacing w:before="100" w:beforeAutospacing="1" w:after="100" w:afterAutospacing="1" w:line="240" w:lineRule="auto"/>
         <w:rPr>
-          <w:rFonts w:ascii="Times New Roman" w:eastAsia="Times New Roman" w:hAnsi="Times New Roman" w:cs="Times New Roman"/>
-          <w:sz w:val="24"/>
-          <w:szCs w:val="24"/>
-        </w:rPr>
-      </w:pPr>
-      <w:r>
-        <w:rPr>
-          <w:rFonts w:ascii="Times New Roman" w:eastAsia="Times New Roman" w:hAnsi="Times New Roman" w:cs="Times New Roman"/>
+          <w:rFonts w:eastAsia="Times New Roman" w:cstheme="minorHAnsi"/>
+          <w:sz w:val="24"/>
+          <w:szCs w:val="24"/>
+        </w:rPr>
+      </w:pPr>
+      <w:r>
+        <w:rPr>
+          <w:rFonts w:eastAsia="Times New Roman" w:cstheme="minorHAnsi"/>
           <w:sz w:val="24"/>
           <w:szCs w:val="24"/>
         </w:rPr>
@@ -4786,7 +4803,7 @@
       </w:r>
       <w:r>
         <w:rPr>
-          <w:rFonts w:ascii="Times New Roman" w:eastAsia="Times New Roman" w:hAnsi="Times New Roman" w:cs="Times New Roman"/>
+          <w:rFonts w:eastAsia="Times New Roman" w:cstheme="minorHAnsi"/>
           <w:b/>
           <w:bCs/>
           <w:sz w:val="24"/>
@@ -4796,7 +4813,7 @@
       </w:r>
       <w:r>
         <w:rPr>
-          <w:rFonts w:ascii="Times New Roman" w:eastAsia="Times New Roman" w:hAnsi="Times New Roman" w:cs="Times New Roman"/>
+          <w:rFonts w:eastAsia="Times New Roman" w:cstheme="minorHAnsi"/>
           <w:sz w:val="24"/>
           <w:szCs w:val="24"/>
         </w:rPr>
@@ -4825,25 +4842,25 @@
         </w:tabs>
         <w:spacing w:after="0" w:line="240" w:lineRule="auto"/>
         <w:rPr>
-          <w:rFonts w:ascii="Courier New" w:eastAsia="Times New Roman" w:hAnsi="Courier New" w:cs="Courier New"/>
-          <w:sz w:val="20"/>
-          <w:szCs w:val="20"/>
-        </w:rPr>
-      </w:pPr>
-      <w:r>
-        <w:rPr>
-          <w:rFonts w:ascii="Courier New" w:eastAsia="Times New Roman" w:hAnsi="Courier New" w:cs="Courier New"/>
-          <w:sz w:val="20"/>
-          <w:szCs w:val="20"/>
+          <w:rFonts w:eastAsia="Times New Roman" w:cstheme="minorHAnsi"/>
+          <w:sz w:val="24"/>
+          <w:szCs w:val="24"/>
+        </w:rPr>
+      </w:pPr>
+      <w:r>
+        <w:rPr>
+          <w:rFonts w:eastAsia="Times New Roman" w:cstheme="minorHAnsi"/>
+          <w:sz w:val="24"/>
+          <w:szCs w:val="24"/>
         </w:rPr>
         <w:t xml:space="preserve">docker </w:t>
       </w:r>
       <w:proofErr w:type="spellStart"/>
       <w:r>
         <w:rPr>
-          <w:rFonts w:ascii="Courier New" w:eastAsia="Times New Roman" w:hAnsi="Courier New" w:cs="Courier New"/>
-          <w:sz w:val="20"/>
-          <w:szCs w:val="20"/>
+          <w:rFonts w:eastAsia="Times New Roman" w:cstheme="minorHAnsi"/>
+          <w:sz w:val="24"/>
+          <w:szCs w:val="24"/>
         </w:rPr>
         <w:t>ps</w:t>
       </w:r>
@@ -4864,69 +4881,37 @@
       </w:pPr>
       <w:r>
         <w:rPr>
+          <w:rFonts w:eastAsia="Times New Roman" w:cstheme="minorHAnsi"/>
+          <w:sz w:val="24"/>
+          <w:szCs w:val="24"/>
+        </w:rPr>
+        <w:t>You should see react-frontend, backend, and my-</w:t>
+      </w:r>
+      <w:proofErr w:type="spellStart"/>
+      <w:r>
+        <w:rPr>
+          <w:rFonts w:eastAsia="Times New Roman" w:cstheme="minorHAnsi"/>
+          <w:sz w:val="24"/>
+          <w:szCs w:val="24"/>
+        </w:rPr>
+        <w:t>postgres</w:t>
+      </w:r>
+      <w:proofErr w:type="spellEnd"/>
+      <w:r>
+        <w:rPr>
+          <w:rFonts w:eastAsia="Times New Roman" w:cstheme="minorHAnsi"/>
+          <w:sz w:val="24"/>
+          <w:szCs w:val="24"/>
+        </w:rPr>
+        <w:t xml:space="preserve"> containers running</w:t>
+      </w:r>
+      <w:r>
+        <w:rPr>
           <w:rFonts w:ascii="Times New Roman" w:eastAsia="Times New Roman" w:hAnsi="Times New Roman" w:cs="Times New Roman"/>
           <w:sz w:val="24"/>
           <w:szCs w:val="24"/>
         </w:rPr>
-        <w:t xml:space="preserve">You should see </w:t>
-      </w:r>
-      <w:r>
-        <w:rPr>
-          <w:rFonts w:ascii="Courier New" w:eastAsia="Times New Roman" w:hAnsi="Courier New" w:cs="Courier New"/>
-          <w:sz w:val="20"/>
-          <w:szCs w:val="20"/>
-        </w:rPr>
-        <w:t>react-frontend</w:t>
-      </w:r>
-      <w:r>
-        <w:rPr>
-          <w:rFonts w:ascii="Times New Roman" w:eastAsia="Times New Roman" w:hAnsi="Times New Roman" w:cs="Times New Roman"/>
-          <w:sz w:val="24"/>
-          <w:szCs w:val="24"/>
-        </w:rPr>
-        <w:t xml:space="preserve">, </w:t>
-      </w:r>
-      <w:r>
-        <w:rPr>
-          <w:rFonts w:ascii="Courier New" w:eastAsia="Times New Roman" w:hAnsi="Courier New" w:cs="Courier New"/>
-          <w:sz w:val="20"/>
-          <w:szCs w:val="20"/>
-        </w:rPr>
-        <w:t>backend</w:t>
-      </w:r>
-      <w:r>
-        <w:rPr>
-          <w:rFonts w:ascii="Times New Roman" w:eastAsia="Times New Roman" w:hAnsi="Times New Roman" w:cs="Times New Roman"/>
-          <w:sz w:val="24"/>
-          <w:szCs w:val="24"/>
-        </w:rPr>
-        <w:t xml:space="preserve">, and </w:t>
-      </w:r>
-      <w:r>
-        <w:rPr>
-          <w:rFonts w:ascii="Courier New" w:eastAsia="Times New Roman" w:hAnsi="Courier New" w:cs="Courier New"/>
-          <w:sz w:val="20"/>
-          <w:szCs w:val="20"/>
-        </w:rPr>
-        <w:t>my-</w:t>
-      </w:r>
-      <w:proofErr w:type="spellStart"/>
-      <w:r>
-        <w:rPr>
-          <w:rFonts w:ascii="Courier New" w:eastAsia="Times New Roman" w:hAnsi="Courier New" w:cs="Courier New"/>
-          <w:sz w:val="20"/>
-          <w:szCs w:val="20"/>
-        </w:rPr>
-        <w:t>postgres</w:t>
-      </w:r>
-      <w:proofErr w:type="spellEnd"/>
-      <w:r>
-        <w:rPr>
-          <w:rFonts w:ascii="Times New Roman" w:eastAsia="Times New Roman" w:hAnsi="Times New Roman" w:cs="Times New Roman"/>
-          <w:sz w:val="24"/>
-          <w:szCs w:val="24"/>
-        </w:rPr>
-        <w:t xml:space="preserve"> containers running.</w:t>
+        <w:t>.</w:t>
       </w:r>
     </w:p>
     <w:p>
@@ -4953,14 +4938,14 @@
       <w:pPr>
         <w:spacing w:before="100" w:beforeAutospacing="1" w:after="100" w:afterAutospacing="1" w:line="240" w:lineRule="auto"/>
         <w:rPr>
-          <w:rFonts w:ascii="Times New Roman" w:eastAsia="Times New Roman" w:hAnsi="Times New Roman" w:cs="Times New Roman"/>
-          <w:sz w:val="24"/>
-          <w:szCs w:val="24"/>
-        </w:rPr>
-      </w:pPr>
-      <w:r>
-        <w:rPr>
-          <w:rFonts w:ascii="Times New Roman" w:eastAsia="Times New Roman" w:hAnsi="Times New Roman" w:cs="Times New Roman"/>
+          <w:rFonts w:eastAsia="Times New Roman" w:cstheme="minorHAnsi"/>
+          <w:sz w:val="24"/>
+          <w:szCs w:val="24"/>
+        </w:rPr>
+      </w:pPr>
+      <w:r>
+        <w:rPr>
+          <w:rFonts w:eastAsia="Times New Roman" w:cstheme="minorHAnsi"/>
           <w:sz w:val="24"/>
           <w:szCs w:val="24"/>
         </w:rPr>
@@ -4975,7 +4960,7 @@
         </w:numPr>
         <w:spacing w:before="100" w:beforeAutospacing="1" w:after="100" w:afterAutospacing="1" w:line="240" w:lineRule="auto"/>
         <w:rPr>
-          <w:rFonts w:ascii="Times New Roman" w:eastAsia="Times New Roman" w:hAnsi="Times New Roman" w:cs="Times New Roman"/>
+          <w:rFonts w:eastAsia="Times New Roman" w:cstheme="minorHAnsi"/>
           <w:color w:val="000000" w:themeColor="text1"/>
           <w:sz w:val="24"/>
           <w:szCs w:val="24"/>
@@ -4983,21 +4968,20 @@
       </w:pPr>
       <w:r>
         <w:rPr>
-          <w:rFonts w:ascii="Times New Roman" w:eastAsia="Times New Roman" w:hAnsi="Times New Roman" w:cs="Times New Roman"/>
-          <w:sz w:val="24"/>
-          <w:szCs w:val="24"/>
-        </w:rPr>
-        <w:lastRenderedPageBreak/>
+          <w:rFonts w:eastAsia="Times New Roman" w:cstheme="minorHAnsi"/>
+          <w:sz w:val="24"/>
+          <w:szCs w:val="24"/>
+        </w:rPr>
         <w:t xml:space="preserve">Frontend: </w:t>
       </w:r>
       <w:hyperlink r:id="rId5" w:history="1">
         <w:r>
           <w:rPr>
             <w:rStyle w:val="Hyperlink"/>
-            <w:rFonts w:ascii="Courier New" w:eastAsia="Times New Roman" w:hAnsi="Courier New" w:cs="Courier New"/>
+            <w:rFonts w:eastAsia="Times New Roman" w:cstheme="minorHAnsi"/>
             <w:color w:val="000000" w:themeColor="text1"/>
-            <w:sz w:val="20"/>
-            <w:szCs w:val="20"/>
+            <w:sz w:val="24"/>
+            <w:szCs w:val="24"/>
           </w:rPr>
           <w:t>http://localhost:3000</w:t>
         </w:r>
@@ -5011,7 +4995,7 @@
         </w:numPr>
         <w:spacing w:before="100" w:beforeAutospacing="1" w:after="100" w:afterAutospacing="1" w:line="240" w:lineRule="auto"/>
         <w:rPr>
-          <w:rFonts w:ascii="Times New Roman" w:eastAsia="Times New Roman" w:hAnsi="Times New Roman" w:cs="Times New Roman"/>
+          <w:rFonts w:eastAsia="Times New Roman" w:cstheme="minorHAnsi"/>
           <w:color w:val="000000" w:themeColor="text1"/>
           <w:sz w:val="24"/>
           <w:szCs w:val="24"/>
@@ -5020,7 +5004,7 @@
       </w:pPr>
       <w:r>
         <w:rPr>
-          <w:rFonts w:ascii="Times New Roman" w:eastAsia="Times New Roman" w:hAnsi="Times New Roman" w:cs="Times New Roman"/>
+          <w:rFonts w:eastAsia="Times New Roman" w:cstheme="minorHAnsi"/>
           <w:sz w:val="24"/>
           <w:szCs w:val="24"/>
         </w:rPr>
@@ -5030,10 +5014,10 @@
         <w:r>
           <w:rPr>
             <w:rStyle w:val="Hyperlink"/>
-            <w:rFonts w:ascii="Courier New" w:eastAsia="Times New Roman" w:hAnsi="Courier New" w:cs="Courier New"/>
+            <w:rFonts w:eastAsia="Times New Roman" w:cstheme="minorHAnsi"/>
             <w:color w:val="000000" w:themeColor="text1"/>
-            <w:sz w:val="20"/>
-            <w:szCs w:val="20"/>
+            <w:sz w:val="24"/>
+            <w:szCs w:val="24"/>
           </w:rPr>
           <w:t>http://localhost:5000</w:t>
         </w:r>
@@ -5061,50 +5045,40 @@
       <w:proofErr w:type="spellStart"/>
       <w:r>
         <w:rPr>
-          <w:rFonts w:ascii="Times New Roman" w:eastAsia="Times New Roman" w:hAnsi="Times New Roman" w:cs="Times New Roman"/>
+          <w:rFonts w:ascii="Arial Nova" w:eastAsia="Times New Roman" w:hAnsi="Arial Nova" w:cs="Times New Roman"/>
           <w:b/>
           <w:bCs/>
           <w:sz w:val="24"/>
           <w:szCs w:val="24"/>
         </w:rPr>
-        <w:t>DevMaster</w:t>
-      </w:r>
-      <w:r>
-        <w:rPr>
-          <w:rFonts w:ascii="Times New Roman" w:eastAsia="Times New Roman" w:hAnsi="Times New Roman" w:cs="Times New Roman"/>
+        <w:t>DevMasterMind</w:t>
+      </w:r>
+      <w:proofErr w:type="spellEnd"/>
+      <w:r>
+        <w:rPr>
+          <w:rFonts w:ascii="Arial Nova" w:eastAsia="Times New Roman" w:hAnsi="Arial Nova" w:cs="Times New Roman"/>
           <w:b/>
           <w:bCs/>
           <w:sz w:val="24"/>
           <w:szCs w:val="24"/>
         </w:rPr>
-        <w:t>Mind</w:t>
-      </w:r>
-      <w:proofErr w:type="spellEnd"/>
-      <w:r>
-        <w:rPr>
-          <w:rFonts w:ascii="Times New Roman" w:eastAsia="Times New Roman" w:hAnsi="Times New Roman" w:cs="Times New Roman"/>
+        <w:t xml:space="preserve"> </w:t>
+      </w:r>
+      <w:proofErr w:type="gramStart"/>
+      <w:r>
+        <w:rPr>
+          <w:rFonts w:ascii="Arial Nova" w:eastAsia="Times New Roman" w:hAnsi="Arial Nova" w:cs="Times New Roman"/>
           <w:b/>
           <w:bCs/>
           <w:sz w:val="24"/>
           <w:szCs w:val="24"/>
         </w:rPr>
-        <w:t xml:space="preserve"> </w:t>
-      </w:r>
-      <w:proofErr w:type="gramStart"/>
-      <w:r>
-        <w:rPr>
-          <w:rFonts w:ascii="Times New Roman" w:eastAsia="Times New Roman" w:hAnsi="Times New Roman" w:cs="Times New Roman"/>
-          <w:b/>
-          <w:bCs/>
-          <w:sz w:val="24"/>
-          <w:szCs w:val="24"/>
-        </w:rPr>
         <w:t>( Muhammad</w:t>
       </w:r>
       <w:proofErr w:type="gramEnd"/>
       <w:r>
         <w:rPr>
-          <w:rFonts w:ascii="Times New Roman" w:eastAsia="Times New Roman" w:hAnsi="Times New Roman" w:cs="Times New Roman"/>
+          <w:rFonts w:ascii="Arial Nova" w:eastAsia="Times New Roman" w:hAnsi="Arial Nova" w:cs="Times New Roman"/>
           <w:b/>
           <w:bCs/>
           <w:sz w:val="24"/>
@@ -5130,44 +5104,14 @@
         </w:numPr>
         <w:spacing w:before="100" w:beforeAutospacing="1" w:after="100" w:afterAutospacing="1" w:line="240" w:lineRule="auto"/>
         <w:rPr>
-          <w:rFonts w:ascii="Times New Roman" w:eastAsia="Times New Roman" w:hAnsi="Times New Roman" w:cs="Times New Roman"/>
-          <w:sz w:val="24"/>
-          <w:szCs w:val="24"/>
-        </w:rPr>
-      </w:pPr>
-      <w:r>
-        <w:rPr>
-          <w:rFonts w:ascii="Times New Roman" w:eastAsia="Times New Roman" w:hAnsi="Times New Roman" w:cs="Times New Roman"/>
-          <w:sz w:val="24"/>
-          <w:szCs w:val="24"/>
-        </w:rPr>
-        <w:t xml:space="preserve">GitHub: </w:t>
-      </w:r>
-      <w:r>
-        <w:rPr>
-          <w:rFonts w:ascii="Times New Roman" w:eastAsia="Times New Roman" w:hAnsi="Times New Roman" w:cs="Times New Roman"/>
-          <w:sz w:val="24"/>
-          <w:szCs w:val="24"/>
-        </w:rPr>
-        <w:t>https://github.com/UsmanNadeem575</w:t>
-      </w:r>
-    </w:p>
-    <w:p>
-      <w:pPr>
-        <w:numPr>
-          <w:ilvl w:val="0"/>
-          <w:numId w:val="9"/>
-        </w:numPr>
-        <w:spacing w:before="100" w:beforeAutospacing="1" w:after="100" w:afterAutospacing="1" w:line="240" w:lineRule="auto"/>
-        <w:rPr>
-          <w:rFonts w:ascii="Times New Roman" w:eastAsia="Times New Roman" w:hAnsi="Times New Roman" w:cs="Times New Roman"/>
-          <w:sz w:val="24"/>
-          <w:szCs w:val="24"/>
-        </w:rPr>
-      </w:pPr>
-      <w:r>
-        <w:rPr>
-          <w:rFonts w:ascii="Times New Roman" w:eastAsia="Times New Roman" w:hAnsi="Times New Roman" w:cs="Times New Roman"/>
+          <w:rFonts w:ascii="Arial Nova" w:eastAsia="Times New Roman" w:hAnsi="Arial Nova" w:cs="Times New Roman"/>
+          <w:sz w:val="24"/>
+          <w:szCs w:val="24"/>
+        </w:rPr>
+      </w:pPr>
+      <w:r>
+        <w:rPr>
+          <w:rFonts w:ascii="Arial Nova" w:eastAsia="Times New Roman" w:hAnsi="Arial Nova" w:cs="Times New Roman"/>
           <w:sz w:val="24"/>
           <w:szCs w:val="24"/>
         </w:rPr>
@@ -5175,7 +5119,7 @@
       </w:r>
       <w:r>
         <w:rPr>
-          <w:rFonts w:ascii="Times New Roman" w:eastAsia="Times New Roman" w:hAnsi="Times New Roman" w:cs="Times New Roman"/>
+          <w:rFonts w:ascii="Arial Nova" w:eastAsia="Times New Roman" w:hAnsi="Arial Nova" w:cs="Times New Roman"/>
           <w:sz w:val="24"/>
           <w:szCs w:val="24"/>
         </w:rPr>
@@ -5185,7 +5129,7 @@
         <w:r>
           <w:rPr>
             <w:rStyle w:val="Hyperlink"/>
-            <w:rFonts w:ascii="Times New Roman" w:eastAsia="Times New Roman" w:hAnsi="Times New Roman" w:cs="Times New Roman"/>
+            <w:rFonts w:ascii="Arial Nova" w:eastAsia="Times New Roman" w:hAnsi="Arial Nova" w:cs="Times New Roman"/>
             <w:sz w:val="24"/>
             <w:szCs w:val="24"/>
           </w:rPr>
@@ -5201,14 +5145,14 @@
         </w:numPr>
         <w:spacing w:before="100" w:beforeAutospacing="1" w:after="100" w:afterAutospacing="1" w:line="240" w:lineRule="auto"/>
         <w:rPr>
-          <w:rFonts w:ascii="Times New Roman" w:eastAsia="Times New Roman" w:hAnsi="Times New Roman" w:cs="Times New Roman"/>
-          <w:sz w:val="24"/>
-          <w:szCs w:val="24"/>
-        </w:rPr>
-      </w:pPr>
-      <w:r>
-        <w:rPr>
-          <w:rFonts w:ascii="Times New Roman" w:eastAsia="Times New Roman" w:hAnsi="Times New Roman" w:cs="Times New Roman"/>
+          <w:rFonts w:ascii="Arial Nova" w:eastAsia="Times New Roman" w:hAnsi="Arial Nova" w:cs="Times New Roman"/>
+          <w:sz w:val="24"/>
+          <w:szCs w:val="24"/>
+        </w:rPr>
+      </w:pPr>
+      <w:r>
+        <w:rPr>
+          <w:rFonts w:ascii="Arial Nova" w:eastAsia="Times New Roman" w:hAnsi="Arial Nova" w:cs="Times New Roman"/>
           <w:sz w:val="24"/>
           <w:szCs w:val="24"/>
         </w:rPr>
@@ -5218,7 +5162,7 @@
         <w:r>
           <w:rPr>
             <w:rStyle w:val="Hyperlink"/>
-            <w:rFonts w:ascii="Times New Roman" w:eastAsia="Times New Roman" w:hAnsi="Times New Roman" w:cs="Times New Roman"/>
+            <w:rFonts w:ascii="Arial Nova" w:eastAsia="Times New Roman" w:hAnsi="Arial Nova" w:cs="Times New Roman"/>
             <w:sz w:val="24"/>
             <w:szCs w:val="24"/>
           </w:rPr>
@@ -5234,24 +5178,22 @@
         </w:numPr>
         <w:spacing w:before="100" w:beforeAutospacing="1" w:after="100" w:afterAutospacing="1" w:line="240" w:lineRule="auto"/>
         <w:rPr>
-          <w:rFonts w:ascii="Times New Roman" w:eastAsia="Times New Roman" w:hAnsi="Times New Roman" w:cs="Times New Roman"/>
-          <w:sz w:val="24"/>
-          <w:szCs w:val="24"/>
-        </w:rPr>
-      </w:pPr>
-      <w:proofErr w:type="spellStart"/>
-      <w:r>
-        <w:rPr>
-          <w:rFonts w:ascii="Times New Roman" w:eastAsia="Times New Roman" w:hAnsi="Times New Roman" w:cs="Times New Roman"/>
-          <w:sz w:val="24"/>
-          <w:szCs w:val="24"/>
-        </w:rPr>
-        <w:t>Youtube</w:t>
-      </w:r>
-      <w:proofErr w:type="spellEnd"/>
-      <w:r>
-        <w:rPr>
-          <w:rFonts w:ascii="Times New Roman" w:eastAsia="Times New Roman" w:hAnsi="Times New Roman" w:cs="Times New Roman"/>
+          <w:rFonts w:ascii="Arial Nova" w:eastAsia="Times New Roman" w:hAnsi="Arial Nova" w:cs="Times New Roman"/>
+          <w:sz w:val="24"/>
+          <w:szCs w:val="24"/>
+        </w:rPr>
+      </w:pPr>
+      <w:r>
+        <w:rPr>
+          <w:rFonts w:ascii="Arial Nova" w:eastAsia="Times New Roman" w:hAnsi="Arial Nova" w:cs="Times New Roman"/>
+          <w:sz w:val="24"/>
+          <w:szCs w:val="24"/>
+        </w:rPr>
+        <w:t>Watch Video</w:t>
+      </w:r>
+      <w:r>
+        <w:rPr>
+          <w:rFonts w:ascii="Arial Nova" w:eastAsia="Times New Roman" w:hAnsi="Arial Nova" w:cs="Times New Roman"/>
           <w:sz w:val="24"/>
           <w:szCs w:val="24"/>
         </w:rPr>
@@ -5261,11 +5203,42 @@
         <w:r>
           <w:rPr>
             <w:rStyle w:val="Hyperlink"/>
-            <w:rFonts w:ascii="Times New Roman" w:eastAsia="Times New Roman" w:hAnsi="Times New Roman" w:cs="Times New Roman"/>
+            <w:rFonts w:ascii="Arial Nova" w:hAnsi="Arial Nova"/>
+          </w:rPr>
+          <w:t>https://youtu.be/l7YzutZYHQw</w:t>
+        </w:r>
+      </w:hyperlink>
+    </w:p>
+    <w:p>
+      <w:pPr>
+        <w:numPr>
+          <w:ilvl w:val="0"/>
+          <w:numId w:val="9"/>
+        </w:numPr>
+        <w:spacing w:before="100" w:beforeAutospacing="1" w:after="100" w:afterAutospacing="1" w:line="240" w:lineRule="auto"/>
+        <w:rPr>
+          <w:rFonts w:ascii="Arial Nova" w:eastAsia="Times New Roman" w:hAnsi="Arial Nova" w:cs="Times New Roman"/>
+          <w:sz w:val="24"/>
+          <w:szCs w:val="24"/>
+        </w:rPr>
+      </w:pPr>
+      <w:r>
+        <w:rPr>
+          <w:rFonts w:ascii="Arial Nova" w:eastAsia="Times New Roman" w:hAnsi="Arial Nova" w:cs="Times New Roman"/>
+          <w:sz w:val="24"/>
+          <w:szCs w:val="24"/>
+        </w:rPr>
+        <w:t xml:space="preserve">GitHub: </w:t>
+      </w:r>
+      <w:hyperlink r:id="rId10" w:history="1">
+        <w:r>
+          <w:rPr>
+            <w:rStyle w:val="Hyperlink"/>
+            <w:rFonts w:ascii="Arial Nova" w:eastAsia="Times New Roman" w:hAnsi="Arial Nova" w:cs="Times New Roman"/>
             <w:sz w:val="24"/>
             <w:szCs w:val="24"/>
           </w:rPr>
-          <w:t>https://www.youtube.com/@Dev-Master-Mind</w:t>
+          <w:t>https://github.com/UsmanNadeem575</w:t>
         </w:r>
       </w:hyperlink>
     </w:p>
@@ -5273,44 +5246,43 @@
       <w:pPr>
         <w:spacing w:before="100" w:beforeAutospacing="1" w:after="100" w:afterAutospacing="1" w:line="240" w:lineRule="auto"/>
         <w:rPr>
+          <w:rFonts w:ascii="Arial Nova" w:eastAsia="Times New Roman" w:hAnsi="Arial Nova" w:cs="Times New Roman"/>
+          <w:sz w:val="36"/>
+          <w:szCs w:val="24"/>
+        </w:rPr>
+      </w:pPr>
+      <w:r>
+        <w:rPr>
+          <w:rFonts w:ascii="Arial Nova" w:eastAsia="Times New Roman" w:hAnsi="Arial Nova" w:cs="Times New Roman"/>
+          <w:sz w:val="36"/>
+          <w:szCs w:val="24"/>
+        </w:rPr>
+        <w:t>Thanks for reading and watching!</w:t>
+      </w:r>
+    </w:p>
+    <w:p>
+      <w:pPr>
+        <w:spacing w:before="100" w:beforeAutospacing="1" w:after="100" w:afterAutospacing="1" w:line="240" w:lineRule="auto"/>
+        <w:rPr>
           <w:rFonts w:ascii="Times New Roman" w:eastAsia="Times New Roman" w:hAnsi="Times New Roman" w:cs="Times New Roman"/>
-          <w:sz w:val="24"/>
-          <w:szCs w:val="24"/>
-        </w:rPr>
-      </w:pPr>
-      <w:r>
-        <w:rPr>
-          <w:rFonts w:ascii="Times New Roman" w:eastAsia="Times New Roman" w:hAnsi="Times New Roman" w:cs="Times New Roman"/>
-          <w:sz w:val="24"/>
-          <w:szCs w:val="24"/>
-        </w:rPr>
-        <w:t>Thanks for reading and watching!</w:t>
-      </w:r>
-    </w:p>
-    <w:p>
-      <w:pPr>
-        <w:spacing w:before="100" w:beforeAutospacing="1" w:after="100" w:afterAutospacing="1" w:line="240" w:lineRule="auto"/>
-        <w:rPr>
-          <w:rFonts w:ascii="Times New Roman" w:eastAsia="Times New Roman" w:hAnsi="Times New Roman" w:cs="Times New Roman"/>
-          <w:sz w:val="24"/>
-          <w:szCs w:val="24"/>
-        </w:rPr>
-      </w:pPr>
-    </w:p>
-    <w:p>
-      <w:pPr>
-        <w:spacing w:before="100" w:beforeAutospacing="1" w:after="100" w:afterAutospacing="1" w:line="240" w:lineRule="auto"/>
-        <w:rPr>
-          <w:rFonts w:ascii="Times New Roman" w:eastAsia="Times New Roman" w:hAnsi="Times New Roman" w:cs="Times New Roman"/>
-          <w:sz w:val="24"/>
-          <w:szCs w:val="24"/>
-        </w:rPr>
-      </w:pPr>
-    </w:p>
-    <w:p>
+          <w:sz w:val="36"/>
+          <w:szCs w:val="24"/>
+        </w:rPr>
+      </w:pPr>
       <w:bookmarkStart w:id="0" w:name="_GoBack"/>
       <w:bookmarkEnd w:id="0"/>
     </w:p>
+    <w:p>
+      <w:pPr>
+        <w:spacing w:before="100" w:beforeAutospacing="1" w:after="100" w:afterAutospacing="1" w:line="240" w:lineRule="auto"/>
+        <w:rPr>
+          <w:rFonts w:ascii="Times New Roman" w:eastAsia="Times New Roman" w:hAnsi="Times New Roman" w:cs="Times New Roman"/>
+          <w:sz w:val="24"/>
+          <w:szCs w:val="24"/>
+        </w:rPr>
+      </w:pPr>
+    </w:p>
+    <w:p/>
     <w:sectPr>
       <w:pgSz w:w="12240" w:h="15840"/>
       <w:pgMar w:top="1440" w:right="1440" w:bottom="1440" w:left="1440" w:header="720" w:footer="720" w:gutter="0"/>
@@ -5324,6 +5296,119 @@
 <file path=word/numbering.xml><?xml version="1.0" encoding="utf-8"?>
 <w:numbering xmlns:wpc="http://schemas.microsoft.com/office/word/2010/wordprocessingCanvas" xmlns:cx="http://schemas.microsoft.com/office/drawing/2014/chartex" xmlns:cx1="http://schemas.microsoft.com/office/drawing/2015/9/8/chartex" xmlns:cx2="http://schemas.microsoft.com/office/drawing/2015/10/21/chartex" xmlns:cx3="http://schemas.microsoft.com/office/drawing/2016/5/9/chartex" xmlns:cx4="http://schemas.microsoft.com/office/drawing/2016/5/10/chartex" xmlns:cx5="http://schemas.microsoft.com/office/drawing/2016/5/11/chartex" xmlns:cx6="http://schemas.microsoft.com/office/drawing/2016/5/12/chartex" xmlns:cx7="http://schemas.microsoft.com/office/drawing/2016/5/13/chartex" xmlns:cx8="http://schemas.microsoft.com/office/drawing/2016/5/14/chartex" xmlns:mc="http://schemas.openxmlformats.org/markup-compatibility/2006" xmlns:aink="http://schemas.microsoft.com/office/drawing/2016/ink" xmlns:am3d="http://schemas.microsoft.com/office/drawing/2017/model3d" xmlns:o="urn:schemas-microsoft-com:office:office" xmlns:r="http://schemas.openxmlformats.org/officeDocument/2006/relationships" xmlns:m="http://schemas.openxmlformats.org/officeDocument/2006/math" xmlns:v="urn:schemas-microsoft-com:vml" xmlns:wp14="http://schemas.microsoft.com/office/word/2010/wordprocessingDrawing" xmlns:wp="http://schemas.openxmlformats.org/drawingml/2006/wordprocessingDrawing" xmlns:w10="urn:schemas-microsoft-com:office:word" xmlns:w="http://schemas.openxmlformats.org/wordprocessingml/2006/main" xmlns:w14="http://schemas.microsoft.com/office/word/2010/wordml" xmlns:w15="http://schemas.microsoft.com/office/word/2012/wordml" xmlns:w16cid="http://schemas.microsoft.com/office/word/2016/wordml/cid" xmlns:w16se="http://schemas.microsoft.com/office/word/2015/wordml/symex" xmlns:wpg="http://schemas.microsoft.com/office/word/2010/wordprocessingGroup" xmlns:wpi="http://schemas.microsoft.com/office/word/2010/wordprocessingInk" xmlns:wne="http://schemas.microsoft.com/office/word/2006/wordml" xmlns:wps="http://schemas.microsoft.com/office/word/2010/wordprocessingShape" mc:Ignorable="w14 w15 w16se w16cid wp14">
   <w:abstractNum w:abstractNumId="0" w15:restartNumberingAfterBreak="0">
+    <w:nsid w:val="02FF1B3A"/>
+    <w:multiLevelType w:val="hybridMultilevel"/>
+    <w:tmpl w:val="802CA966"/>
+    <w:lvl w:ilvl="0" w:tplc="04090001">
+      <w:start w:val="1"/>
+      <w:numFmt w:val="bullet"/>
+      <w:lvlText w:val=""/>
+      <w:lvlJc w:val="left"/>
+      <w:pPr>
+        <w:ind w:left="720" w:hanging="360"/>
+      </w:pPr>
+      <w:rPr>
+        <w:rFonts w:ascii="Symbol" w:hAnsi="Symbol" w:hint="default"/>
+      </w:rPr>
+    </w:lvl>
+    <w:lvl w:ilvl="1" w:tplc="04090003" w:tentative="1">
+      <w:start w:val="1"/>
+      <w:numFmt w:val="bullet"/>
+      <w:lvlText w:val="o"/>
+      <w:lvlJc w:val="left"/>
+      <w:pPr>
+        <w:ind w:left="1440" w:hanging="360"/>
+      </w:pPr>
+      <w:rPr>
+        <w:rFonts w:ascii="Courier New" w:hAnsi="Courier New" w:cs="Courier New" w:hint="default"/>
+      </w:rPr>
+    </w:lvl>
+    <w:lvl w:ilvl="2" w:tplc="04090005" w:tentative="1">
+      <w:start w:val="1"/>
+      <w:numFmt w:val="bullet"/>
+      <w:lvlText w:val=""/>
+      <w:lvlJc w:val="left"/>
+      <w:pPr>
+        <w:ind w:left="2160" w:hanging="360"/>
+      </w:pPr>
+      <w:rPr>
+        <w:rFonts w:ascii="Wingdings" w:hAnsi="Wingdings" w:hint="default"/>
+      </w:rPr>
+    </w:lvl>
+    <w:lvl w:ilvl="3" w:tplc="04090001" w:tentative="1">
+      <w:start w:val="1"/>
+      <w:numFmt w:val="bullet"/>
+      <w:lvlText w:val=""/>
+      <w:lvlJc w:val="left"/>
+      <w:pPr>
+        <w:ind w:left="2880" w:hanging="360"/>
+      </w:pPr>
+      <w:rPr>
+        <w:rFonts w:ascii="Symbol" w:hAnsi="Symbol" w:hint="default"/>
+      </w:rPr>
+    </w:lvl>
+    <w:lvl w:ilvl="4" w:tplc="04090003" w:tentative="1">
+      <w:start w:val="1"/>
+      <w:numFmt w:val="bullet"/>
+      <w:lvlText w:val="o"/>
+      <w:lvlJc w:val="left"/>
+      <w:pPr>
+        <w:ind w:left="3600" w:hanging="360"/>
+      </w:pPr>
+      <w:rPr>
+        <w:rFonts w:ascii="Courier New" w:hAnsi="Courier New" w:cs="Courier New" w:hint="default"/>
+      </w:rPr>
+    </w:lvl>
+    <w:lvl w:ilvl="5" w:tplc="04090005" w:tentative="1">
+      <w:start w:val="1"/>
+      <w:numFmt w:val="bullet"/>
+      <w:lvlText w:val=""/>
+      <w:lvlJc w:val="left"/>
+      <w:pPr>
+        <w:ind w:left="4320" w:hanging="360"/>
+      </w:pPr>
+      <w:rPr>
+        <w:rFonts w:ascii="Wingdings" w:hAnsi="Wingdings" w:hint="default"/>
+      </w:rPr>
+    </w:lvl>
+    <w:lvl w:ilvl="6" w:tplc="04090001" w:tentative="1">
+      <w:start w:val="1"/>
+      <w:numFmt w:val="bullet"/>
+      <w:lvlText w:val=""/>
+      <w:lvlJc w:val="left"/>
+      <w:pPr>
+        <w:ind w:left="5040" w:hanging="360"/>
+      </w:pPr>
+      <w:rPr>
+        <w:rFonts w:ascii="Symbol" w:hAnsi="Symbol" w:hint="default"/>
+      </w:rPr>
+    </w:lvl>
+    <w:lvl w:ilvl="7" w:tplc="04090003" w:tentative="1">
+      <w:start w:val="1"/>
+      <w:numFmt w:val="bullet"/>
+      <w:lvlText w:val="o"/>
+      <w:lvlJc w:val="left"/>
+      <w:pPr>
+        <w:ind w:left="5760" w:hanging="360"/>
+      </w:pPr>
+      <w:rPr>
+        <w:rFonts w:ascii="Courier New" w:hAnsi="Courier New" w:cs="Courier New" w:hint="default"/>
+      </w:rPr>
+    </w:lvl>
+    <w:lvl w:ilvl="8" w:tplc="04090005" w:tentative="1">
+      <w:start w:val="1"/>
+      <w:numFmt w:val="bullet"/>
+      <w:lvlText w:val=""/>
+      <w:lvlJc w:val="left"/>
+      <w:pPr>
+        <w:ind w:left="6480" w:hanging="360"/>
+      </w:pPr>
+      <w:rPr>
+        <w:rFonts w:ascii="Wingdings" w:hAnsi="Wingdings" w:hint="default"/>
+      </w:rPr>
+    </w:lvl>
+  </w:abstractNum>
+  <w:abstractNum w:abstractNumId="1" w15:restartNumberingAfterBreak="0">
     <w:nsid w:val="0C0F596E"/>
     <w:multiLevelType w:val="multilevel"/>
     <w:tmpl w:val="44446D7C"/>
@@ -5472,7 +5557,120 @@
       </w:rPr>
     </w:lvl>
   </w:abstractNum>
-  <w:abstractNum w:abstractNumId="1" w15:restartNumberingAfterBreak="0">
+  <w:abstractNum w:abstractNumId="2" w15:restartNumberingAfterBreak="0">
+    <w:nsid w:val="24615492"/>
+    <w:multiLevelType w:val="hybridMultilevel"/>
+    <w:tmpl w:val="61707C86"/>
+    <w:lvl w:ilvl="0" w:tplc="04090001">
+      <w:start w:val="1"/>
+      <w:numFmt w:val="bullet"/>
+      <w:lvlText w:val=""/>
+      <w:lvlJc w:val="left"/>
+      <w:pPr>
+        <w:ind w:left="720" w:hanging="360"/>
+      </w:pPr>
+      <w:rPr>
+        <w:rFonts w:ascii="Symbol" w:hAnsi="Symbol" w:hint="default"/>
+      </w:rPr>
+    </w:lvl>
+    <w:lvl w:ilvl="1" w:tplc="04090003" w:tentative="1">
+      <w:start w:val="1"/>
+      <w:numFmt w:val="bullet"/>
+      <w:lvlText w:val="o"/>
+      <w:lvlJc w:val="left"/>
+      <w:pPr>
+        <w:ind w:left="1440" w:hanging="360"/>
+      </w:pPr>
+      <w:rPr>
+        <w:rFonts w:ascii="Courier New" w:hAnsi="Courier New" w:cs="Courier New" w:hint="default"/>
+      </w:rPr>
+    </w:lvl>
+    <w:lvl w:ilvl="2" w:tplc="04090005" w:tentative="1">
+      <w:start w:val="1"/>
+      <w:numFmt w:val="bullet"/>
+      <w:lvlText w:val=""/>
+      <w:lvlJc w:val="left"/>
+      <w:pPr>
+        <w:ind w:left="2160" w:hanging="360"/>
+      </w:pPr>
+      <w:rPr>
+        <w:rFonts w:ascii="Wingdings" w:hAnsi="Wingdings" w:hint="default"/>
+      </w:rPr>
+    </w:lvl>
+    <w:lvl w:ilvl="3" w:tplc="04090001" w:tentative="1">
+      <w:start w:val="1"/>
+      <w:numFmt w:val="bullet"/>
+      <w:lvlText w:val=""/>
+      <w:lvlJc w:val="left"/>
+      <w:pPr>
+        <w:ind w:left="2880" w:hanging="360"/>
+      </w:pPr>
+      <w:rPr>
+        <w:rFonts w:ascii="Symbol" w:hAnsi="Symbol" w:hint="default"/>
+      </w:rPr>
+    </w:lvl>
+    <w:lvl w:ilvl="4" w:tplc="04090003" w:tentative="1">
+      <w:start w:val="1"/>
+      <w:numFmt w:val="bullet"/>
+      <w:lvlText w:val="o"/>
+      <w:lvlJc w:val="left"/>
+      <w:pPr>
+        <w:ind w:left="3600" w:hanging="360"/>
+      </w:pPr>
+      <w:rPr>
+        <w:rFonts w:ascii="Courier New" w:hAnsi="Courier New" w:cs="Courier New" w:hint="default"/>
+      </w:rPr>
+    </w:lvl>
+    <w:lvl w:ilvl="5" w:tplc="04090005" w:tentative="1">
+      <w:start w:val="1"/>
+      <w:numFmt w:val="bullet"/>
+      <w:lvlText w:val=""/>
+      <w:lvlJc w:val="left"/>
+      <w:pPr>
+        <w:ind w:left="4320" w:hanging="360"/>
+      </w:pPr>
+      <w:rPr>
+        <w:rFonts w:ascii="Wingdings" w:hAnsi="Wingdings" w:hint="default"/>
+      </w:rPr>
+    </w:lvl>
+    <w:lvl w:ilvl="6" w:tplc="04090001" w:tentative="1">
+      <w:start w:val="1"/>
+      <w:numFmt w:val="bullet"/>
+      <w:lvlText w:val=""/>
+      <w:lvlJc w:val="left"/>
+      <w:pPr>
+        <w:ind w:left="5040" w:hanging="360"/>
+      </w:pPr>
+      <w:rPr>
+        <w:rFonts w:ascii="Symbol" w:hAnsi="Symbol" w:hint="default"/>
+      </w:rPr>
+    </w:lvl>
+    <w:lvl w:ilvl="7" w:tplc="04090003" w:tentative="1">
+      <w:start w:val="1"/>
+      <w:numFmt w:val="bullet"/>
+      <w:lvlText w:val="o"/>
+      <w:lvlJc w:val="left"/>
+      <w:pPr>
+        <w:ind w:left="5760" w:hanging="360"/>
+      </w:pPr>
+      <w:rPr>
+        <w:rFonts w:ascii="Courier New" w:hAnsi="Courier New" w:cs="Courier New" w:hint="default"/>
+      </w:rPr>
+    </w:lvl>
+    <w:lvl w:ilvl="8" w:tplc="04090005" w:tentative="1">
+      <w:start w:val="1"/>
+      <w:numFmt w:val="bullet"/>
+      <w:lvlText w:val=""/>
+      <w:lvlJc w:val="left"/>
+      <w:pPr>
+        <w:ind w:left="6480" w:hanging="360"/>
+      </w:pPr>
+      <w:rPr>
+        <w:rFonts w:ascii="Wingdings" w:hAnsi="Wingdings" w:hint="default"/>
+      </w:rPr>
+    </w:lvl>
+  </w:abstractNum>
+  <w:abstractNum w:abstractNumId="3" w15:restartNumberingAfterBreak="0">
     <w:nsid w:val="269C5ADD"/>
     <w:multiLevelType w:val="multilevel"/>
     <w:tmpl w:val="507AEAE2"/>
@@ -5621,7 +5819,7 @@
       </w:rPr>
     </w:lvl>
   </w:abstractNum>
-  <w:abstractNum w:abstractNumId="2" w15:restartNumberingAfterBreak="0">
+  <w:abstractNum w:abstractNumId="4" w15:restartNumberingAfterBreak="0">
     <w:nsid w:val="29B00D76"/>
     <w:multiLevelType w:val="multilevel"/>
     <w:tmpl w:val="1206EB7C"/>
@@ -5770,7 +5968,120 @@
       </w:rPr>
     </w:lvl>
   </w:abstractNum>
-  <w:abstractNum w:abstractNumId="3" w15:restartNumberingAfterBreak="0">
+  <w:abstractNum w:abstractNumId="5" w15:restartNumberingAfterBreak="0">
+    <w:nsid w:val="2A8022AF"/>
+    <w:multiLevelType w:val="hybridMultilevel"/>
+    <w:tmpl w:val="8AD46484"/>
+    <w:lvl w:ilvl="0" w:tplc="04090001">
+      <w:start w:val="1"/>
+      <w:numFmt w:val="bullet"/>
+      <w:lvlText w:val=""/>
+      <w:lvlJc w:val="left"/>
+      <w:pPr>
+        <w:ind w:left="720" w:hanging="360"/>
+      </w:pPr>
+      <w:rPr>
+        <w:rFonts w:ascii="Symbol" w:hAnsi="Symbol" w:hint="default"/>
+      </w:rPr>
+    </w:lvl>
+    <w:lvl w:ilvl="1" w:tplc="04090003" w:tentative="1">
+      <w:start w:val="1"/>
+      <w:numFmt w:val="bullet"/>
+      <w:lvlText w:val="o"/>
+      <w:lvlJc w:val="left"/>
+      <w:pPr>
+        <w:ind w:left="1440" w:hanging="360"/>
+      </w:pPr>
+      <w:rPr>
+        <w:rFonts w:ascii="Courier New" w:hAnsi="Courier New" w:cs="Courier New" w:hint="default"/>
+      </w:rPr>
+    </w:lvl>
+    <w:lvl w:ilvl="2" w:tplc="04090005" w:tentative="1">
+      <w:start w:val="1"/>
+      <w:numFmt w:val="bullet"/>
+      <w:lvlText w:val=""/>
+      <w:lvlJc w:val="left"/>
+      <w:pPr>
+        <w:ind w:left="2160" w:hanging="360"/>
+      </w:pPr>
+      <w:rPr>
+        <w:rFonts w:ascii="Wingdings" w:hAnsi="Wingdings" w:hint="default"/>
+      </w:rPr>
+    </w:lvl>
+    <w:lvl w:ilvl="3" w:tplc="04090001" w:tentative="1">
+      <w:start w:val="1"/>
+      <w:numFmt w:val="bullet"/>
+      <w:lvlText w:val=""/>
+      <w:lvlJc w:val="left"/>
+      <w:pPr>
+        <w:ind w:left="2880" w:hanging="360"/>
+      </w:pPr>
+      <w:rPr>
+        <w:rFonts w:ascii="Symbol" w:hAnsi="Symbol" w:hint="default"/>
+      </w:rPr>
+    </w:lvl>
+    <w:lvl w:ilvl="4" w:tplc="04090003" w:tentative="1">
+      <w:start w:val="1"/>
+      <w:numFmt w:val="bullet"/>
+      <w:lvlText w:val="o"/>
+      <w:lvlJc w:val="left"/>
+      <w:pPr>
+        <w:ind w:left="3600" w:hanging="360"/>
+      </w:pPr>
+      <w:rPr>
+        <w:rFonts w:ascii="Courier New" w:hAnsi="Courier New" w:cs="Courier New" w:hint="default"/>
+      </w:rPr>
+    </w:lvl>
+    <w:lvl w:ilvl="5" w:tplc="04090005" w:tentative="1">
+      <w:start w:val="1"/>
+      <w:numFmt w:val="bullet"/>
+      <w:lvlText w:val=""/>
+      <w:lvlJc w:val="left"/>
+      <w:pPr>
+        <w:ind w:left="4320" w:hanging="360"/>
+      </w:pPr>
+      <w:rPr>
+        <w:rFonts w:ascii="Wingdings" w:hAnsi="Wingdings" w:hint="default"/>
+      </w:rPr>
+    </w:lvl>
+    <w:lvl w:ilvl="6" w:tplc="04090001" w:tentative="1">
+      <w:start w:val="1"/>
+      <w:numFmt w:val="bullet"/>
+      <w:lvlText w:val=""/>
+      <w:lvlJc w:val="left"/>
+      <w:pPr>
+        <w:ind w:left="5040" w:hanging="360"/>
+      </w:pPr>
+      <w:rPr>
+        <w:rFonts w:ascii="Symbol" w:hAnsi="Symbol" w:hint="default"/>
+      </w:rPr>
+    </w:lvl>
+    <w:lvl w:ilvl="7" w:tplc="04090003" w:tentative="1">
+      <w:start w:val="1"/>
+      <w:numFmt w:val="bullet"/>
+      <w:lvlText w:val="o"/>
+      <w:lvlJc w:val="left"/>
+      <w:pPr>
+        <w:ind w:left="5760" w:hanging="360"/>
+      </w:pPr>
+      <w:rPr>
+        <w:rFonts w:ascii="Courier New" w:hAnsi="Courier New" w:cs="Courier New" w:hint="default"/>
+      </w:rPr>
+    </w:lvl>
+    <w:lvl w:ilvl="8" w:tplc="04090005" w:tentative="1">
+      <w:start w:val="1"/>
+      <w:numFmt w:val="bullet"/>
+      <w:lvlText w:val=""/>
+      <w:lvlJc w:val="left"/>
+      <w:pPr>
+        <w:ind w:left="6480" w:hanging="360"/>
+      </w:pPr>
+      <w:rPr>
+        <w:rFonts w:ascii="Wingdings" w:hAnsi="Wingdings" w:hint="default"/>
+      </w:rPr>
+    </w:lvl>
+  </w:abstractNum>
+  <w:abstractNum w:abstractNumId="6" w15:restartNumberingAfterBreak="0">
     <w:nsid w:val="2CA85CB2"/>
     <w:multiLevelType w:val="multilevel"/>
     <w:tmpl w:val="B7524CE8"/>
@@ -5919,7 +6230,7 @@
       </w:rPr>
     </w:lvl>
   </w:abstractNum>
-  <w:abstractNum w:abstractNumId="4" w15:restartNumberingAfterBreak="0">
+  <w:abstractNum w:abstractNumId="7" w15:restartNumberingAfterBreak="0">
     <w:nsid w:val="2DD1644E"/>
     <w:multiLevelType w:val="multilevel"/>
     <w:tmpl w:val="BAA03164"/>
@@ -6068,7 +6379,7 @@
       </w:rPr>
     </w:lvl>
   </w:abstractNum>
-  <w:abstractNum w:abstractNumId="5" w15:restartNumberingAfterBreak="0">
+  <w:abstractNum w:abstractNumId="8" w15:restartNumberingAfterBreak="0">
     <w:nsid w:val="37C83CA9"/>
     <w:multiLevelType w:val="multilevel"/>
     <w:tmpl w:val="C0864858"/>
@@ -6217,7 +6528,346 @@
       </w:rPr>
     </w:lvl>
   </w:abstractNum>
-  <w:abstractNum w:abstractNumId="6" w15:restartNumberingAfterBreak="0">
+  <w:abstractNum w:abstractNumId="9" w15:restartNumberingAfterBreak="0">
+    <w:nsid w:val="41FA68FC"/>
+    <w:multiLevelType w:val="hybridMultilevel"/>
+    <w:tmpl w:val="D15A0046"/>
+    <w:lvl w:ilvl="0" w:tplc="04090001">
+      <w:start w:val="1"/>
+      <w:numFmt w:val="bullet"/>
+      <w:lvlText w:val=""/>
+      <w:lvlJc w:val="left"/>
+      <w:pPr>
+        <w:ind w:left="720" w:hanging="360"/>
+      </w:pPr>
+      <w:rPr>
+        <w:rFonts w:ascii="Symbol" w:hAnsi="Symbol" w:hint="default"/>
+      </w:rPr>
+    </w:lvl>
+    <w:lvl w:ilvl="1" w:tplc="04090003" w:tentative="1">
+      <w:start w:val="1"/>
+      <w:numFmt w:val="bullet"/>
+      <w:lvlText w:val="o"/>
+      <w:lvlJc w:val="left"/>
+      <w:pPr>
+        <w:ind w:left="1440" w:hanging="360"/>
+      </w:pPr>
+      <w:rPr>
+        <w:rFonts w:ascii="Courier New" w:hAnsi="Courier New" w:cs="Courier New" w:hint="default"/>
+      </w:rPr>
+    </w:lvl>
+    <w:lvl w:ilvl="2" w:tplc="04090005" w:tentative="1">
+      <w:start w:val="1"/>
+      <w:numFmt w:val="bullet"/>
+      <w:lvlText w:val=""/>
+      <w:lvlJc w:val="left"/>
+      <w:pPr>
+        <w:ind w:left="2160" w:hanging="360"/>
+      </w:pPr>
+      <w:rPr>
+        <w:rFonts w:ascii="Wingdings" w:hAnsi="Wingdings" w:hint="default"/>
+      </w:rPr>
+    </w:lvl>
+    <w:lvl w:ilvl="3" w:tplc="04090001" w:tentative="1">
+      <w:start w:val="1"/>
+      <w:numFmt w:val="bullet"/>
+      <w:lvlText w:val=""/>
+      <w:lvlJc w:val="left"/>
+      <w:pPr>
+        <w:ind w:left="2880" w:hanging="360"/>
+      </w:pPr>
+      <w:rPr>
+        <w:rFonts w:ascii="Symbol" w:hAnsi="Symbol" w:hint="default"/>
+      </w:rPr>
+    </w:lvl>
+    <w:lvl w:ilvl="4" w:tplc="04090003" w:tentative="1">
+      <w:start w:val="1"/>
+      <w:numFmt w:val="bullet"/>
+      <w:lvlText w:val="o"/>
+      <w:lvlJc w:val="left"/>
+      <w:pPr>
+        <w:ind w:left="3600" w:hanging="360"/>
+      </w:pPr>
+      <w:rPr>
+        <w:rFonts w:ascii="Courier New" w:hAnsi="Courier New" w:cs="Courier New" w:hint="default"/>
+      </w:rPr>
+    </w:lvl>
+    <w:lvl w:ilvl="5" w:tplc="04090005" w:tentative="1">
+      <w:start w:val="1"/>
+      <w:numFmt w:val="bullet"/>
+      <w:lvlText w:val=""/>
+      <w:lvlJc w:val="left"/>
+      <w:pPr>
+        <w:ind w:left="4320" w:hanging="360"/>
+      </w:pPr>
+      <w:rPr>
+        <w:rFonts w:ascii="Wingdings" w:hAnsi="Wingdings" w:hint="default"/>
+      </w:rPr>
+    </w:lvl>
+    <w:lvl w:ilvl="6" w:tplc="04090001" w:tentative="1">
+      <w:start w:val="1"/>
+      <w:numFmt w:val="bullet"/>
+      <w:lvlText w:val=""/>
+      <w:lvlJc w:val="left"/>
+      <w:pPr>
+        <w:ind w:left="5040" w:hanging="360"/>
+      </w:pPr>
+      <w:rPr>
+        <w:rFonts w:ascii="Symbol" w:hAnsi="Symbol" w:hint="default"/>
+      </w:rPr>
+    </w:lvl>
+    <w:lvl w:ilvl="7" w:tplc="04090003" w:tentative="1">
+      <w:start w:val="1"/>
+      <w:numFmt w:val="bullet"/>
+      <w:lvlText w:val="o"/>
+      <w:lvlJc w:val="left"/>
+      <w:pPr>
+        <w:ind w:left="5760" w:hanging="360"/>
+      </w:pPr>
+      <w:rPr>
+        <w:rFonts w:ascii="Courier New" w:hAnsi="Courier New" w:cs="Courier New" w:hint="default"/>
+      </w:rPr>
+    </w:lvl>
+    <w:lvl w:ilvl="8" w:tplc="04090005" w:tentative="1">
+      <w:start w:val="1"/>
+      <w:numFmt w:val="bullet"/>
+      <w:lvlText w:val=""/>
+      <w:lvlJc w:val="left"/>
+      <w:pPr>
+        <w:ind w:left="6480" w:hanging="360"/>
+      </w:pPr>
+      <w:rPr>
+        <w:rFonts w:ascii="Wingdings" w:hAnsi="Wingdings" w:hint="default"/>
+      </w:rPr>
+    </w:lvl>
+  </w:abstractNum>
+  <w:abstractNum w:abstractNumId="10" w15:restartNumberingAfterBreak="0">
+    <w:nsid w:val="66D842C7"/>
+    <w:multiLevelType w:val="hybridMultilevel"/>
+    <w:tmpl w:val="2A0C713C"/>
+    <w:lvl w:ilvl="0" w:tplc="04090001">
+      <w:start w:val="1"/>
+      <w:numFmt w:val="bullet"/>
+      <w:lvlText w:val=""/>
+      <w:lvlJc w:val="left"/>
+      <w:pPr>
+        <w:ind w:left="720" w:hanging="360"/>
+      </w:pPr>
+      <w:rPr>
+        <w:rFonts w:ascii="Symbol" w:hAnsi="Symbol" w:hint="default"/>
+      </w:rPr>
+    </w:lvl>
+    <w:lvl w:ilvl="1" w:tplc="04090003" w:tentative="1">
+      <w:start w:val="1"/>
+      <w:numFmt w:val="bullet"/>
+      <w:lvlText w:val="o"/>
+      <w:lvlJc w:val="left"/>
+      <w:pPr>
+        <w:ind w:left="1440" w:hanging="360"/>
+      </w:pPr>
+      <w:rPr>
+        <w:rFonts w:ascii="Courier New" w:hAnsi="Courier New" w:cs="Courier New" w:hint="default"/>
+      </w:rPr>
+    </w:lvl>
+    <w:lvl w:ilvl="2" w:tplc="04090005" w:tentative="1">
+      <w:start w:val="1"/>
+      <w:numFmt w:val="bullet"/>
+      <w:lvlText w:val=""/>
+      <w:lvlJc w:val="left"/>
+      <w:pPr>
+        <w:ind w:left="2160" w:hanging="360"/>
+      </w:pPr>
+      <w:rPr>
+        <w:rFonts w:ascii="Wingdings" w:hAnsi="Wingdings" w:hint="default"/>
+      </w:rPr>
+    </w:lvl>
+    <w:lvl w:ilvl="3" w:tplc="04090001" w:tentative="1">
+      <w:start w:val="1"/>
+      <w:numFmt w:val="bullet"/>
+      <w:lvlText w:val=""/>
+      <w:lvlJc w:val="left"/>
+      <w:pPr>
+        <w:ind w:left="2880" w:hanging="360"/>
+      </w:pPr>
+      <w:rPr>
+        <w:rFonts w:ascii="Symbol" w:hAnsi="Symbol" w:hint="default"/>
+      </w:rPr>
+    </w:lvl>
+    <w:lvl w:ilvl="4" w:tplc="04090003" w:tentative="1">
+      <w:start w:val="1"/>
+      <w:numFmt w:val="bullet"/>
+      <w:lvlText w:val="o"/>
+      <w:lvlJc w:val="left"/>
+      <w:pPr>
+        <w:ind w:left="3600" w:hanging="360"/>
+      </w:pPr>
+      <w:rPr>
+        <w:rFonts w:ascii="Courier New" w:hAnsi="Courier New" w:cs="Courier New" w:hint="default"/>
+      </w:rPr>
+    </w:lvl>
+    <w:lvl w:ilvl="5" w:tplc="04090005" w:tentative="1">
+      <w:start w:val="1"/>
+      <w:numFmt w:val="bullet"/>
+      <w:lvlText w:val=""/>
+      <w:lvlJc w:val="left"/>
+      <w:pPr>
+        <w:ind w:left="4320" w:hanging="360"/>
+      </w:pPr>
+      <w:rPr>
+        <w:rFonts w:ascii="Wingdings" w:hAnsi="Wingdings" w:hint="default"/>
+      </w:rPr>
+    </w:lvl>
+    <w:lvl w:ilvl="6" w:tplc="04090001" w:tentative="1">
+      <w:start w:val="1"/>
+      <w:numFmt w:val="bullet"/>
+      <w:lvlText w:val=""/>
+      <w:lvlJc w:val="left"/>
+      <w:pPr>
+        <w:ind w:left="5040" w:hanging="360"/>
+      </w:pPr>
+      <w:rPr>
+        <w:rFonts w:ascii="Symbol" w:hAnsi="Symbol" w:hint="default"/>
+      </w:rPr>
+    </w:lvl>
+    <w:lvl w:ilvl="7" w:tplc="04090003" w:tentative="1">
+      <w:start w:val="1"/>
+      <w:numFmt w:val="bullet"/>
+      <w:lvlText w:val="o"/>
+      <w:lvlJc w:val="left"/>
+      <w:pPr>
+        <w:ind w:left="5760" w:hanging="360"/>
+      </w:pPr>
+      <w:rPr>
+        <w:rFonts w:ascii="Courier New" w:hAnsi="Courier New" w:cs="Courier New" w:hint="default"/>
+      </w:rPr>
+    </w:lvl>
+    <w:lvl w:ilvl="8" w:tplc="04090005" w:tentative="1">
+      <w:start w:val="1"/>
+      <w:numFmt w:val="bullet"/>
+      <w:lvlText w:val=""/>
+      <w:lvlJc w:val="left"/>
+      <w:pPr>
+        <w:ind w:left="6480" w:hanging="360"/>
+      </w:pPr>
+      <w:rPr>
+        <w:rFonts w:ascii="Wingdings" w:hAnsi="Wingdings" w:hint="default"/>
+      </w:rPr>
+    </w:lvl>
+  </w:abstractNum>
+  <w:abstractNum w:abstractNumId="11" w15:restartNumberingAfterBreak="0">
+    <w:nsid w:val="6E9B7913"/>
+    <w:multiLevelType w:val="hybridMultilevel"/>
+    <w:tmpl w:val="4724BE9A"/>
+    <w:lvl w:ilvl="0" w:tplc="04090001">
+      <w:start w:val="1"/>
+      <w:numFmt w:val="bullet"/>
+      <w:lvlText w:val=""/>
+      <w:lvlJc w:val="left"/>
+      <w:pPr>
+        <w:ind w:left="720" w:hanging="360"/>
+      </w:pPr>
+      <w:rPr>
+        <w:rFonts w:ascii="Symbol" w:hAnsi="Symbol" w:hint="default"/>
+      </w:rPr>
+    </w:lvl>
+    <w:lvl w:ilvl="1" w:tplc="04090003" w:tentative="1">
+      <w:start w:val="1"/>
+      <w:numFmt w:val="bullet"/>
+      <w:lvlText w:val="o"/>
+      <w:lvlJc w:val="left"/>
+      <w:pPr>
+        <w:ind w:left="1440" w:hanging="360"/>
+      </w:pPr>
+      <w:rPr>
+        <w:rFonts w:ascii="Courier New" w:hAnsi="Courier New" w:cs="Courier New" w:hint="default"/>
+      </w:rPr>
+    </w:lvl>
+    <w:lvl w:ilvl="2" w:tplc="04090005" w:tentative="1">
+      <w:start w:val="1"/>
+      <w:numFmt w:val="bullet"/>
+      <w:lvlText w:val=""/>
+      <w:lvlJc w:val="left"/>
+      <w:pPr>
+        <w:ind w:left="2160" w:hanging="360"/>
+      </w:pPr>
+      <w:rPr>
+        <w:rFonts w:ascii="Wingdings" w:hAnsi="Wingdings" w:hint="default"/>
+      </w:rPr>
+    </w:lvl>
+    <w:lvl w:ilvl="3" w:tplc="04090001" w:tentative="1">
+      <w:start w:val="1"/>
+      <w:numFmt w:val="bullet"/>
+      <w:lvlText w:val=""/>
+      <w:lvlJc w:val="left"/>
+      <w:pPr>
+        <w:ind w:left="2880" w:hanging="360"/>
+      </w:pPr>
+      <w:rPr>
+        <w:rFonts w:ascii="Symbol" w:hAnsi="Symbol" w:hint="default"/>
+      </w:rPr>
+    </w:lvl>
+    <w:lvl w:ilvl="4" w:tplc="04090003" w:tentative="1">
+      <w:start w:val="1"/>
+      <w:numFmt w:val="bullet"/>
+      <w:lvlText w:val="o"/>
+      <w:lvlJc w:val="left"/>
+      <w:pPr>
+        <w:ind w:left="3600" w:hanging="360"/>
+      </w:pPr>
+      <w:rPr>
+        <w:rFonts w:ascii="Courier New" w:hAnsi="Courier New" w:cs="Courier New" w:hint="default"/>
+      </w:rPr>
+    </w:lvl>
+    <w:lvl w:ilvl="5" w:tplc="04090005" w:tentative="1">
+      <w:start w:val="1"/>
+      <w:numFmt w:val="bullet"/>
+      <w:lvlText w:val=""/>
+      <w:lvlJc w:val="left"/>
+      <w:pPr>
+        <w:ind w:left="4320" w:hanging="360"/>
+      </w:pPr>
+      <w:rPr>
+        <w:rFonts w:ascii="Wingdings" w:hAnsi="Wingdings" w:hint="default"/>
+      </w:rPr>
+    </w:lvl>
+    <w:lvl w:ilvl="6" w:tplc="04090001" w:tentative="1">
+      <w:start w:val="1"/>
+      <w:numFmt w:val="bullet"/>
+      <w:lvlText w:val=""/>
+      <w:lvlJc w:val="left"/>
+      <w:pPr>
+        <w:ind w:left="5040" w:hanging="360"/>
+      </w:pPr>
+      <w:rPr>
+        <w:rFonts w:ascii="Symbol" w:hAnsi="Symbol" w:hint="default"/>
+      </w:rPr>
+    </w:lvl>
+    <w:lvl w:ilvl="7" w:tplc="04090003" w:tentative="1">
+      <w:start w:val="1"/>
+      <w:numFmt w:val="bullet"/>
+      <w:lvlText w:val="o"/>
+      <w:lvlJc w:val="left"/>
+      <w:pPr>
+        <w:ind w:left="5760" w:hanging="360"/>
+      </w:pPr>
+      <w:rPr>
+        <w:rFonts w:ascii="Courier New" w:hAnsi="Courier New" w:cs="Courier New" w:hint="default"/>
+      </w:rPr>
+    </w:lvl>
+    <w:lvl w:ilvl="8" w:tplc="04090005" w:tentative="1">
+      <w:start w:val="1"/>
+      <w:numFmt w:val="bullet"/>
+      <w:lvlText w:val=""/>
+      <w:lvlJc w:val="left"/>
+      <w:pPr>
+        <w:ind w:left="6480" w:hanging="360"/>
+      </w:pPr>
+      <w:rPr>
+        <w:rFonts w:ascii="Wingdings" w:hAnsi="Wingdings" w:hint="default"/>
+      </w:rPr>
+    </w:lvl>
+  </w:abstractNum>
+  <w:abstractNum w:abstractNumId="12" w15:restartNumberingAfterBreak="0">
     <w:nsid w:val="6F0C01AE"/>
     <w:multiLevelType w:val="multilevel"/>
     <w:tmpl w:val="3FBC7760"/>
@@ -6366,7 +7016,7 @@
       </w:rPr>
     </w:lvl>
   </w:abstractNum>
-  <w:abstractNum w:abstractNumId="7" w15:restartNumberingAfterBreak="0">
+  <w:abstractNum w:abstractNumId="13" w15:restartNumberingAfterBreak="0">
     <w:nsid w:val="78076998"/>
     <w:multiLevelType w:val="multilevel"/>
     <w:tmpl w:val="981CDDF4"/>
@@ -6479,7 +7129,7 @@
       </w:pPr>
     </w:lvl>
   </w:abstractNum>
-  <w:abstractNum w:abstractNumId="8" w15:restartNumberingAfterBreak="0">
+  <w:abstractNum w:abstractNumId="14" w15:restartNumberingAfterBreak="0">
     <w:nsid w:val="7E4D31DA"/>
     <w:multiLevelType w:val="multilevel"/>
     <w:tmpl w:val="6AEA1BB8"/>
@@ -6629,31 +7279,49 @@
     </w:lvl>
   </w:abstractNum>
   <w:num w:numId="1">
+    <w:abstractNumId w:val="4"/>
+  </w:num>
+  <w:num w:numId="2">
+    <w:abstractNumId w:val="7"/>
+  </w:num>
+  <w:num w:numId="3">
+    <w:abstractNumId w:val="14"/>
+  </w:num>
+  <w:num w:numId="4">
+    <w:abstractNumId w:val="12"/>
+  </w:num>
+  <w:num w:numId="5">
+    <w:abstractNumId w:val="6"/>
+  </w:num>
+  <w:num w:numId="6">
+    <w:abstractNumId w:val="13"/>
+  </w:num>
+  <w:num w:numId="7">
+    <w:abstractNumId w:val="3"/>
+  </w:num>
+  <w:num w:numId="8">
+    <w:abstractNumId w:val="8"/>
+  </w:num>
+  <w:num w:numId="9">
+    <w:abstractNumId w:val="1"/>
+  </w:num>
+  <w:num w:numId="10">
+    <w:abstractNumId w:val="5"/>
+  </w:num>
+  <w:num w:numId="11">
+    <w:abstractNumId w:val="11"/>
+  </w:num>
+  <w:num w:numId="12">
+    <w:abstractNumId w:val="0"/>
+  </w:num>
+  <w:num w:numId="13">
+    <w:abstractNumId w:val="10"/>
+  </w:num>
+  <w:num w:numId="14">
     <w:abstractNumId w:val="2"/>
   </w:num>
-  <w:num w:numId="2">
-    <w:abstractNumId w:val="4"/>
-  </w:num>
-  <w:num w:numId="3">
-    <w:abstractNumId w:val="8"/>
-  </w:num>
-  <w:num w:numId="4">
-    <w:abstractNumId w:val="6"/>
-  </w:num>
-  <w:num w:numId="5">
-    <w:abstractNumId w:val="3"/>
-  </w:num>
-  <w:num w:numId="6">
-    <w:abstractNumId w:val="7"/>
-  </w:num>
-  <w:num w:numId="7">
-    <w:abstractNumId w:val="1"/>
-  </w:num>
-  <w:num w:numId="8">
-    <w:abstractNumId w:val="5"/>
-  </w:num>
-  <w:num w:numId="9">
-    <w:abstractNumId w:val="0"/>
+  <w:num w:numId="15">
+    <w:abstractNumId w:val="9"/>
   </w:num>
 </w:numbering>
 </file>
@@ -7325,6 +7993,17 @@
       <w:shd w:val="clear" w:color="auto" w:fill="E1DFDD"/>
     </w:rPr>
   </w:style>
+  <w:style w:type="paragraph" w:styleId="ListParagraph">
+    <w:name w:val="List Paragraph"/>
+    <w:basedOn w:val="Normal"/>
+    <w:uiPriority w:val="34"/>
+    <w:qFormat/>
+    <w:rsid w:val="00453184"/>
+    <w:pPr>
+      <w:ind w:left="720"/>
+      <w:contextualSpacing/>
+    </w:pPr>
+  </w:style>
 </w:styles>
 </file>
 

</xml_diff>